<commit_message>
added to report and edited Parsing classes
</commit_message>
<xml_diff>
--- a/Report.docx
+++ b/Report.docx
@@ -292,6 +292,9 @@
         <w:jc w:val="center"/>
       </w:pPr>
       <w:r>
+        <w:rPr>
+          <w:noProof/>
+        </w:rPr>
         <w:drawing>
           <wp:inline distT="0" distB="0" distL="0" distR="0" wp14:anchorId="68FA1771" wp14:editId="2A912702">
             <wp:extent cx="5452533" cy="3067050"/>
@@ -337,13 +340,23 @@
           <w:sz w:val="32"/>
         </w:rPr>
       </w:pPr>
+      <w:proofErr w:type="spellStart"/>
       <w:r>
         <w:rPr>
           <w:rFonts w:ascii="Times New Roman" w:hAnsi="Times New Roman" w:cs="Times New Roman"/>
           <w:b/>
           <w:sz w:val="32"/>
         </w:rPr>
-        <w:t>Option Handler:</w:t>
+        <w:t>OptionHandler</w:t>
+      </w:r>
+      <w:proofErr w:type="spellEnd"/>
+      <w:r>
+        <w:rPr>
+          <w:rFonts w:ascii="Times New Roman" w:hAnsi="Times New Roman" w:cs="Times New Roman"/>
+          <w:b/>
+          <w:sz w:val="32"/>
+        </w:rPr>
+        <w:t>:</w:t>
       </w:r>
     </w:p>
     <w:p>
@@ -402,13 +415,6 @@
           <w:rFonts w:ascii="Times New Roman" w:hAnsi="Times New Roman" w:cs="Times New Roman"/>
           <w:sz w:val="24"/>
         </w:rPr>
-        <w:t xml:space="preserve"> users</w:t>
-      </w:r>
-      <w:r>
-        <w:rPr>
-          <w:rFonts w:ascii="Times New Roman" w:hAnsi="Times New Roman" w:cs="Times New Roman"/>
-          <w:sz w:val="24"/>
-        </w:rPr>
         <w:t xml:space="preserve"> </w:t>
       </w:r>
       <w:r>
@@ -416,15 +422,7 @@
           <w:rFonts w:ascii="Times New Roman" w:hAnsi="Times New Roman" w:cs="Times New Roman"/>
           <w:sz w:val="24"/>
         </w:rPr>
-        <w:t xml:space="preserve">options from main </w:t>
-      </w:r>
-      <w:proofErr w:type="gramStart"/>
-      <w:r>
-        <w:rPr>
-          <w:rFonts w:ascii="Times New Roman" w:hAnsi="Times New Roman" w:cs="Times New Roman"/>
-          <w:sz w:val="24"/>
-        </w:rPr>
-        <w:t xml:space="preserve">and </w:t>
+        <w:t>user’s</w:t>
       </w:r>
       <w:r>
         <w:rPr>
@@ -438,9 +436,22 @@
           <w:rFonts w:ascii="Times New Roman" w:hAnsi="Times New Roman" w:cs="Times New Roman"/>
           <w:sz w:val="24"/>
         </w:rPr>
-        <w:t>using</w:t>
-      </w:r>
-      <w:proofErr w:type="gramEnd"/>
+        <w:t>options from main and using</w:t>
+      </w:r>
+      <w:r>
+        <w:rPr>
+          <w:rFonts w:ascii="Times New Roman" w:hAnsi="Times New Roman" w:cs="Times New Roman"/>
+          <w:sz w:val="24"/>
+        </w:rPr>
+        <w:t xml:space="preserve"> the</w:t>
+      </w:r>
+      <w:r>
+        <w:rPr>
+          <w:rFonts w:ascii="Times New Roman" w:hAnsi="Times New Roman" w:cs="Times New Roman"/>
+          <w:sz w:val="24"/>
+        </w:rPr>
+        <w:t xml:space="preserve"> library</w:t>
+      </w:r>
       <w:r>
         <w:rPr>
           <w:rFonts w:ascii="Times New Roman" w:hAnsi="Times New Roman" w:cs="Times New Roman"/>
@@ -448,13 +459,6 @@
         </w:rPr>
         <w:t xml:space="preserve"> </w:t>
       </w:r>
-      <w:r>
-        <w:rPr>
-          <w:rFonts w:ascii="Times New Roman" w:hAnsi="Times New Roman" w:cs="Times New Roman"/>
-          <w:sz w:val="24"/>
-        </w:rPr>
-        <w:t xml:space="preserve">a library extracted from </w:t>
-      </w:r>
       <w:proofErr w:type="spellStart"/>
       <w:r>
         <w:rPr>
@@ -469,14 +473,28 @@
           <w:rFonts w:ascii="Times New Roman" w:hAnsi="Times New Roman" w:cs="Times New Roman"/>
           <w:sz w:val="24"/>
         </w:rPr>
-        <w:t xml:space="preserve"> parses the </w:t>
-      </w:r>
-      <w:r>
-        <w:rPr>
-          <w:rFonts w:ascii="Times New Roman" w:hAnsi="Times New Roman" w:cs="Times New Roman"/>
-          <w:sz w:val="24"/>
-        </w:rPr>
-        <w:t xml:space="preserve">options.  </w:t>
+        <w:t xml:space="preserve"> the </w:t>
+      </w:r>
+      <w:r>
+        <w:rPr>
+          <w:rFonts w:ascii="Times New Roman" w:hAnsi="Times New Roman" w:cs="Times New Roman"/>
+          <w:sz w:val="24"/>
+        </w:rPr>
+        <w:t>options</w:t>
+      </w:r>
+      <w:r>
+        <w:rPr>
+          <w:rFonts w:ascii="Times New Roman" w:hAnsi="Times New Roman" w:cs="Times New Roman"/>
+          <w:sz w:val="24"/>
+        </w:rPr>
+        <w:t xml:space="preserve"> are parsed</w:t>
+      </w:r>
+      <w:r>
+        <w:rPr>
+          <w:rFonts w:ascii="Times New Roman" w:hAnsi="Times New Roman" w:cs="Times New Roman"/>
+          <w:sz w:val="24"/>
+        </w:rPr>
+        <w:t xml:space="preserve">.  </w:t>
       </w:r>
       <w:r>
         <w:rPr>
@@ -492,15 +510,13 @@
         </w:rPr>
         <w:t xml:space="preserve"> the </w:t>
       </w:r>
-      <w:proofErr w:type="gramStart"/>
-      <w:r>
-        <w:rPr>
-          <w:rFonts w:ascii="Times New Roman" w:hAnsi="Times New Roman" w:cs="Times New Roman"/>
-          <w:sz w:val="24"/>
-        </w:rPr>
-        <w:t>possible options</w:t>
-      </w:r>
-      <w:proofErr w:type="gramEnd"/>
+      <w:r>
+        <w:rPr>
+          <w:rFonts w:ascii="Times New Roman" w:hAnsi="Times New Roman" w:cs="Times New Roman"/>
+          <w:sz w:val="24"/>
+        </w:rPr>
+        <w:t>viable options</w:t>
+      </w:r>
       <w:r>
         <w:rPr>
           <w:rFonts w:ascii="Times New Roman" w:hAnsi="Times New Roman" w:cs="Times New Roman"/>
@@ -593,7 +609,152 @@
           <w:sz w:val="24"/>
         </w:rPr>
         <w:lastRenderedPageBreak/>
-        <w:t xml:space="preserve">In addition, the options can be viewed from the program by passing the -help option.  </w:t>
+        <w:t xml:space="preserve">In addition, the options can be viewed from the program by passing the -help </w:t>
+      </w:r>
+      <w:proofErr w:type="gramStart"/>
+      <w:r>
+        <w:rPr>
+          <w:rFonts w:ascii="Times New Roman" w:hAnsi="Times New Roman" w:cs="Times New Roman"/>
+          <w:sz w:val="24"/>
+        </w:rPr>
+        <w:t xml:space="preserve">option.  </w:t>
+      </w:r>
+      <w:proofErr w:type="gramEnd"/>
+      <w:r>
+        <w:rPr>
+          <w:rFonts w:ascii="Times New Roman" w:hAnsi="Times New Roman" w:cs="Times New Roman"/>
+          <w:sz w:val="24"/>
+        </w:rPr>
+        <w:t xml:space="preserve">The function that </w:t>
+      </w:r>
+      <w:r>
+        <w:rPr>
+          <w:rFonts w:ascii="Times New Roman" w:hAnsi="Times New Roman" w:cs="Times New Roman"/>
+          <w:sz w:val="24"/>
+        </w:rPr>
+        <w:t xml:space="preserve">parses the </w:t>
+      </w:r>
+      <w:r>
+        <w:rPr>
+          <w:rFonts w:ascii="Times New Roman" w:hAnsi="Times New Roman" w:cs="Times New Roman"/>
+          <w:sz w:val="24"/>
+        </w:rPr>
+        <w:t xml:space="preserve">options is called </w:t>
+      </w:r>
+      <w:proofErr w:type="spellStart"/>
+      <w:proofErr w:type="gramStart"/>
+      <w:r>
+        <w:rPr>
+          <w:rFonts w:ascii="Times New Roman" w:hAnsi="Times New Roman" w:cs="Times New Roman"/>
+          <w:sz w:val="24"/>
+        </w:rPr>
+        <w:t>parseOptions</w:t>
+      </w:r>
+      <w:proofErr w:type="spellEnd"/>
+      <w:r>
+        <w:rPr>
+          <w:rFonts w:ascii="Times New Roman" w:hAnsi="Times New Roman" w:cs="Times New Roman"/>
+          <w:sz w:val="24"/>
+        </w:rPr>
+        <w:t xml:space="preserve">.  </w:t>
+      </w:r>
+      <w:proofErr w:type="gramEnd"/>
+      <w:r>
+        <w:rPr>
+          <w:rFonts w:ascii="Times New Roman" w:hAnsi="Times New Roman" w:cs="Times New Roman"/>
+          <w:sz w:val="24"/>
+        </w:rPr>
+        <w:t xml:space="preserve">When parsing </w:t>
+      </w:r>
+      <w:proofErr w:type="gramStart"/>
+      <w:r>
+        <w:rPr>
+          <w:rFonts w:ascii="Times New Roman" w:hAnsi="Times New Roman" w:cs="Times New Roman"/>
+          <w:sz w:val="24"/>
+        </w:rPr>
+        <w:t>options</w:t>
+      </w:r>
+      <w:proofErr w:type="gramEnd"/>
+      <w:r>
+        <w:rPr>
+          <w:rFonts w:ascii="Times New Roman" w:hAnsi="Times New Roman" w:cs="Times New Roman"/>
+          <w:sz w:val="24"/>
+        </w:rPr>
+        <w:t xml:space="preserve"> the function </w:t>
+      </w:r>
+      <w:proofErr w:type="spellStart"/>
+      <w:r>
+        <w:rPr>
+          <w:rFonts w:ascii="Times New Roman" w:hAnsi="Times New Roman" w:cs="Times New Roman"/>
+          <w:sz w:val="24"/>
+        </w:rPr>
+        <w:t>getArgument</w:t>
+      </w:r>
+      <w:proofErr w:type="spellEnd"/>
+      <w:r>
+        <w:rPr>
+          <w:rFonts w:ascii="Times New Roman" w:hAnsi="Times New Roman" w:cs="Times New Roman"/>
+          <w:sz w:val="24"/>
+        </w:rPr>
+        <w:t xml:space="preserve"> is used to retrieve the arguments passed </w:t>
+      </w:r>
+      <w:r>
+        <w:rPr>
+          <w:rFonts w:ascii="Times New Roman" w:hAnsi="Times New Roman" w:cs="Times New Roman"/>
+          <w:sz w:val="24"/>
+        </w:rPr>
+        <w:t>with the options</w:t>
+      </w:r>
+      <w:r>
+        <w:rPr>
+          <w:rFonts w:ascii="Times New Roman" w:hAnsi="Times New Roman" w:cs="Times New Roman"/>
+          <w:sz w:val="24"/>
+        </w:rPr>
+        <w:t xml:space="preserve">.  </w:t>
+      </w:r>
+      <w:r>
+        <w:rPr>
+          <w:rFonts w:ascii="Times New Roman" w:hAnsi="Times New Roman" w:cs="Times New Roman"/>
+          <w:sz w:val="24"/>
+        </w:rPr>
+        <w:t xml:space="preserve">Once the options have been parsed and the arguments retrieved the </w:t>
+      </w:r>
+      <w:proofErr w:type="spellStart"/>
+      <w:r>
+        <w:rPr>
+          <w:rFonts w:ascii="Times New Roman" w:hAnsi="Times New Roman" w:cs="Times New Roman"/>
+          <w:sz w:val="24"/>
+        </w:rPr>
+        <w:t>runOptions</w:t>
+      </w:r>
+      <w:proofErr w:type="spellEnd"/>
+      <w:r>
+        <w:rPr>
+          <w:rFonts w:ascii="Times New Roman" w:hAnsi="Times New Roman" w:cs="Times New Roman"/>
+          <w:sz w:val="24"/>
+        </w:rPr>
+        <w:t xml:space="preserve"> function is </w:t>
+      </w:r>
+      <w:r>
+        <w:rPr>
+          <w:rFonts w:ascii="Times New Roman" w:hAnsi="Times New Roman" w:cs="Times New Roman"/>
+          <w:sz w:val="24"/>
+        </w:rPr>
+        <w:t>ran</w:t>
+      </w:r>
+      <w:r>
+        <w:rPr>
+          <w:rFonts w:ascii="Times New Roman" w:hAnsi="Times New Roman" w:cs="Times New Roman"/>
+          <w:sz w:val="24"/>
+        </w:rPr>
+        <w:t>.</w:t>
+      </w:r>
+      <w:r>
+        <w:rPr>
+          <w:rFonts w:ascii="Times New Roman" w:hAnsi="Times New Roman" w:cs="Times New Roman"/>
+          <w:sz w:val="24"/>
+        </w:rPr>
+        <w:t xml:space="preserve">  </w:t>
       </w:r>
       <w:r>
         <w:rPr>
@@ -621,35 +782,28 @@
           <w:rFonts w:ascii="Times New Roman" w:hAnsi="Times New Roman" w:cs="Times New Roman"/>
           <w:sz w:val="24"/>
         </w:rPr>
-        <w:t xml:space="preserve">the class will </w:t>
-      </w:r>
-      <w:r>
-        <w:rPr>
-          <w:rFonts w:ascii="Times New Roman" w:hAnsi="Times New Roman" w:cs="Times New Roman"/>
-          <w:sz w:val="24"/>
-        </w:rPr>
-        <w:t xml:space="preserve">look for network interfaces on the </w:t>
-      </w:r>
-      <w:r>
-        <w:rPr>
-          <w:rFonts w:ascii="Times New Roman" w:hAnsi="Times New Roman" w:cs="Times New Roman"/>
-          <w:sz w:val="24"/>
-        </w:rPr>
-        <w:t>user’s</w:t>
-      </w:r>
-      <w:r>
-        <w:rPr>
-          <w:rFonts w:ascii="Times New Roman" w:hAnsi="Times New Roman" w:cs="Times New Roman"/>
-          <w:sz w:val="24"/>
-        </w:rPr>
-        <w:t xml:space="preserve"> computer</w:t>
-      </w:r>
-      <w:r>
-        <w:rPr>
-          <w:rFonts w:ascii="Times New Roman" w:hAnsi="Times New Roman" w:cs="Times New Roman"/>
-          <w:sz w:val="24"/>
-        </w:rPr>
-        <w:t>, i</w:t>
+        <w:t xml:space="preserve">the computer is checked </w:t>
+      </w:r>
+      <w:r>
+        <w:rPr>
+          <w:rFonts w:ascii="Times New Roman" w:hAnsi="Times New Roman" w:cs="Times New Roman"/>
+          <w:sz w:val="24"/>
+        </w:rPr>
+        <w:t>for network interfaces</w:t>
+      </w:r>
+      <w:r>
+        <w:rPr>
+          <w:rFonts w:ascii="Times New Roman" w:hAnsi="Times New Roman" w:cs="Times New Roman"/>
+          <w:sz w:val="24"/>
+        </w:rPr>
+        <w:t xml:space="preserve">, </w:t>
+      </w:r>
+      <w:r>
+        <w:rPr>
+          <w:rFonts w:ascii="Times New Roman" w:hAnsi="Times New Roman" w:cs="Times New Roman"/>
+          <w:sz w:val="24"/>
+        </w:rPr>
+        <w:t>i</w:t>
       </w:r>
       <w:r>
         <w:rPr>
@@ -691,14 +845,21 @@
           <w:rFonts w:ascii="Times New Roman" w:hAnsi="Times New Roman" w:cs="Times New Roman"/>
           <w:sz w:val="24"/>
         </w:rPr>
-        <w:t xml:space="preserve">file is provided the class will default </w:t>
-      </w:r>
-      <w:r>
-        <w:rPr>
-          <w:rFonts w:ascii="Times New Roman" w:hAnsi="Times New Roman" w:cs="Times New Roman"/>
-          <w:sz w:val="24"/>
-        </w:rPr>
-        <w:t xml:space="preserve">to printing output to the console.  If an output file is </w:t>
+        <w:t xml:space="preserve">file is provided the default </w:t>
+      </w:r>
+      <w:r>
+        <w:rPr>
+          <w:rFonts w:ascii="Times New Roman" w:hAnsi="Times New Roman" w:cs="Times New Roman"/>
+          <w:sz w:val="24"/>
+        </w:rPr>
+        <w:t xml:space="preserve">will be set which is </w:t>
+      </w:r>
+      <w:r>
+        <w:rPr>
+          <w:rFonts w:ascii="Times New Roman" w:hAnsi="Times New Roman" w:cs="Times New Roman"/>
+          <w:sz w:val="24"/>
+        </w:rPr>
+        <w:t xml:space="preserve">to print output to the console.  If an output file is </w:t>
       </w:r>
       <w:r>
         <w:rPr>
@@ -712,7 +873,21 @@
           <w:rFonts w:ascii="Times New Roman" w:hAnsi="Times New Roman" w:cs="Times New Roman"/>
           <w:sz w:val="24"/>
         </w:rPr>
-        <w:t xml:space="preserve"> then the class will set all output to be sent to the specified </w:t>
+        <w:t xml:space="preserve"> the output </w:t>
+      </w:r>
+      <w:r>
+        <w:rPr>
+          <w:rFonts w:ascii="Times New Roman" w:hAnsi="Times New Roman" w:cs="Times New Roman"/>
+          <w:sz w:val="24"/>
+        </w:rPr>
+        <w:t>will</w:t>
+      </w:r>
+      <w:r>
+        <w:rPr>
+          <w:rFonts w:ascii="Times New Roman" w:hAnsi="Times New Roman" w:cs="Times New Roman"/>
+          <w:sz w:val="24"/>
+        </w:rPr>
+        <w:t xml:space="preserve"> be sent to the specified </w:t>
       </w:r>
       <w:r>
         <w:rPr>
@@ -764,7 +939,21 @@
           <w:rFonts w:ascii="Times New Roman" w:hAnsi="Times New Roman" w:cs="Times New Roman"/>
           <w:sz w:val="24"/>
         </w:rPr>
-        <w:t>the class defaults to TCP packet parsing.</w:t>
+        <w:t>the defaults</w:t>
+      </w:r>
+      <w:r>
+        <w:rPr>
+          <w:rFonts w:ascii="Times New Roman" w:hAnsi="Times New Roman" w:cs="Times New Roman"/>
+          <w:sz w:val="24"/>
+        </w:rPr>
+        <w:t xml:space="preserve"> is set</w:t>
+      </w:r>
+      <w:r>
+        <w:rPr>
+          <w:rFonts w:ascii="Times New Roman" w:hAnsi="Times New Roman" w:cs="Times New Roman"/>
+          <w:sz w:val="24"/>
+        </w:rPr>
+        <w:t xml:space="preserve"> to TCP packet parsing.</w:t>
       </w:r>
       <w:r>
         <w:rPr>
@@ -785,7 +974,367 @@
           <w:rFonts w:ascii="Times New Roman" w:hAnsi="Times New Roman" w:cs="Times New Roman"/>
           <w:sz w:val="24"/>
         </w:rPr>
-        <w:t xml:space="preserve">packet parsing switch statements, the counter option is checked to see if it has been </w:t>
+        <w:t>packet parsing switch statements, the counter option is checked to see if it has been specified</w:t>
+      </w:r>
+      <w:r>
+        <w:rPr>
+          <w:rFonts w:ascii="Times New Roman" w:hAnsi="Times New Roman" w:cs="Times New Roman"/>
+          <w:sz w:val="24"/>
+        </w:rPr>
+        <w:t xml:space="preserve">.  </w:t>
+      </w:r>
+      <w:r>
+        <w:rPr>
+          <w:rFonts w:ascii="Times New Roman" w:hAnsi="Times New Roman" w:cs="Times New Roman"/>
+          <w:sz w:val="24"/>
+        </w:rPr>
+        <w:t xml:space="preserve">If it has then a count is kept of every </w:t>
+      </w:r>
+      <w:r>
+        <w:rPr>
+          <w:rFonts w:ascii="Times New Roman" w:hAnsi="Times New Roman" w:cs="Times New Roman"/>
+          <w:sz w:val="24"/>
+        </w:rPr>
+        <w:t xml:space="preserve">packet </w:t>
+      </w:r>
+      <w:r>
+        <w:rPr>
+          <w:rFonts w:ascii="Times New Roman" w:hAnsi="Times New Roman" w:cs="Times New Roman"/>
+          <w:sz w:val="24"/>
+        </w:rPr>
+        <w:t>that has been parsed with</w:t>
+      </w:r>
+      <w:r>
+        <w:rPr>
+          <w:rFonts w:ascii="Times New Roman" w:hAnsi="Times New Roman" w:cs="Times New Roman"/>
+          <w:sz w:val="24"/>
+        </w:rPr>
+        <w:t xml:space="preserve"> the specified header, if it </w:t>
+      </w:r>
+      <w:r>
+        <w:rPr>
+          <w:rFonts w:ascii="Times New Roman" w:hAnsi="Times New Roman" w:cs="Times New Roman"/>
+          <w:sz w:val="24"/>
+        </w:rPr>
+        <w:t xml:space="preserve">hasn’t then packets </w:t>
+      </w:r>
+      <w:r>
+        <w:rPr>
+          <w:rFonts w:ascii="Times New Roman" w:hAnsi="Times New Roman" w:cs="Times New Roman"/>
+          <w:sz w:val="24"/>
+        </w:rPr>
+        <w:t>will continue to be parsed indefinitely until the user types ctrl + C to close the program</w:t>
+      </w:r>
+      <w:r>
+        <w:rPr>
+          <w:rFonts w:ascii="Times New Roman" w:hAnsi="Times New Roman" w:cs="Times New Roman"/>
+          <w:sz w:val="24"/>
+        </w:rPr>
+        <w:t>.</w:t>
+      </w:r>
+      <w:r>
+        <w:rPr>
+          <w:rFonts w:ascii="Times New Roman" w:hAnsi="Times New Roman" w:cs="Times New Roman"/>
+          <w:sz w:val="24"/>
+        </w:rPr>
+        <w:t xml:space="preserve">  </w:t>
+      </w:r>
+      <w:r>
+        <w:rPr>
+          <w:rFonts w:ascii="Times New Roman" w:hAnsi="Times New Roman" w:cs="Times New Roman"/>
+          <w:sz w:val="24"/>
+        </w:rPr>
+        <w:t xml:space="preserve">Based on </w:t>
+      </w:r>
+      <w:r>
+        <w:rPr>
+          <w:rFonts w:ascii="Times New Roman" w:hAnsi="Times New Roman" w:cs="Times New Roman"/>
+          <w:sz w:val="24"/>
+        </w:rPr>
+        <w:t>whether the header only option is set</w:t>
+      </w:r>
+      <w:r>
+        <w:rPr>
+          <w:rFonts w:ascii="Times New Roman" w:hAnsi="Times New Roman" w:cs="Times New Roman"/>
+          <w:sz w:val="24"/>
+        </w:rPr>
+        <w:t>, t</w:t>
+      </w:r>
+      <w:r>
+        <w:rPr>
+          <w:rFonts w:ascii="Times New Roman" w:hAnsi="Times New Roman" w:cs="Times New Roman"/>
+          <w:sz w:val="24"/>
+        </w:rPr>
+        <w:t xml:space="preserve">he output </w:t>
+      </w:r>
+      <w:r>
+        <w:rPr>
+          <w:rFonts w:ascii="Times New Roman" w:hAnsi="Times New Roman" w:cs="Times New Roman"/>
+          <w:sz w:val="24"/>
+        </w:rPr>
+        <w:t>of the pars</w:t>
+      </w:r>
+      <w:r>
+        <w:rPr>
+          <w:rFonts w:ascii="Times New Roman" w:hAnsi="Times New Roman" w:cs="Times New Roman"/>
+          <w:sz w:val="24"/>
+        </w:rPr>
+        <w:t>ing</w:t>
+      </w:r>
+      <w:r>
+        <w:rPr>
+          <w:rFonts w:ascii="Times New Roman" w:hAnsi="Times New Roman" w:cs="Times New Roman"/>
+          <w:sz w:val="24"/>
+        </w:rPr>
+        <w:t xml:space="preserve"> will be the </w:t>
+      </w:r>
+      <w:r>
+        <w:rPr>
+          <w:rFonts w:ascii="Times New Roman" w:hAnsi="Times New Roman" w:cs="Times New Roman"/>
+          <w:sz w:val="24"/>
+        </w:rPr>
+        <w:t xml:space="preserve">header of the </w:t>
+      </w:r>
+      <w:r>
+        <w:rPr>
+          <w:rFonts w:ascii="Times New Roman" w:hAnsi="Times New Roman" w:cs="Times New Roman"/>
+          <w:sz w:val="24"/>
+        </w:rPr>
+        <w:t>specified type only, or the header plus the payload of th</w:t>
+      </w:r>
+      <w:r>
+        <w:rPr>
+          <w:rFonts w:ascii="Times New Roman" w:hAnsi="Times New Roman" w:cs="Times New Roman"/>
+          <w:sz w:val="24"/>
+        </w:rPr>
+        <w:t xml:space="preserve">e </w:t>
+      </w:r>
+      <w:r>
+        <w:rPr>
+          <w:rFonts w:ascii="Times New Roman" w:hAnsi="Times New Roman" w:cs="Times New Roman"/>
+          <w:sz w:val="24"/>
+        </w:rPr>
+        <w:t>type.</w:t>
+      </w:r>
+      <w:r>
+        <w:rPr>
+          <w:rFonts w:ascii="Times New Roman" w:hAnsi="Times New Roman" w:cs="Times New Roman"/>
+          <w:sz w:val="24"/>
+        </w:rPr>
+        <w:t xml:space="preserve">  The only exception </w:t>
+      </w:r>
+      <w:r>
+        <w:rPr>
+          <w:rFonts w:ascii="Times New Roman" w:hAnsi="Times New Roman" w:cs="Times New Roman"/>
+          <w:sz w:val="24"/>
+        </w:rPr>
+        <w:t>is</w:t>
+      </w:r>
+      <w:r>
+        <w:rPr>
+          <w:rFonts w:ascii="Times New Roman" w:hAnsi="Times New Roman" w:cs="Times New Roman"/>
+          <w:sz w:val="24"/>
+        </w:rPr>
+        <w:t xml:space="preserve"> </w:t>
+      </w:r>
+      <w:proofErr w:type="spellStart"/>
+      <w:r>
+        <w:rPr>
+          <w:rFonts w:ascii="Times New Roman" w:hAnsi="Times New Roman" w:cs="Times New Roman"/>
+          <w:sz w:val="24"/>
+        </w:rPr>
+        <w:t>arp</w:t>
+      </w:r>
+      <w:proofErr w:type="spellEnd"/>
+      <w:r>
+        <w:rPr>
+          <w:rFonts w:ascii="Times New Roman" w:hAnsi="Times New Roman" w:cs="Times New Roman"/>
+          <w:sz w:val="24"/>
+        </w:rPr>
+        <w:t xml:space="preserve"> packet</w:t>
+      </w:r>
+      <w:r>
+        <w:rPr>
+          <w:rFonts w:ascii="Times New Roman" w:hAnsi="Times New Roman" w:cs="Times New Roman"/>
+          <w:sz w:val="24"/>
+        </w:rPr>
+        <w:t xml:space="preserve">s since </w:t>
+      </w:r>
+      <w:r>
+        <w:rPr>
+          <w:rFonts w:ascii="Times New Roman" w:hAnsi="Times New Roman" w:cs="Times New Roman"/>
+          <w:sz w:val="24"/>
+        </w:rPr>
+        <w:t>they do not have a payload</w:t>
+      </w:r>
+      <w:r>
+        <w:rPr>
+          <w:rFonts w:ascii="Times New Roman" w:hAnsi="Times New Roman" w:cs="Times New Roman"/>
+          <w:sz w:val="24"/>
+        </w:rPr>
+        <w:t xml:space="preserve"> only the</w:t>
+      </w:r>
+      <w:r>
+        <w:rPr>
+          <w:rFonts w:ascii="Times New Roman" w:hAnsi="Times New Roman" w:cs="Times New Roman"/>
+          <w:sz w:val="24"/>
+        </w:rPr>
+        <w:t xml:space="preserve">ir </w:t>
+      </w:r>
+      <w:r>
+        <w:rPr>
+          <w:rFonts w:ascii="Times New Roman" w:hAnsi="Times New Roman" w:cs="Times New Roman"/>
+          <w:sz w:val="24"/>
+        </w:rPr>
+        <w:t>header</w:t>
+      </w:r>
+      <w:r>
+        <w:rPr>
+          <w:rFonts w:ascii="Times New Roman" w:hAnsi="Times New Roman" w:cs="Times New Roman"/>
+          <w:sz w:val="24"/>
+        </w:rPr>
+        <w:t>s</w:t>
+      </w:r>
+      <w:r>
+        <w:rPr>
+          <w:rFonts w:ascii="Times New Roman" w:hAnsi="Times New Roman" w:cs="Times New Roman"/>
+          <w:sz w:val="24"/>
+        </w:rPr>
+        <w:t xml:space="preserve"> </w:t>
+      </w:r>
+      <w:r>
+        <w:rPr>
+          <w:rFonts w:ascii="Times New Roman" w:hAnsi="Times New Roman" w:cs="Times New Roman"/>
+          <w:sz w:val="24"/>
+        </w:rPr>
+        <w:t>will be printed</w:t>
+      </w:r>
+      <w:r>
+        <w:rPr>
+          <w:rFonts w:ascii="Times New Roman" w:hAnsi="Times New Roman" w:cs="Times New Roman"/>
+          <w:sz w:val="24"/>
+        </w:rPr>
+        <w:t>.</w:t>
+      </w:r>
+      <w:r>
+        <w:rPr>
+          <w:rFonts w:ascii="Times New Roman" w:hAnsi="Times New Roman" w:cs="Times New Roman"/>
+          <w:sz w:val="24"/>
+        </w:rPr>
+        <w:t xml:space="preserve">  </w:t>
+      </w:r>
+      <w:r>
+        <w:rPr>
+          <w:rFonts w:ascii="Times New Roman" w:hAnsi="Times New Roman" w:cs="Times New Roman"/>
+          <w:sz w:val="24"/>
+        </w:rPr>
+        <w:t xml:space="preserve">When parsing </w:t>
+      </w:r>
+      <w:proofErr w:type="spellStart"/>
+      <w:r>
+        <w:rPr>
+          <w:rFonts w:ascii="Times New Roman" w:hAnsi="Times New Roman" w:cs="Times New Roman"/>
+          <w:sz w:val="24"/>
+        </w:rPr>
+        <w:t>ip</w:t>
+      </w:r>
+      <w:proofErr w:type="spellEnd"/>
+      <w:r>
+        <w:rPr>
+          <w:rFonts w:ascii="Times New Roman" w:hAnsi="Times New Roman" w:cs="Times New Roman"/>
+          <w:sz w:val="24"/>
+        </w:rPr>
+        <w:t xml:space="preserve"> </w:t>
+      </w:r>
+      <w:proofErr w:type="spellStart"/>
+      <w:r>
+        <w:rPr>
+          <w:rFonts w:ascii="Times New Roman" w:hAnsi="Times New Roman" w:cs="Times New Roman"/>
+          <w:sz w:val="24"/>
+        </w:rPr>
+        <w:t>tcp</w:t>
+      </w:r>
+      <w:proofErr w:type="spellEnd"/>
+      <w:r>
+        <w:rPr>
+          <w:rFonts w:ascii="Times New Roman" w:hAnsi="Times New Roman" w:cs="Times New Roman"/>
+          <w:sz w:val="24"/>
+        </w:rPr>
+        <w:t xml:space="preserve">, </w:t>
+      </w:r>
+      <w:proofErr w:type="spellStart"/>
+      <w:r>
+        <w:rPr>
+          <w:rFonts w:ascii="Times New Roman" w:hAnsi="Times New Roman" w:cs="Times New Roman"/>
+          <w:sz w:val="24"/>
+        </w:rPr>
+        <w:t>udp</w:t>
+      </w:r>
+      <w:proofErr w:type="spellEnd"/>
+      <w:r>
+        <w:rPr>
+          <w:rFonts w:ascii="Times New Roman" w:hAnsi="Times New Roman" w:cs="Times New Roman"/>
+          <w:sz w:val="24"/>
+        </w:rPr>
+        <w:t xml:space="preserve">, and </w:t>
+      </w:r>
+      <w:proofErr w:type="spellStart"/>
+      <w:r>
+        <w:rPr>
+          <w:rFonts w:ascii="Times New Roman" w:hAnsi="Times New Roman" w:cs="Times New Roman"/>
+          <w:sz w:val="24"/>
+        </w:rPr>
+        <w:t>icmp</w:t>
+      </w:r>
+      <w:proofErr w:type="spellEnd"/>
+      <w:r>
+        <w:rPr>
+          <w:rFonts w:ascii="Times New Roman" w:hAnsi="Times New Roman" w:cs="Times New Roman"/>
+          <w:sz w:val="24"/>
+        </w:rPr>
+        <w:t xml:space="preserve"> packets </w:t>
+      </w:r>
+      <w:r>
+        <w:rPr>
+          <w:rFonts w:ascii="Times New Roman" w:hAnsi="Times New Roman" w:cs="Times New Roman"/>
+          <w:sz w:val="24"/>
+        </w:rPr>
+        <w:t>the address</w:t>
+      </w:r>
+      <w:r>
+        <w:rPr>
+          <w:rFonts w:ascii="Times New Roman" w:hAnsi="Times New Roman" w:cs="Times New Roman"/>
+          <w:sz w:val="24"/>
+        </w:rPr>
+        <w:t xml:space="preserve"> </w:t>
+      </w:r>
+      <w:r>
+        <w:rPr>
+          <w:rFonts w:ascii="Times New Roman" w:hAnsi="Times New Roman" w:cs="Times New Roman"/>
+          <w:sz w:val="24"/>
+        </w:rPr>
+        <w:t xml:space="preserve">is checked to see if the packet </w:t>
+      </w:r>
+      <w:r>
+        <w:rPr>
+          <w:rFonts w:ascii="Times New Roman" w:hAnsi="Times New Roman" w:cs="Times New Roman"/>
+          <w:sz w:val="24"/>
+        </w:rPr>
+        <w:t>has the right address</w:t>
+      </w:r>
+      <w:r>
+        <w:rPr>
+          <w:rFonts w:ascii="Times New Roman" w:hAnsi="Times New Roman" w:cs="Times New Roman"/>
+          <w:sz w:val="24"/>
+        </w:rPr>
+        <w:t xml:space="preserve">.  </w:t>
+      </w:r>
+      <w:r>
+        <w:rPr>
+          <w:rFonts w:ascii="Times New Roman" w:hAnsi="Times New Roman" w:cs="Times New Roman"/>
+          <w:sz w:val="24"/>
+        </w:rPr>
+        <w:t xml:space="preserve">If it does then it is printed, if not then it is </w:t>
       </w:r>
       <w:proofErr w:type="gramStart"/>
       <w:r>
@@ -793,8 +1342,162 @@
           <w:rFonts w:ascii="Times New Roman" w:hAnsi="Times New Roman" w:cs="Times New Roman"/>
           <w:sz w:val="24"/>
         </w:rPr>
-        <w:t>specified</w:t>
-      </w:r>
+        <w:t>ignored.</w:t>
+      </w:r>
+      <w:r>
+        <w:rPr>
+          <w:rFonts w:ascii="Times New Roman" w:hAnsi="Times New Roman" w:cs="Times New Roman"/>
+          <w:sz w:val="24"/>
+        </w:rPr>
+        <w:t xml:space="preserve">  </w:t>
+      </w:r>
+      <w:proofErr w:type="gramEnd"/>
+      <w:r>
+        <w:rPr>
+          <w:rFonts w:ascii="Times New Roman" w:hAnsi="Times New Roman" w:cs="Times New Roman"/>
+          <w:sz w:val="24"/>
+        </w:rPr>
+        <w:t xml:space="preserve">The function that does this checking is called </w:t>
+      </w:r>
+      <w:proofErr w:type="spellStart"/>
+      <w:r>
+        <w:rPr>
+          <w:rFonts w:ascii="Times New Roman" w:hAnsi="Times New Roman" w:cs="Times New Roman"/>
+          <w:sz w:val="24"/>
+        </w:rPr>
+        <w:t>checkIPAddressFilter</w:t>
+      </w:r>
+      <w:proofErr w:type="spellEnd"/>
+      <w:r>
+        <w:rPr>
+          <w:rFonts w:ascii="Times New Roman" w:hAnsi="Times New Roman" w:cs="Times New Roman"/>
+          <w:sz w:val="24"/>
+        </w:rPr>
+        <w:t>.</w:t>
+      </w:r>
+      <w:r>
+        <w:rPr>
+          <w:rFonts w:ascii="Times New Roman" w:hAnsi="Times New Roman" w:cs="Times New Roman"/>
+          <w:sz w:val="24"/>
+        </w:rPr>
+        <w:t xml:space="preserve">  When parsing </w:t>
+      </w:r>
+      <w:proofErr w:type="spellStart"/>
+      <w:r>
+        <w:rPr>
+          <w:rFonts w:ascii="Times New Roman" w:hAnsi="Times New Roman" w:cs="Times New Roman"/>
+          <w:sz w:val="24"/>
+        </w:rPr>
+        <w:t>tcp</w:t>
+      </w:r>
+      <w:proofErr w:type="spellEnd"/>
+      <w:r>
+        <w:rPr>
+          <w:rFonts w:ascii="Times New Roman" w:hAnsi="Times New Roman" w:cs="Times New Roman"/>
+          <w:sz w:val="24"/>
+        </w:rPr>
+        <w:t xml:space="preserve">, and </w:t>
+      </w:r>
+      <w:proofErr w:type="spellStart"/>
+      <w:r>
+        <w:rPr>
+          <w:rFonts w:ascii="Times New Roman" w:hAnsi="Times New Roman" w:cs="Times New Roman"/>
+          <w:sz w:val="24"/>
+        </w:rPr>
+        <w:t>udp</w:t>
+      </w:r>
+      <w:proofErr w:type="spellEnd"/>
+      <w:r>
+        <w:rPr>
+          <w:rFonts w:ascii="Times New Roman" w:hAnsi="Times New Roman" w:cs="Times New Roman"/>
+          <w:sz w:val="24"/>
+        </w:rPr>
+        <w:t xml:space="preserve"> packets</w:t>
+      </w:r>
+      <w:r>
+        <w:rPr>
+          <w:rFonts w:ascii="Times New Roman" w:hAnsi="Times New Roman" w:cs="Times New Roman"/>
+          <w:sz w:val="24"/>
+        </w:rPr>
+        <w:t>, t</w:t>
+      </w:r>
+      <w:r>
+        <w:rPr>
+          <w:rFonts w:ascii="Times New Roman" w:hAnsi="Times New Roman" w:cs="Times New Roman"/>
+          <w:sz w:val="24"/>
+        </w:rPr>
+        <w:t xml:space="preserve">he ports are also </w:t>
+      </w:r>
+      <w:r>
+        <w:rPr>
+          <w:rFonts w:ascii="Times New Roman" w:hAnsi="Times New Roman" w:cs="Times New Roman"/>
+          <w:sz w:val="24"/>
+        </w:rPr>
+        <w:t>checked</w:t>
+      </w:r>
+      <w:r>
+        <w:rPr>
+          <w:rFonts w:ascii="Times New Roman" w:hAnsi="Times New Roman" w:cs="Times New Roman"/>
+          <w:sz w:val="24"/>
+        </w:rPr>
+        <w:t xml:space="preserve"> for filtering.  The function that does this is called </w:t>
+      </w:r>
+      <w:proofErr w:type="spellStart"/>
+      <w:r>
+        <w:rPr>
+          <w:rFonts w:ascii="Times New Roman" w:hAnsi="Times New Roman" w:cs="Times New Roman"/>
+          <w:sz w:val="24"/>
+        </w:rPr>
+        <w:t>checkPortRange</w:t>
+      </w:r>
+      <w:proofErr w:type="spellEnd"/>
+      <w:r>
+        <w:rPr>
+          <w:rFonts w:ascii="Times New Roman" w:hAnsi="Times New Roman" w:cs="Times New Roman"/>
+          <w:sz w:val="24"/>
+        </w:rPr>
+        <w:t>.</w:t>
+      </w:r>
+    </w:p>
+    <w:p>
+      <w:pPr>
+        <w:pStyle w:val="NoSpacing"/>
+        <w:ind w:firstLine="720"/>
+        <w:rPr>
+          <w:rFonts w:ascii="Times New Roman" w:hAnsi="Times New Roman" w:cs="Times New Roman"/>
+          <w:sz w:val="24"/>
+        </w:rPr>
+      </w:pPr>
+      <w:r>
+        <w:rPr>
+          <w:rFonts w:ascii="Times New Roman" w:hAnsi="Times New Roman" w:cs="Times New Roman"/>
+          <w:sz w:val="24"/>
+        </w:rPr>
+        <w:t xml:space="preserve">The packets are retrieved </w:t>
+      </w:r>
+      <w:r>
+        <w:rPr>
+          <w:rFonts w:ascii="Times New Roman" w:hAnsi="Times New Roman" w:cs="Times New Roman"/>
+          <w:sz w:val="24"/>
+        </w:rPr>
+        <w:t>though a function that keeps track of whether they are coming from a file or a network interface card</w:t>
+      </w:r>
+      <w:r>
+        <w:rPr>
+          <w:rFonts w:ascii="Times New Roman" w:hAnsi="Times New Roman" w:cs="Times New Roman"/>
+          <w:sz w:val="24"/>
+        </w:rPr>
+        <w:t xml:space="preserve"> named </w:t>
+      </w:r>
+      <w:proofErr w:type="spellStart"/>
+      <w:r>
+        <w:rPr>
+          <w:rFonts w:ascii="Times New Roman" w:hAnsi="Times New Roman" w:cs="Times New Roman"/>
+          <w:sz w:val="24"/>
+        </w:rPr>
+        <w:t>getPacket</w:t>
+      </w:r>
+      <w:proofErr w:type="spellEnd"/>
       <w:r>
         <w:rPr>
           <w:rFonts w:ascii="Times New Roman" w:hAnsi="Times New Roman" w:cs="Times New Roman"/>
@@ -802,34 +1505,269 @@
         </w:rPr>
         <w:t xml:space="preserve">.  </w:t>
       </w:r>
+      <w:r>
+        <w:rPr>
+          <w:rFonts w:ascii="Times New Roman" w:hAnsi="Times New Roman" w:cs="Times New Roman"/>
+          <w:sz w:val="24"/>
+        </w:rPr>
+        <w:t xml:space="preserve">If the </w:t>
+      </w:r>
+      <w:r>
+        <w:rPr>
+          <w:rFonts w:ascii="Times New Roman" w:hAnsi="Times New Roman" w:cs="Times New Roman"/>
+          <w:sz w:val="24"/>
+        </w:rPr>
+        <w:t>type is set to ethernet</w:t>
+      </w:r>
+      <w:r>
+        <w:rPr>
+          <w:rFonts w:ascii="Times New Roman" w:hAnsi="Times New Roman" w:cs="Times New Roman"/>
+          <w:sz w:val="24"/>
+        </w:rPr>
+        <w:t xml:space="preserve">, </w:t>
+      </w:r>
+      <w:r>
+        <w:rPr>
+          <w:rFonts w:ascii="Times New Roman" w:hAnsi="Times New Roman" w:cs="Times New Roman"/>
+          <w:sz w:val="24"/>
+        </w:rPr>
+        <w:t>the length of the packet is</w:t>
+      </w:r>
+      <w:r>
+        <w:rPr>
+          <w:rFonts w:ascii="Times New Roman" w:hAnsi="Times New Roman" w:cs="Times New Roman"/>
+          <w:sz w:val="24"/>
+        </w:rPr>
+        <w:t xml:space="preserve"> checked for a minimum length of 14</w:t>
+      </w:r>
+      <w:bookmarkStart w:id="0" w:name="_Hlk507272534"/>
+      <w:r>
+        <w:rPr>
+          <w:rFonts w:ascii="Times New Roman" w:hAnsi="Times New Roman" w:cs="Times New Roman"/>
+          <w:sz w:val="24"/>
+        </w:rPr>
+        <w:t xml:space="preserve">, then parsed with the </w:t>
+      </w:r>
+      <w:proofErr w:type="spellStart"/>
+      <w:r>
+        <w:rPr>
+          <w:rFonts w:ascii="Times New Roman" w:hAnsi="Times New Roman" w:cs="Times New Roman"/>
+          <w:sz w:val="24"/>
+        </w:rPr>
+        <w:t>Ether</w:t>
+      </w:r>
+      <w:r>
+        <w:rPr>
+          <w:rFonts w:ascii="Times New Roman" w:hAnsi="Times New Roman" w:cs="Times New Roman"/>
+          <w:sz w:val="24"/>
+        </w:rPr>
+        <w:t>netParser</w:t>
+      </w:r>
+      <w:proofErr w:type="spellEnd"/>
+      <w:r>
+        <w:rPr>
+          <w:rFonts w:ascii="Times New Roman" w:hAnsi="Times New Roman" w:cs="Times New Roman"/>
+          <w:sz w:val="24"/>
+        </w:rPr>
+        <w:t xml:space="preserve"> instance</w:t>
+      </w:r>
+      <w:r>
+        <w:rPr>
+          <w:rFonts w:ascii="Times New Roman" w:hAnsi="Times New Roman" w:cs="Times New Roman"/>
+          <w:sz w:val="24"/>
+        </w:rPr>
+        <w:t>.</w:t>
+      </w:r>
+      <w:r>
+        <w:rPr>
+          <w:rFonts w:ascii="Times New Roman" w:hAnsi="Times New Roman" w:cs="Times New Roman"/>
+          <w:sz w:val="24"/>
+        </w:rPr>
+        <w:t xml:space="preserve"> </w:t>
+      </w:r>
+      <w:bookmarkEnd w:id="0"/>
+      <w:r>
+        <w:rPr>
+          <w:rFonts w:ascii="Times New Roman" w:hAnsi="Times New Roman" w:cs="Times New Roman"/>
+          <w:sz w:val="24"/>
+        </w:rPr>
+        <w:t xml:space="preserve">  </w:t>
+      </w:r>
+      <w:r>
+        <w:rPr>
+          <w:rFonts w:ascii="Times New Roman" w:hAnsi="Times New Roman" w:cs="Times New Roman"/>
+          <w:sz w:val="24"/>
+        </w:rPr>
+        <w:t xml:space="preserve">If the type is set to </w:t>
+      </w:r>
+      <w:proofErr w:type="spellStart"/>
+      <w:r>
+        <w:rPr>
+          <w:rFonts w:ascii="Times New Roman" w:hAnsi="Times New Roman" w:cs="Times New Roman"/>
+          <w:sz w:val="24"/>
+        </w:rPr>
+        <w:t>arp</w:t>
+      </w:r>
+      <w:proofErr w:type="spellEnd"/>
+      <w:r>
+        <w:rPr>
+          <w:rFonts w:ascii="Times New Roman" w:hAnsi="Times New Roman" w:cs="Times New Roman"/>
+          <w:sz w:val="24"/>
+        </w:rPr>
+        <w:t>, the length is checked</w:t>
+      </w:r>
+      <w:r>
+        <w:rPr>
+          <w:rFonts w:ascii="Times New Roman" w:hAnsi="Times New Roman" w:cs="Times New Roman"/>
+          <w:sz w:val="24"/>
+        </w:rPr>
+        <w:t xml:space="preserve"> for a minimum length of 41</w:t>
+      </w:r>
+      <w:r>
+        <w:rPr>
+          <w:rFonts w:ascii="Times New Roman" w:hAnsi="Times New Roman" w:cs="Times New Roman"/>
+          <w:sz w:val="24"/>
+        </w:rPr>
+        <w:t xml:space="preserve">.  </w:t>
+      </w:r>
+      <w:r>
+        <w:rPr>
+          <w:rFonts w:ascii="Times New Roman" w:hAnsi="Times New Roman" w:cs="Times New Roman"/>
+          <w:sz w:val="24"/>
+        </w:rPr>
+        <w:t>The ethernet is parsed and the</w:t>
+      </w:r>
+      <w:r>
+        <w:rPr>
+          <w:rFonts w:ascii="Times New Roman" w:hAnsi="Times New Roman" w:cs="Times New Roman"/>
+          <w:sz w:val="24"/>
+        </w:rPr>
+        <w:t xml:space="preserve"> type of packet is </w:t>
+      </w:r>
+      <w:proofErr w:type="gramStart"/>
+      <w:r>
+        <w:rPr>
+          <w:rFonts w:ascii="Times New Roman" w:hAnsi="Times New Roman" w:cs="Times New Roman"/>
+          <w:sz w:val="24"/>
+        </w:rPr>
+        <w:t>retrieved</w:t>
+      </w:r>
+      <w:r>
+        <w:rPr>
+          <w:rFonts w:ascii="Times New Roman" w:hAnsi="Times New Roman" w:cs="Times New Roman"/>
+          <w:sz w:val="24"/>
+        </w:rPr>
+        <w:t xml:space="preserve">, </w:t>
+      </w:r>
+      <w:r>
+        <w:rPr>
+          <w:rFonts w:ascii="Times New Roman" w:hAnsi="Times New Roman" w:cs="Times New Roman"/>
+          <w:sz w:val="24"/>
+        </w:rPr>
+        <w:t>and</w:t>
+      </w:r>
       <w:proofErr w:type="gramEnd"/>
       <w:r>
         <w:rPr>
           <w:rFonts w:ascii="Times New Roman" w:hAnsi="Times New Roman" w:cs="Times New Roman"/>
           <w:sz w:val="24"/>
         </w:rPr>
-        <w:t xml:space="preserve">If it has then a count is kept of every </w:t>
-      </w:r>
-      <w:r>
-        <w:rPr>
-          <w:rFonts w:ascii="Times New Roman" w:hAnsi="Times New Roman" w:cs="Times New Roman"/>
-          <w:sz w:val="24"/>
-        </w:rPr>
-        <w:t xml:space="preserve">packet that has the specified header, if it </w:t>
-      </w:r>
-      <w:r>
-        <w:rPr>
-          <w:rFonts w:ascii="Times New Roman" w:hAnsi="Times New Roman" w:cs="Times New Roman"/>
-          <w:sz w:val="24"/>
-        </w:rPr>
-        <w:t xml:space="preserve">hasn’t then packets </w:t>
-      </w:r>
-      <w:r>
-        <w:rPr>
-          <w:rFonts w:ascii="Times New Roman" w:hAnsi="Times New Roman" w:cs="Times New Roman"/>
-          <w:sz w:val="24"/>
-        </w:rPr>
-        <w:t>will continue to be parsed indefinitely until the user types ctrl + C to close the program</w:t>
+        <w:t xml:space="preserve"> </w:t>
+      </w:r>
+      <w:r>
+        <w:rPr>
+          <w:rFonts w:ascii="Times New Roman" w:hAnsi="Times New Roman" w:cs="Times New Roman"/>
+          <w:sz w:val="24"/>
+        </w:rPr>
+        <w:t xml:space="preserve">compared to </w:t>
+      </w:r>
+      <w:r>
+        <w:rPr>
+          <w:rFonts w:ascii="Times New Roman" w:hAnsi="Times New Roman" w:cs="Times New Roman"/>
+          <w:sz w:val="24"/>
+        </w:rPr>
+        <w:t>0x</w:t>
+      </w:r>
+      <w:r>
+        <w:rPr>
+          <w:rFonts w:ascii="Times New Roman" w:hAnsi="Times New Roman" w:cs="Times New Roman"/>
+          <w:sz w:val="24"/>
+        </w:rPr>
+        <w:t>0806</w:t>
+      </w:r>
+      <w:r>
+        <w:rPr>
+          <w:rFonts w:ascii="Times New Roman" w:hAnsi="Times New Roman" w:cs="Times New Roman"/>
+          <w:sz w:val="24"/>
+        </w:rPr>
+        <w:t xml:space="preserve"> </w:t>
+      </w:r>
+      <w:r>
+        <w:rPr>
+          <w:rFonts w:ascii="Times New Roman" w:hAnsi="Times New Roman" w:cs="Times New Roman"/>
+          <w:sz w:val="24"/>
+        </w:rPr>
+        <w:t xml:space="preserve">which </w:t>
+      </w:r>
+      <w:r>
+        <w:rPr>
+          <w:rFonts w:ascii="Times New Roman" w:hAnsi="Times New Roman" w:cs="Times New Roman"/>
+          <w:sz w:val="24"/>
+        </w:rPr>
+        <w:t xml:space="preserve">means that </w:t>
+      </w:r>
+      <w:r>
+        <w:rPr>
+          <w:rFonts w:ascii="Times New Roman" w:hAnsi="Times New Roman" w:cs="Times New Roman"/>
+          <w:sz w:val="24"/>
+        </w:rPr>
+        <w:t>it</w:t>
+      </w:r>
+      <w:r>
+        <w:rPr>
+          <w:rFonts w:ascii="Times New Roman" w:hAnsi="Times New Roman" w:cs="Times New Roman"/>
+          <w:sz w:val="24"/>
+        </w:rPr>
+        <w:t xml:space="preserve"> is </w:t>
+      </w:r>
+      <w:proofErr w:type="spellStart"/>
+      <w:r>
+        <w:rPr>
+          <w:rFonts w:ascii="Times New Roman" w:hAnsi="Times New Roman" w:cs="Times New Roman"/>
+          <w:sz w:val="24"/>
+        </w:rPr>
+        <w:t>arp</w:t>
+      </w:r>
+      <w:proofErr w:type="spellEnd"/>
+      <w:r>
+        <w:rPr>
+          <w:rFonts w:ascii="Times New Roman" w:hAnsi="Times New Roman" w:cs="Times New Roman"/>
+          <w:sz w:val="24"/>
+        </w:rPr>
+        <w:t xml:space="preserve">.  </w:t>
+      </w:r>
+      <w:r>
+        <w:rPr>
+          <w:rFonts w:ascii="Times New Roman" w:hAnsi="Times New Roman" w:cs="Times New Roman"/>
+          <w:sz w:val="24"/>
+        </w:rPr>
+        <w:t xml:space="preserve">The packet is then passed through the </w:t>
+      </w:r>
+      <w:proofErr w:type="spellStart"/>
+      <w:r>
+        <w:rPr>
+          <w:rFonts w:ascii="Times New Roman" w:hAnsi="Times New Roman" w:cs="Times New Roman"/>
+          <w:sz w:val="24"/>
+        </w:rPr>
+        <w:t>ARPParser</w:t>
+      </w:r>
+      <w:proofErr w:type="spellEnd"/>
+      <w:r>
+        <w:rPr>
+          <w:rFonts w:ascii="Times New Roman" w:hAnsi="Times New Roman" w:cs="Times New Roman"/>
+          <w:sz w:val="24"/>
+        </w:rPr>
+        <w:t xml:space="preserve"> instantiation</w:t>
       </w:r>
       <w:r>
         <w:rPr>
@@ -843,8 +1781,1238 @@
           <w:rFonts w:ascii="Times New Roman" w:hAnsi="Times New Roman" w:cs="Times New Roman"/>
           <w:sz w:val="24"/>
         </w:rPr>
+        <w:t xml:space="preserve"> </w:t>
+      </w:r>
+      <w:r>
+        <w:rPr>
+          <w:rFonts w:ascii="Times New Roman" w:hAnsi="Times New Roman" w:cs="Times New Roman"/>
+          <w:sz w:val="24"/>
+        </w:rPr>
+        <w:t xml:space="preserve">If the </w:t>
+      </w:r>
+      <w:r>
+        <w:rPr>
+          <w:rFonts w:ascii="Times New Roman" w:hAnsi="Times New Roman" w:cs="Times New Roman"/>
+          <w:sz w:val="24"/>
+        </w:rPr>
+        <w:t xml:space="preserve">type is set to </w:t>
+      </w:r>
+      <w:proofErr w:type="spellStart"/>
+      <w:r>
+        <w:rPr>
+          <w:rFonts w:ascii="Times New Roman" w:hAnsi="Times New Roman" w:cs="Times New Roman"/>
+          <w:sz w:val="24"/>
+        </w:rPr>
+        <w:t>ip</w:t>
+      </w:r>
+      <w:proofErr w:type="spellEnd"/>
+      <w:r>
+        <w:rPr>
+          <w:rFonts w:ascii="Times New Roman" w:hAnsi="Times New Roman" w:cs="Times New Roman"/>
+          <w:sz w:val="24"/>
+        </w:rPr>
+        <w:t xml:space="preserve">, the </w:t>
+      </w:r>
+      <w:r>
+        <w:rPr>
+          <w:rFonts w:ascii="Times New Roman" w:hAnsi="Times New Roman" w:cs="Times New Roman"/>
+          <w:sz w:val="24"/>
+        </w:rPr>
+        <w:t xml:space="preserve">length is checked for </w:t>
+      </w:r>
+      <w:r>
+        <w:rPr>
+          <w:rFonts w:ascii="Times New Roman" w:hAnsi="Times New Roman" w:cs="Times New Roman"/>
+          <w:sz w:val="24"/>
+        </w:rPr>
+        <w:t xml:space="preserve">a minimum of 33.  </w:t>
+      </w:r>
+      <w:r>
+        <w:rPr>
+          <w:rFonts w:ascii="Times New Roman" w:hAnsi="Times New Roman" w:cs="Times New Roman"/>
+          <w:sz w:val="24"/>
+        </w:rPr>
+        <w:t>The ethernet is parsed, and</w:t>
+      </w:r>
+      <w:r>
+        <w:rPr>
+          <w:rFonts w:ascii="Times New Roman" w:hAnsi="Times New Roman" w:cs="Times New Roman"/>
+          <w:sz w:val="24"/>
+        </w:rPr>
+        <w:t xml:space="preserve"> the type is then compared to 0x0800</w:t>
+      </w:r>
+      <w:r>
+        <w:rPr>
+          <w:rFonts w:ascii="Times New Roman" w:hAnsi="Times New Roman" w:cs="Times New Roman"/>
+          <w:sz w:val="24"/>
+        </w:rPr>
+        <w:t xml:space="preserve"> which means</w:t>
+      </w:r>
+      <w:r>
+        <w:rPr>
+          <w:rFonts w:ascii="Times New Roman" w:hAnsi="Times New Roman" w:cs="Times New Roman"/>
+          <w:sz w:val="24"/>
+        </w:rPr>
+        <w:t xml:space="preserve"> that </w:t>
+      </w:r>
+      <w:r>
+        <w:rPr>
+          <w:rFonts w:ascii="Times New Roman" w:hAnsi="Times New Roman" w:cs="Times New Roman"/>
+          <w:sz w:val="24"/>
+        </w:rPr>
+        <w:t xml:space="preserve">the packet type is </w:t>
+      </w:r>
+      <w:proofErr w:type="spellStart"/>
+      <w:r>
+        <w:rPr>
+          <w:rFonts w:ascii="Times New Roman" w:hAnsi="Times New Roman" w:cs="Times New Roman"/>
+          <w:sz w:val="24"/>
+        </w:rPr>
+        <w:t>ip</w:t>
+      </w:r>
+      <w:proofErr w:type="spellEnd"/>
+      <w:r>
+        <w:rPr>
+          <w:rFonts w:ascii="Times New Roman" w:hAnsi="Times New Roman" w:cs="Times New Roman"/>
+          <w:sz w:val="24"/>
+        </w:rPr>
+        <w:t xml:space="preserve">.  The packet is then </w:t>
+      </w:r>
+      <w:r>
+        <w:rPr>
+          <w:rFonts w:ascii="Times New Roman" w:hAnsi="Times New Roman" w:cs="Times New Roman"/>
+          <w:sz w:val="24"/>
+        </w:rPr>
+        <w:t xml:space="preserve">passed through the </w:t>
+      </w:r>
+      <w:proofErr w:type="spellStart"/>
+      <w:r>
+        <w:rPr>
+          <w:rFonts w:ascii="Times New Roman" w:hAnsi="Times New Roman" w:cs="Times New Roman"/>
+          <w:sz w:val="24"/>
+        </w:rPr>
+        <w:t>IPPacketParser</w:t>
+      </w:r>
+      <w:proofErr w:type="spellEnd"/>
+      <w:r>
+        <w:rPr>
+          <w:rFonts w:ascii="Times New Roman" w:hAnsi="Times New Roman" w:cs="Times New Roman"/>
+          <w:sz w:val="24"/>
+        </w:rPr>
+        <w:t xml:space="preserve"> instantiation</w:t>
+      </w:r>
+      <w:r>
+        <w:rPr>
+          <w:rFonts w:ascii="Times New Roman" w:hAnsi="Times New Roman" w:cs="Times New Roman"/>
+          <w:sz w:val="24"/>
+        </w:rPr>
+        <w:t>.</w:t>
+      </w:r>
+      <w:r>
+        <w:rPr>
+          <w:rFonts w:ascii="Times New Roman" w:hAnsi="Times New Roman" w:cs="Times New Roman"/>
+          <w:sz w:val="24"/>
+        </w:rPr>
+        <w:t xml:space="preserve">  If t</w:t>
+      </w:r>
+      <w:r>
+        <w:rPr>
+          <w:rFonts w:ascii="Times New Roman" w:hAnsi="Times New Roman" w:cs="Times New Roman"/>
+          <w:sz w:val="24"/>
+        </w:rPr>
+        <w:t xml:space="preserve">he type is set to </w:t>
+      </w:r>
+      <w:proofErr w:type="spellStart"/>
+      <w:r>
+        <w:rPr>
+          <w:rFonts w:ascii="Times New Roman" w:hAnsi="Times New Roman" w:cs="Times New Roman"/>
+          <w:sz w:val="24"/>
+        </w:rPr>
+        <w:t>icmp</w:t>
+      </w:r>
+      <w:proofErr w:type="spellEnd"/>
+      <w:r>
+        <w:rPr>
+          <w:rFonts w:ascii="Times New Roman" w:hAnsi="Times New Roman" w:cs="Times New Roman"/>
+          <w:sz w:val="24"/>
+        </w:rPr>
+        <w:t xml:space="preserve">, </w:t>
+      </w:r>
+      <w:r>
+        <w:rPr>
+          <w:rFonts w:ascii="Times New Roman" w:hAnsi="Times New Roman" w:cs="Times New Roman"/>
+          <w:sz w:val="24"/>
+        </w:rPr>
+        <w:t xml:space="preserve">the length of the packet is checked for a minimum length of </w:t>
+      </w:r>
+      <w:r>
+        <w:rPr>
+          <w:rFonts w:ascii="Times New Roman" w:hAnsi="Times New Roman" w:cs="Times New Roman"/>
+          <w:sz w:val="24"/>
+        </w:rPr>
+        <w:t>41</w:t>
+      </w:r>
+      <w:r>
+        <w:rPr>
+          <w:rFonts w:ascii="Times New Roman" w:hAnsi="Times New Roman" w:cs="Times New Roman"/>
+          <w:sz w:val="24"/>
+        </w:rPr>
+        <w:t>.</w:t>
+      </w:r>
+      <w:proofErr w:type="gramStart"/>
+      <w:r>
+        <w:rPr>
+          <w:rFonts w:ascii="Times New Roman" w:hAnsi="Times New Roman" w:cs="Times New Roman"/>
+          <w:sz w:val="24"/>
+        </w:rPr>
         <w:t xml:space="preserve">  </w:t>
       </w:r>
+      <w:proofErr w:type="gramEnd"/>
+      <w:r>
+        <w:rPr>
+          <w:rFonts w:ascii="Times New Roman" w:hAnsi="Times New Roman" w:cs="Times New Roman"/>
+          <w:sz w:val="24"/>
+        </w:rPr>
+        <w:t xml:space="preserve">The ethernet is parsed and the type </w:t>
+      </w:r>
+      <w:r>
+        <w:rPr>
+          <w:rFonts w:ascii="Times New Roman" w:hAnsi="Times New Roman" w:cs="Times New Roman"/>
+          <w:sz w:val="24"/>
+        </w:rPr>
+        <w:t xml:space="preserve">checked for </w:t>
+      </w:r>
+      <w:proofErr w:type="spellStart"/>
+      <w:r>
+        <w:rPr>
+          <w:rFonts w:ascii="Times New Roman" w:hAnsi="Times New Roman" w:cs="Times New Roman"/>
+          <w:sz w:val="24"/>
+        </w:rPr>
+        <w:t>ip</w:t>
+      </w:r>
+      <w:proofErr w:type="spellEnd"/>
+      <w:r>
+        <w:rPr>
+          <w:rFonts w:ascii="Times New Roman" w:hAnsi="Times New Roman" w:cs="Times New Roman"/>
+          <w:sz w:val="24"/>
+        </w:rPr>
+        <w:t xml:space="preserve">.  </w:t>
+      </w:r>
+      <w:r>
+        <w:rPr>
+          <w:rFonts w:ascii="Times New Roman" w:hAnsi="Times New Roman" w:cs="Times New Roman"/>
+          <w:sz w:val="24"/>
+        </w:rPr>
+        <w:t xml:space="preserve">An </w:t>
+      </w:r>
+      <w:proofErr w:type="spellStart"/>
+      <w:r>
+        <w:rPr>
+          <w:rFonts w:ascii="Times New Roman" w:hAnsi="Times New Roman" w:cs="Times New Roman"/>
+          <w:sz w:val="24"/>
+        </w:rPr>
+        <w:t>ip</w:t>
+      </w:r>
+      <w:proofErr w:type="spellEnd"/>
+      <w:r>
+        <w:rPr>
+          <w:rFonts w:ascii="Times New Roman" w:hAnsi="Times New Roman" w:cs="Times New Roman"/>
+          <w:sz w:val="24"/>
+        </w:rPr>
+        <w:t xml:space="preserve"> </w:t>
+      </w:r>
+      <w:r>
+        <w:rPr>
+          <w:rFonts w:ascii="Times New Roman" w:hAnsi="Times New Roman" w:cs="Times New Roman"/>
+          <w:sz w:val="24"/>
+        </w:rPr>
+        <w:t xml:space="preserve">packet would then be parsed and the </w:t>
+      </w:r>
+      <w:r>
+        <w:rPr>
+          <w:rFonts w:ascii="Times New Roman" w:hAnsi="Times New Roman" w:cs="Times New Roman"/>
+          <w:sz w:val="24"/>
+        </w:rPr>
+        <w:t>protocol compared to the decimal value 1, w</w:t>
+      </w:r>
+      <w:r>
+        <w:rPr>
+          <w:rFonts w:ascii="Times New Roman" w:hAnsi="Times New Roman" w:cs="Times New Roman"/>
+          <w:sz w:val="24"/>
+        </w:rPr>
+        <w:t xml:space="preserve">hich means that it </w:t>
+      </w:r>
+      <w:r>
+        <w:rPr>
+          <w:rFonts w:ascii="Times New Roman" w:hAnsi="Times New Roman" w:cs="Times New Roman"/>
+          <w:sz w:val="24"/>
+        </w:rPr>
+        <w:t xml:space="preserve">is </w:t>
+      </w:r>
+      <w:r>
+        <w:rPr>
+          <w:rFonts w:ascii="Times New Roman" w:hAnsi="Times New Roman" w:cs="Times New Roman"/>
+          <w:sz w:val="24"/>
+        </w:rPr>
+        <w:t>a</w:t>
+      </w:r>
+      <w:r>
+        <w:rPr>
+          <w:rFonts w:ascii="Times New Roman" w:hAnsi="Times New Roman" w:cs="Times New Roman"/>
+          <w:sz w:val="24"/>
+        </w:rPr>
+        <w:t>n</w:t>
+      </w:r>
+      <w:r>
+        <w:rPr>
+          <w:rFonts w:ascii="Times New Roman" w:hAnsi="Times New Roman" w:cs="Times New Roman"/>
+          <w:sz w:val="24"/>
+        </w:rPr>
+        <w:t xml:space="preserve"> </w:t>
+      </w:r>
+      <w:proofErr w:type="spellStart"/>
+      <w:r>
+        <w:rPr>
+          <w:rFonts w:ascii="Times New Roman" w:hAnsi="Times New Roman" w:cs="Times New Roman"/>
+          <w:sz w:val="24"/>
+        </w:rPr>
+        <w:t>icmp</w:t>
+      </w:r>
+      <w:proofErr w:type="spellEnd"/>
+      <w:r>
+        <w:rPr>
+          <w:rFonts w:ascii="Times New Roman" w:hAnsi="Times New Roman" w:cs="Times New Roman"/>
+          <w:sz w:val="24"/>
+        </w:rPr>
+        <w:t xml:space="preserve"> packet.  </w:t>
+      </w:r>
+      <w:r>
+        <w:rPr>
+          <w:rFonts w:ascii="Times New Roman" w:hAnsi="Times New Roman" w:cs="Times New Roman"/>
+          <w:sz w:val="24"/>
+        </w:rPr>
+        <w:t>A</w:t>
+      </w:r>
+      <w:r>
+        <w:rPr>
+          <w:rFonts w:ascii="Times New Roman" w:hAnsi="Times New Roman" w:cs="Times New Roman"/>
+          <w:sz w:val="24"/>
+        </w:rPr>
+        <w:t>n</w:t>
+      </w:r>
+      <w:r>
+        <w:rPr>
+          <w:rFonts w:ascii="Times New Roman" w:hAnsi="Times New Roman" w:cs="Times New Roman"/>
+          <w:sz w:val="24"/>
+        </w:rPr>
+        <w:t xml:space="preserve"> </w:t>
+      </w:r>
+      <w:proofErr w:type="spellStart"/>
+      <w:r>
+        <w:rPr>
+          <w:rFonts w:ascii="Times New Roman" w:hAnsi="Times New Roman" w:cs="Times New Roman"/>
+          <w:sz w:val="24"/>
+        </w:rPr>
+        <w:t>icmp</w:t>
+      </w:r>
+      <w:proofErr w:type="spellEnd"/>
+      <w:r>
+        <w:rPr>
+          <w:rFonts w:ascii="Times New Roman" w:hAnsi="Times New Roman" w:cs="Times New Roman"/>
+          <w:sz w:val="24"/>
+        </w:rPr>
+        <w:t xml:space="preserve"> packet would then be passed through the </w:t>
+      </w:r>
+      <w:proofErr w:type="spellStart"/>
+      <w:r>
+        <w:rPr>
+          <w:rFonts w:ascii="Times New Roman" w:hAnsi="Times New Roman" w:cs="Times New Roman"/>
+          <w:sz w:val="24"/>
+        </w:rPr>
+        <w:t>ICMPParser</w:t>
+      </w:r>
+      <w:proofErr w:type="spellEnd"/>
+      <w:r>
+        <w:rPr>
+          <w:rFonts w:ascii="Times New Roman" w:hAnsi="Times New Roman" w:cs="Times New Roman"/>
+          <w:sz w:val="24"/>
+        </w:rPr>
+        <w:t xml:space="preserve"> instantiation.</w:t>
+      </w:r>
+      <w:r>
+        <w:rPr>
+          <w:rFonts w:ascii="Times New Roman" w:hAnsi="Times New Roman" w:cs="Times New Roman"/>
+          <w:sz w:val="24"/>
+        </w:rPr>
+        <w:t xml:space="preserve">  If the type is set to </w:t>
+      </w:r>
+      <w:proofErr w:type="spellStart"/>
+      <w:r>
+        <w:rPr>
+          <w:rFonts w:ascii="Times New Roman" w:hAnsi="Times New Roman" w:cs="Times New Roman"/>
+          <w:sz w:val="24"/>
+        </w:rPr>
+        <w:t>tcp</w:t>
+      </w:r>
+      <w:proofErr w:type="spellEnd"/>
+      <w:r>
+        <w:rPr>
+          <w:rFonts w:ascii="Times New Roman" w:hAnsi="Times New Roman" w:cs="Times New Roman"/>
+          <w:sz w:val="24"/>
+        </w:rPr>
+        <w:t xml:space="preserve">, the length is checked for a minimum of 53.  </w:t>
+      </w:r>
+      <w:r>
+        <w:rPr>
+          <w:rFonts w:ascii="Times New Roman" w:hAnsi="Times New Roman" w:cs="Times New Roman"/>
+          <w:sz w:val="24"/>
+        </w:rPr>
+        <w:t>The ethernet is parsed and the type</w:t>
+      </w:r>
+      <w:r>
+        <w:rPr>
+          <w:rFonts w:ascii="Times New Roman" w:hAnsi="Times New Roman" w:cs="Times New Roman"/>
+          <w:sz w:val="24"/>
+        </w:rPr>
+        <w:t xml:space="preserve"> checked for </w:t>
+      </w:r>
+      <w:proofErr w:type="spellStart"/>
+      <w:r>
+        <w:rPr>
+          <w:rFonts w:ascii="Times New Roman" w:hAnsi="Times New Roman" w:cs="Times New Roman"/>
+          <w:sz w:val="24"/>
+        </w:rPr>
+        <w:t>ip</w:t>
+      </w:r>
+      <w:proofErr w:type="spellEnd"/>
+      <w:r>
+        <w:rPr>
+          <w:rFonts w:ascii="Times New Roman" w:hAnsi="Times New Roman" w:cs="Times New Roman"/>
+          <w:sz w:val="24"/>
+        </w:rPr>
+        <w:t>.</w:t>
+      </w:r>
+      <w:r>
+        <w:rPr>
+          <w:rFonts w:ascii="Times New Roman" w:hAnsi="Times New Roman" w:cs="Times New Roman"/>
+          <w:sz w:val="24"/>
+        </w:rPr>
+        <w:t xml:space="preserve">  An </w:t>
+      </w:r>
+      <w:proofErr w:type="spellStart"/>
+      <w:r>
+        <w:rPr>
+          <w:rFonts w:ascii="Times New Roman" w:hAnsi="Times New Roman" w:cs="Times New Roman"/>
+          <w:sz w:val="24"/>
+        </w:rPr>
+        <w:t>ip</w:t>
+      </w:r>
+      <w:proofErr w:type="spellEnd"/>
+      <w:r>
+        <w:rPr>
+          <w:rFonts w:ascii="Times New Roman" w:hAnsi="Times New Roman" w:cs="Times New Roman"/>
+          <w:sz w:val="24"/>
+        </w:rPr>
+        <w:t xml:space="preserve"> packet </w:t>
+      </w:r>
+      <w:r>
+        <w:rPr>
+          <w:rFonts w:ascii="Times New Roman" w:hAnsi="Times New Roman" w:cs="Times New Roman"/>
+          <w:sz w:val="24"/>
+        </w:rPr>
+        <w:t xml:space="preserve">would then be parsed and the protocol compared to the decimal value 6, which means that </w:t>
+      </w:r>
+      <w:r>
+        <w:rPr>
+          <w:rFonts w:ascii="Times New Roman" w:hAnsi="Times New Roman" w:cs="Times New Roman"/>
+          <w:sz w:val="24"/>
+        </w:rPr>
+        <w:t xml:space="preserve">it </w:t>
+      </w:r>
+      <w:r>
+        <w:rPr>
+          <w:rFonts w:ascii="Times New Roman" w:hAnsi="Times New Roman" w:cs="Times New Roman"/>
+          <w:sz w:val="24"/>
+        </w:rPr>
+        <w:t xml:space="preserve">is a </w:t>
+      </w:r>
+      <w:proofErr w:type="spellStart"/>
+      <w:r>
+        <w:rPr>
+          <w:rFonts w:ascii="Times New Roman" w:hAnsi="Times New Roman" w:cs="Times New Roman"/>
+          <w:sz w:val="24"/>
+        </w:rPr>
+        <w:t>tcp</w:t>
+      </w:r>
+      <w:proofErr w:type="spellEnd"/>
+      <w:r>
+        <w:rPr>
+          <w:rFonts w:ascii="Times New Roman" w:hAnsi="Times New Roman" w:cs="Times New Roman"/>
+          <w:sz w:val="24"/>
+        </w:rPr>
+        <w:t xml:space="preserve"> packet.</w:t>
+      </w:r>
+      <w:r>
+        <w:rPr>
+          <w:rFonts w:ascii="Times New Roman" w:hAnsi="Times New Roman" w:cs="Times New Roman"/>
+          <w:sz w:val="24"/>
+        </w:rPr>
+        <w:t xml:space="preserve"> </w:t>
+      </w:r>
+      <w:r>
+        <w:rPr>
+          <w:rFonts w:ascii="Times New Roman" w:hAnsi="Times New Roman" w:cs="Times New Roman"/>
+          <w:sz w:val="24"/>
+        </w:rPr>
+        <w:t xml:space="preserve"> A </w:t>
+      </w:r>
+      <w:proofErr w:type="spellStart"/>
+      <w:r>
+        <w:rPr>
+          <w:rFonts w:ascii="Times New Roman" w:hAnsi="Times New Roman" w:cs="Times New Roman"/>
+          <w:sz w:val="24"/>
+        </w:rPr>
+        <w:t>tcp</w:t>
+      </w:r>
+      <w:proofErr w:type="spellEnd"/>
+      <w:r>
+        <w:rPr>
+          <w:rFonts w:ascii="Times New Roman" w:hAnsi="Times New Roman" w:cs="Times New Roman"/>
+          <w:sz w:val="24"/>
+        </w:rPr>
+        <w:t xml:space="preserve"> packet would then be passed through the </w:t>
+      </w:r>
+      <w:proofErr w:type="spellStart"/>
+      <w:r>
+        <w:rPr>
+          <w:rFonts w:ascii="Times New Roman" w:hAnsi="Times New Roman" w:cs="Times New Roman"/>
+          <w:sz w:val="24"/>
+        </w:rPr>
+        <w:t>TCPParser</w:t>
+      </w:r>
+      <w:proofErr w:type="spellEnd"/>
+      <w:r>
+        <w:rPr>
+          <w:rFonts w:ascii="Times New Roman" w:hAnsi="Times New Roman" w:cs="Times New Roman"/>
+          <w:sz w:val="24"/>
+        </w:rPr>
+        <w:t xml:space="preserve"> instantiation.</w:t>
+      </w:r>
+      <w:r>
+        <w:rPr>
+          <w:rFonts w:ascii="Times New Roman" w:hAnsi="Times New Roman" w:cs="Times New Roman"/>
+          <w:sz w:val="24"/>
+        </w:rPr>
+        <w:t xml:space="preserve">  If the type is set to </w:t>
+      </w:r>
+      <w:proofErr w:type="spellStart"/>
+      <w:r>
+        <w:rPr>
+          <w:rFonts w:ascii="Times New Roman" w:hAnsi="Times New Roman" w:cs="Times New Roman"/>
+          <w:sz w:val="24"/>
+        </w:rPr>
+        <w:t>udp</w:t>
+      </w:r>
+      <w:proofErr w:type="spellEnd"/>
+      <w:r>
+        <w:rPr>
+          <w:rFonts w:ascii="Times New Roman" w:hAnsi="Times New Roman" w:cs="Times New Roman"/>
+          <w:sz w:val="24"/>
+        </w:rPr>
+        <w:t xml:space="preserve">, the length is checked for </w:t>
+      </w:r>
+      <w:r>
+        <w:rPr>
+          <w:rFonts w:ascii="Times New Roman" w:hAnsi="Times New Roman" w:cs="Times New Roman"/>
+          <w:sz w:val="24"/>
+        </w:rPr>
+        <w:t xml:space="preserve">a minimum length of 41.  The ethernet is parsed and the type is checked for </w:t>
+      </w:r>
+      <w:proofErr w:type="spellStart"/>
+      <w:r>
+        <w:rPr>
+          <w:rFonts w:ascii="Times New Roman" w:hAnsi="Times New Roman" w:cs="Times New Roman"/>
+          <w:sz w:val="24"/>
+        </w:rPr>
+        <w:t>ip</w:t>
+      </w:r>
+      <w:proofErr w:type="spellEnd"/>
+      <w:r>
+        <w:rPr>
+          <w:rFonts w:ascii="Times New Roman" w:hAnsi="Times New Roman" w:cs="Times New Roman"/>
+          <w:sz w:val="24"/>
+        </w:rPr>
+        <w:t xml:space="preserve">.  An </w:t>
+      </w:r>
+      <w:proofErr w:type="spellStart"/>
+      <w:r>
+        <w:rPr>
+          <w:rFonts w:ascii="Times New Roman" w:hAnsi="Times New Roman" w:cs="Times New Roman"/>
+          <w:sz w:val="24"/>
+        </w:rPr>
+        <w:t>ip</w:t>
+      </w:r>
+      <w:proofErr w:type="spellEnd"/>
+      <w:r>
+        <w:rPr>
+          <w:rFonts w:ascii="Times New Roman" w:hAnsi="Times New Roman" w:cs="Times New Roman"/>
+          <w:sz w:val="24"/>
+        </w:rPr>
+        <w:t xml:space="preserve"> packet would then be parsed and the protocol compared to the decimal value 17, which means that it is a </w:t>
+      </w:r>
+      <w:proofErr w:type="spellStart"/>
+      <w:r>
+        <w:rPr>
+          <w:rFonts w:ascii="Times New Roman" w:hAnsi="Times New Roman" w:cs="Times New Roman"/>
+          <w:sz w:val="24"/>
+        </w:rPr>
+        <w:t>udp</w:t>
+      </w:r>
+      <w:proofErr w:type="spellEnd"/>
+      <w:r>
+        <w:rPr>
+          <w:rFonts w:ascii="Times New Roman" w:hAnsi="Times New Roman" w:cs="Times New Roman"/>
+          <w:sz w:val="24"/>
+        </w:rPr>
+        <w:t xml:space="preserve"> packet.  A </w:t>
+      </w:r>
+      <w:proofErr w:type="spellStart"/>
+      <w:r>
+        <w:rPr>
+          <w:rFonts w:ascii="Times New Roman" w:hAnsi="Times New Roman" w:cs="Times New Roman"/>
+          <w:sz w:val="24"/>
+        </w:rPr>
+        <w:t>udp</w:t>
+      </w:r>
+      <w:proofErr w:type="spellEnd"/>
+      <w:r>
+        <w:rPr>
+          <w:rFonts w:ascii="Times New Roman" w:hAnsi="Times New Roman" w:cs="Times New Roman"/>
+          <w:sz w:val="24"/>
+        </w:rPr>
+        <w:t xml:space="preserve"> packet </w:t>
+      </w:r>
+      <w:r>
+        <w:rPr>
+          <w:rFonts w:ascii="Times New Roman" w:hAnsi="Times New Roman" w:cs="Times New Roman"/>
+          <w:sz w:val="24"/>
+        </w:rPr>
+        <w:t xml:space="preserve">would then be passed through the </w:t>
+      </w:r>
+      <w:proofErr w:type="spellStart"/>
+      <w:r>
+        <w:rPr>
+          <w:rFonts w:ascii="Times New Roman" w:hAnsi="Times New Roman" w:cs="Times New Roman"/>
+          <w:sz w:val="24"/>
+        </w:rPr>
+        <w:t>UDPParser</w:t>
+      </w:r>
+      <w:proofErr w:type="spellEnd"/>
+      <w:r>
+        <w:rPr>
+          <w:rFonts w:ascii="Times New Roman" w:hAnsi="Times New Roman" w:cs="Times New Roman"/>
+          <w:sz w:val="24"/>
+        </w:rPr>
+        <w:t xml:space="preserve"> instantiation.  </w:t>
+      </w:r>
+    </w:p>
+    <w:p>
+      <w:pPr>
+        <w:pStyle w:val="NoSpacing"/>
+        <w:rPr>
+          <w:rFonts w:ascii="Times New Roman" w:hAnsi="Times New Roman" w:cs="Times New Roman"/>
+          <w:sz w:val="24"/>
+        </w:rPr>
+      </w:pPr>
+    </w:p>
+    <w:p>
+      <w:pPr>
+        <w:pStyle w:val="NoSpacing"/>
+        <w:rPr>
+          <w:rFonts w:ascii="Times New Roman" w:hAnsi="Times New Roman" w:cs="Times New Roman"/>
+          <w:sz w:val="24"/>
+        </w:rPr>
+      </w:pPr>
+    </w:p>
+    <w:p>
+      <w:pPr>
+        <w:pStyle w:val="NoSpacing"/>
+        <w:rPr>
+          <w:rFonts w:ascii="Times New Roman" w:hAnsi="Times New Roman" w:cs="Times New Roman"/>
+          <w:sz w:val="24"/>
+        </w:rPr>
+      </w:pPr>
+    </w:p>
+    <w:p>
+      <w:pPr>
+        <w:pStyle w:val="NoSpacing"/>
+        <w:rPr>
+          <w:rFonts w:ascii="Times New Roman" w:hAnsi="Times New Roman" w:cs="Times New Roman"/>
+          <w:sz w:val="24"/>
+        </w:rPr>
+      </w:pPr>
+    </w:p>
+    <w:p>
+      <w:pPr>
+        <w:pStyle w:val="NoSpacing"/>
+        <w:rPr>
+          <w:rFonts w:ascii="Times New Roman" w:hAnsi="Times New Roman" w:cs="Times New Roman"/>
+          <w:sz w:val="24"/>
+        </w:rPr>
+      </w:pPr>
+    </w:p>
+    <w:p>
+      <w:pPr>
+        <w:pStyle w:val="NoSpacing"/>
+        <w:rPr>
+          <w:rFonts w:ascii="Times New Roman" w:hAnsi="Times New Roman" w:cs="Times New Roman"/>
+          <w:sz w:val="24"/>
+        </w:rPr>
+      </w:pPr>
+    </w:p>
+    <w:p>
+      <w:pPr>
+        <w:pStyle w:val="NoSpacing"/>
+        <w:rPr>
+          <w:rFonts w:ascii="Times New Roman" w:hAnsi="Times New Roman" w:cs="Times New Roman"/>
+          <w:sz w:val="24"/>
+        </w:rPr>
+      </w:pPr>
+    </w:p>
+    <w:p>
+      <w:pPr>
+        <w:pStyle w:val="NoSpacing"/>
+        <w:rPr>
+          <w:rFonts w:ascii="Times New Roman" w:hAnsi="Times New Roman" w:cs="Times New Roman"/>
+          <w:b/>
+          <w:sz w:val="32"/>
+        </w:rPr>
+      </w:pPr>
+      <w:proofErr w:type="spellStart"/>
+      <w:r>
+        <w:rPr>
+          <w:rFonts w:ascii="Times New Roman" w:hAnsi="Times New Roman" w:cs="Times New Roman"/>
+          <w:b/>
+          <w:sz w:val="32"/>
+        </w:rPr>
+        <w:lastRenderedPageBreak/>
+        <w:t>EthernetParser</w:t>
+      </w:r>
+      <w:proofErr w:type="spellEnd"/>
+      <w:r>
+        <w:rPr>
+          <w:rFonts w:ascii="Times New Roman" w:hAnsi="Times New Roman" w:cs="Times New Roman"/>
+          <w:b/>
+          <w:sz w:val="32"/>
+        </w:rPr>
+        <w:t>:</w:t>
+      </w:r>
+    </w:p>
+    <w:p>
+      <w:pPr>
+        <w:pStyle w:val="NoSpacing"/>
+        <w:jc w:val="center"/>
+        <w:rPr>
+          <w:rFonts w:ascii="Times New Roman" w:hAnsi="Times New Roman" w:cs="Times New Roman"/>
+          <w:sz w:val="28"/>
+        </w:rPr>
+      </w:pPr>
+      <w:r>
+        <w:rPr>
+          <w:rFonts w:ascii="Times New Roman" w:hAnsi="Times New Roman" w:cs="Times New Roman"/>
+          <w:sz w:val="28"/>
+        </w:rPr>
+        <w:t>Ethernet Packet</w:t>
+      </w:r>
+    </w:p>
+    <w:p>
+      <w:pPr>
+        <w:pStyle w:val="NoSpacing"/>
+        <w:jc w:val="center"/>
+        <w:rPr>
+          <w:rFonts w:ascii="Times New Roman" w:hAnsi="Times New Roman" w:cs="Times New Roman"/>
+          <w:b/>
+          <w:sz w:val="32"/>
+        </w:rPr>
+      </w:pPr>
+      <w:r>
+        <w:rPr>
+          <w:noProof/>
+        </w:rPr>
+        <w:drawing>
+          <wp:inline distT="0" distB="0" distL="0" distR="0" wp14:anchorId="26D7D3E0" wp14:editId="7FD08F6D">
+            <wp:extent cx="5943600" cy="655955"/>
+            <wp:effectExtent l="0" t="0" r="0" b="0"/>
+            <wp:docPr id="3" name="Picture 3"/>
+            <wp:cNvGraphicFramePr>
+              <a:graphicFrameLocks xmlns:a="http://schemas.openxmlformats.org/drawingml/2006/main" noChangeAspect="1"/>
+            </wp:cNvGraphicFramePr>
+            <a:graphic xmlns:a="http://schemas.openxmlformats.org/drawingml/2006/main">
+              <a:graphicData uri="http://schemas.openxmlformats.org/drawingml/2006/picture">
+                <pic:pic xmlns:pic="http://schemas.openxmlformats.org/drawingml/2006/picture">
+                  <pic:nvPicPr>
+                    <pic:cNvPr id="1" name=""/>
+                    <pic:cNvPicPr/>
+                  </pic:nvPicPr>
+                  <pic:blipFill>
+                    <a:blip r:embed="rId8"/>
+                    <a:stretch>
+                      <a:fillRect/>
+                    </a:stretch>
+                  </pic:blipFill>
+                  <pic:spPr>
+                    <a:xfrm>
+                      <a:off x="0" y="0"/>
+                      <a:ext cx="5943600" cy="655955"/>
+                    </a:xfrm>
+                    <a:prstGeom prst="rect">
+                      <a:avLst/>
+                    </a:prstGeom>
+                  </pic:spPr>
+                </pic:pic>
+              </a:graphicData>
+            </a:graphic>
+          </wp:inline>
+        </w:drawing>
+      </w:r>
+    </w:p>
+    <w:p>
+      <w:pPr>
+        <w:pStyle w:val="NoSpacing"/>
+        <w:jc w:val="center"/>
+        <w:rPr>
+          <w:rFonts w:ascii="Times New Roman" w:hAnsi="Times New Roman" w:cs="Times New Roman"/>
+          <w:sz w:val="24"/>
+        </w:rPr>
+      </w:pPr>
+      <w:hyperlink r:id="rId9" w:history="1">
+        <w:r>
+          <w:rPr>
+            <w:rStyle w:val="Hyperlink"/>
+            <w:rFonts w:ascii="Times New Roman" w:hAnsi="Times New Roman" w:cs="Times New Roman"/>
+            <w:sz w:val="24"/>
+          </w:rPr>
+          <w:t>http://www.networksorcery.com/enp/protocol/IEEE8023.htm</w:t>
+        </w:r>
+      </w:hyperlink>
+    </w:p>
+    <w:p>
+      <w:pPr>
+        <w:pStyle w:val="NoSpacing"/>
+        <w:rPr>
+          <w:rFonts w:ascii="Times New Roman" w:hAnsi="Times New Roman" w:cs="Times New Roman"/>
+          <w:sz w:val="24"/>
+        </w:rPr>
+      </w:pPr>
+    </w:p>
+    <w:p>
+      <w:pPr>
+        <w:pStyle w:val="NoSpacing"/>
+        <w:rPr>
+          <w:rFonts w:ascii="Times New Roman" w:hAnsi="Times New Roman" w:cs="Times New Roman"/>
+          <w:sz w:val="24"/>
+        </w:rPr>
+      </w:pPr>
+      <w:r>
+        <w:rPr>
+          <w:rFonts w:ascii="Times New Roman" w:hAnsi="Times New Roman" w:cs="Times New Roman"/>
+          <w:sz w:val="24"/>
+        </w:rPr>
+        <w:tab/>
+      </w:r>
+      <w:r>
+        <w:rPr>
+          <w:rFonts w:ascii="Times New Roman" w:hAnsi="Times New Roman" w:cs="Times New Roman"/>
+          <w:sz w:val="24"/>
+        </w:rPr>
+        <w:t>Ethernet packets are parsed according to the above</w:t>
+      </w:r>
+      <w:r>
+        <w:rPr>
+          <w:rFonts w:ascii="Times New Roman" w:hAnsi="Times New Roman" w:cs="Times New Roman"/>
+          <w:sz w:val="24"/>
+        </w:rPr>
+        <w:t xml:space="preserve"> image.  The </w:t>
+      </w:r>
+      <w:proofErr w:type="spellStart"/>
+      <w:r>
+        <w:rPr>
+          <w:rFonts w:ascii="Times New Roman" w:hAnsi="Times New Roman" w:cs="Times New Roman"/>
+          <w:sz w:val="24"/>
+        </w:rPr>
+        <w:t>EthernetParser</w:t>
+      </w:r>
+      <w:proofErr w:type="spellEnd"/>
+      <w:r>
+        <w:rPr>
+          <w:rFonts w:ascii="Times New Roman" w:hAnsi="Times New Roman" w:cs="Times New Roman"/>
+          <w:sz w:val="24"/>
+        </w:rPr>
+        <w:t xml:space="preserve"> class contains a </w:t>
+      </w:r>
+      <w:r>
+        <w:rPr>
+          <w:rFonts w:ascii="Times New Roman" w:hAnsi="Times New Roman" w:cs="Times New Roman"/>
+          <w:sz w:val="24"/>
+        </w:rPr>
+        <w:t xml:space="preserve">pair of </w:t>
+      </w:r>
+      <w:r>
+        <w:rPr>
+          <w:rFonts w:ascii="Times New Roman" w:hAnsi="Times New Roman" w:cs="Times New Roman"/>
+          <w:sz w:val="24"/>
+        </w:rPr>
+        <w:t>variable</w:t>
+      </w:r>
+      <w:r>
+        <w:rPr>
+          <w:rFonts w:ascii="Times New Roman" w:hAnsi="Times New Roman" w:cs="Times New Roman"/>
+          <w:sz w:val="24"/>
+        </w:rPr>
+        <w:t xml:space="preserve">s </w:t>
+      </w:r>
+      <w:r>
+        <w:rPr>
+          <w:rFonts w:ascii="Times New Roman" w:hAnsi="Times New Roman" w:cs="Times New Roman"/>
+          <w:sz w:val="24"/>
+        </w:rPr>
+        <w:t xml:space="preserve">for each different </w:t>
+      </w:r>
+      <w:r>
+        <w:rPr>
+          <w:rFonts w:ascii="Times New Roman" w:hAnsi="Times New Roman" w:cs="Times New Roman"/>
+          <w:sz w:val="24"/>
+        </w:rPr>
+        <w:t>part of the header</w:t>
+      </w:r>
+      <w:r>
+        <w:rPr>
+          <w:rFonts w:ascii="Times New Roman" w:hAnsi="Times New Roman" w:cs="Times New Roman"/>
+          <w:sz w:val="24"/>
+        </w:rPr>
+        <w:t>, except for payload which only has one variable representing it</w:t>
+      </w:r>
+      <w:r>
+        <w:rPr>
+          <w:rFonts w:ascii="Times New Roman" w:hAnsi="Times New Roman" w:cs="Times New Roman"/>
+          <w:sz w:val="24"/>
+        </w:rPr>
+        <w:t xml:space="preserve">.  </w:t>
+      </w:r>
+      <w:r>
+        <w:rPr>
+          <w:rFonts w:ascii="Times New Roman" w:hAnsi="Times New Roman" w:cs="Times New Roman"/>
+          <w:sz w:val="24"/>
+        </w:rPr>
+        <w:t xml:space="preserve">The first </w:t>
+      </w:r>
+      <w:r>
+        <w:rPr>
+          <w:rFonts w:ascii="Times New Roman" w:hAnsi="Times New Roman" w:cs="Times New Roman"/>
+          <w:sz w:val="24"/>
+        </w:rPr>
+        <w:t>variable</w:t>
+      </w:r>
+      <w:r>
+        <w:rPr>
+          <w:rFonts w:ascii="Times New Roman" w:hAnsi="Times New Roman" w:cs="Times New Roman"/>
+          <w:sz w:val="24"/>
+        </w:rPr>
+        <w:t xml:space="preserve"> store</w:t>
+      </w:r>
+      <w:r>
+        <w:rPr>
+          <w:rFonts w:ascii="Times New Roman" w:hAnsi="Times New Roman" w:cs="Times New Roman"/>
+          <w:sz w:val="24"/>
+        </w:rPr>
+        <w:t>s</w:t>
+      </w:r>
+      <w:r>
+        <w:rPr>
+          <w:rFonts w:ascii="Times New Roman" w:hAnsi="Times New Roman" w:cs="Times New Roman"/>
+          <w:sz w:val="24"/>
+        </w:rPr>
+        <w:t xml:space="preserve"> the value as a byte array, while the </w:t>
+      </w:r>
+      <w:r>
+        <w:rPr>
+          <w:rFonts w:ascii="Times New Roman" w:hAnsi="Times New Roman" w:cs="Times New Roman"/>
+          <w:sz w:val="24"/>
+        </w:rPr>
+        <w:t xml:space="preserve">second converts it to a string.  </w:t>
+      </w:r>
+      <w:r>
+        <w:rPr>
+          <w:rFonts w:ascii="Times New Roman" w:hAnsi="Times New Roman" w:cs="Times New Roman"/>
+          <w:sz w:val="24"/>
+        </w:rPr>
+        <w:t xml:space="preserve">The </w:t>
+      </w:r>
+      <w:r>
+        <w:rPr>
+          <w:rFonts w:ascii="Times New Roman" w:hAnsi="Times New Roman" w:cs="Times New Roman"/>
+          <w:sz w:val="24"/>
+        </w:rPr>
+        <w:t>conversion to string maintains the</w:t>
+      </w:r>
+      <w:r>
+        <w:rPr>
+          <w:rFonts w:ascii="Times New Roman" w:hAnsi="Times New Roman" w:cs="Times New Roman"/>
+          <w:sz w:val="24"/>
+        </w:rPr>
+        <w:t xml:space="preserve"> value in hex.</w:t>
+      </w:r>
+      <w:r>
+        <w:rPr>
+          <w:rFonts w:ascii="Times New Roman" w:hAnsi="Times New Roman" w:cs="Times New Roman"/>
+          <w:sz w:val="24"/>
+        </w:rPr>
+        <w:t xml:space="preserve">  </w:t>
+      </w:r>
+      <w:r>
+        <w:rPr>
+          <w:rFonts w:ascii="Times New Roman" w:hAnsi="Times New Roman" w:cs="Times New Roman"/>
+          <w:sz w:val="24"/>
+        </w:rPr>
+        <w:t xml:space="preserve">The payload is stored as a byte array copying the packet that was parsed from index </w:t>
+      </w:r>
+      <w:r>
+        <w:rPr>
+          <w:rFonts w:ascii="Times New Roman" w:hAnsi="Times New Roman" w:cs="Times New Roman"/>
+          <w:sz w:val="24"/>
+        </w:rPr>
+        <w:t>14 to the end of the array</w:t>
+      </w:r>
+      <w:r>
+        <w:rPr>
+          <w:rFonts w:ascii="Times New Roman" w:hAnsi="Times New Roman" w:cs="Times New Roman"/>
+          <w:sz w:val="24"/>
+        </w:rPr>
+        <w:t xml:space="preserve">.  </w:t>
+      </w:r>
+      <w:r>
+        <w:rPr>
+          <w:rFonts w:ascii="Times New Roman" w:hAnsi="Times New Roman" w:cs="Times New Roman"/>
+          <w:sz w:val="24"/>
+        </w:rPr>
+        <w:t xml:space="preserve">The class also contains getters to retrieve every part of the header </w:t>
+      </w:r>
+      <w:r>
+        <w:rPr>
+          <w:rFonts w:ascii="Times New Roman" w:hAnsi="Times New Roman" w:cs="Times New Roman"/>
+          <w:sz w:val="24"/>
+        </w:rPr>
+        <w:t xml:space="preserve">as either bytes, or a string.  Furthermore, two functions named </w:t>
+      </w:r>
+      <w:proofErr w:type="spellStart"/>
+      <w:r>
+        <w:rPr>
+          <w:rFonts w:ascii="Times New Roman" w:hAnsi="Times New Roman" w:cs="Times New Roman"/>
+          <w:sz w:val="24"/>
+        </w:rPr>
+        <w:t>printAll</w:t>
+      </w:r>
+      <w:proofErr w:type="spellEnd"/>
+      <w:r>
+        <w:rPr>
+          <w:rFonts w:ascii="Times New Roman" w:hAnsi="Times New Roman" w:cs="Times New Roman"/>
+          <w:sz w:val="24"/>
+        </w:rPr>
+        <w:t xml:space="preserve">, and </w:t>
+      </w:r>
+      <w:proofErr w:type="spellStart"/>
+      <w:r>
+        <w:rPr>
+          <w:rFonts w:ascii="Times New Roman" w:hAnsi="Times New Roman" w:cs="Times New Roman"/>
+          <w:sz w:val="24"/>
+        </w:rPr>
+        <w:t>printHeaderOnly</w:t>
+      </w:r>
+      <w:proofErr w:type="spellEnd"/>
+      <w:r>
+        <w:rPr>
+          <w:rFonts w:ascii="Times New Roman" w:hAnsi="Times New Roman" w:cs="Times New Roman"/>
+          <w:sz w:val="24"/>
+        </w:rPr>
+        <w:t xml:space="preserve"> </w:t>
+      </w:r>
+      <w:r>
+        <w:rPr>
+          <w:rFonts w:ascii="Times New Roman" w:hAnsi="Times New Roman" w:cs="Times New Roman"/>
+          <w:sz w:val="24"/>
+        </w:rPr>
+        <w:t xml:space="preserve">are defined </w:t>
+      </w:r>
+      <w:r>
+        <w:rPr>
+          <w:rFonts w:ascii="Times New Roman" w:hAnsi="Times New Roman" w:cs="Times New Roman"/>
+          <w:sz w:val="24"/>
+        </w:rPr>
+        <w:t>for printing</w:t>
+      </w:r>
+      <w:r>
+        <w:rPr>
+          <w:rFonts w:ascii="Times New Roman" w:hAnsi="Times New Roman" w:cs="Times New Roman"/>
+          <w:sz w:val="24"/>
+        </w:rPr>
+        <w:t xml:space="preserve">.  </w:t>
+      </w:r>
+      <w:r>
+        <w:rPr>
+          <w:rFonts w:ascii="Times New Roman" w:hAnsi="Times New Roman" w:cs="Times New Roman"/>
+          <w:sz w:val="24"/>
+        </w:rPr>
+        <w:t xml:space="preserve">The payload </w:t>
+      </w:r>
+      <w:r>
+        <w:rPr>
+          <w:rFonts w:ascii="Times New Roman" w:hAnsi="Times New Roman" w:cs="Times New Roman"/>
+          <w:sz w:val="24"/>
+        </w:rPr>
+        <w:t xml:space="preserve">is converted into </w:t>
+      </w:r>
+      <w:r>
+        <w:rPr>
+          <w:rFonts w:ascii="Times New Roman" w:hAnsi="Times New Roman" w:cs="Times New Roman"/>
+          <w:sz w:val="24"/>
+        </w:rPr>
+        <w:t>a UTF-8 encoding.</w:t>
+      </w:r>
+    </w:p>
+    <w:p>
+      <w:pPr>
+        <w:pStyle w:val="NoSpacing"/>
+        <w:rPr>
+          <w:rFonts w:ascii="Times New Roman" w:hAnsi="Times New Roman" w:cs="Times New Roman"/>
+          <w:b/>
+          <w:sz w:val="32"/>
+        </w:rPr>
+      </w:pPr>
+    </w:p>
+    <w:p>
+      <w:pPr>
+        <w:pStyle w:val="NoSpacing"/>
+        <w:rPr>
+          <w:rFonts w:ascii="Times New Roman" w:hAnsi="Times New Roman" w:cs="Times New Roman"/>
+          <w:b/>
+          <w:sz w:val="32"/>
+        </w:rPr>
+      </w:pPr>
+      <w:proofErr w:type="spellStart"/>
+      <w:r>
+        <w:rPr>
+          <w:rFonts w:ascii="Times New Roman" w:hAnsi="Times New Roman" w:cs="Times New Roman"/>
+          <w:b/>
+          <w:sz w:val="32"/>
+        </w:rPr>
+        <w:t>ARPParser</w:t>
+      </w:r>
+      <w:proofErr w:type="spellEnd"/>
+      <w:r>
+        <w:rPr>
+          <w:rFonts w:ascii="Times New Roman" w:hAnsi="Times New Roman" w:cs="Times New Roman"/>
+          <w:b/>
+          <w:sz w:val="32"/>
+        </w:rPr>
+        <w:t>:</w:t>
+      </w:r>
+    </w:p>
+    <w:p>
+      <w:pPr>
+        <w:pStyle w:val="NoSpacing"/>
+        <w:jc w:val="center"/>
+        <w:rPr>
+          <w:rFonts w:ascii="Times New Roman" w:hAnsi="Times New Roman" w:cs="Times New Roman"/>
+          <w:sz w:val="28"/>
+        </w:rPr>
+      </w:pPr>
+      <w:r>
+        <w:rPr>
+          <w:rFonts w:ascii="Times New Roman" w:hAnsi="Times New Roman" w:cs="Times New Roman"/>
+          <w:sz w:val="28"/>
+        </w:rPr>
+        <w:t>ARP Packet</w:t>
+      </w:r>
+    </w:p>
+    <w:p>
+      <w:pPr>
+        <w:pStyle w:val="NoSpacing"/>
+        <w:jc w:val="center"/>
+        <w:rPr>
+          <w:rFonts w:ascii="Times New Roman" w:hAnsi="Times New Roman" w:cs="Times New Roman"/>
+          <w:sz w:val="24"/>
+        </w:rPr>
+      </w:pPr>
+      <w:r>
+        <w:rPr>
+          <w:noProof/>
+        </w:rPr>
+        <w:drawing>
+          <wp:inline distT="0" distB="0" distL="0" distR="0" wp14:anchorId="59891E41" wp14:editId="395C24ED">
+            <wp:extent cx="2905125" cy="3277577"/>
+            <wp:effectExtent l="0" t="0" r="0" b="0"/>
+            <wp:docPr id="4" name="Picture 4"/>
+            <wp:cNvGraphicFramePr>
+              <a:graphicFrameLocks xmlns:a="http://schemas.openxmlformats.org/drawingml/2006/main" noChangeAspect="1"/>
+            </wp:cNvGraphicFramePr>
+            <a:graphic xmlns:a="http://schemas.openxmlformats.org/drawingml/2006/main">
+              <a:graphicData uri="http://schemas.openxmlformats.org/drawingml/2006/picture">
+                <pic:pic xmlns:pic="http://schemas.openxmlformats.org/drawingml/2006/picture">
+                  <pic:nvPicPr>
+                    <pic:cNvPr id="1" name=""/>
+                    <pic:cNvPicPr/>
+                  </pic:nvPicPr>
+                  <pic:blipFill>
+                    <a:blip r:embed="rId10"/>
+                    <a:stretch>
+                      <a:fillRect/>
+                    </a:stretch>
+                  </pic:blipFill>
+                  <pic:spPr>
+                    <a:xfrm>
+                      <a:off x="0" y="0"/>
+                      <a:ext cx="2924049" cy="3298927"/>
+                    </a:xfrm>
+                    <a:prstGeom prst="rect">
+                      <a:avLst/>
+                    </a:prstGeom>
+                  </pic:spPr>
+                </pic:pic>
+              </a:graphicData>
+            </a:graphic>
+          </wp:inline>
+        </w:drawing>
+      </w:r>
+    </w:p>
+    <w:p>
+      <w:pPr>
+        <w:pStyle w:val="NoSpacing"/>
+        <w:jc w:val="center"/>
+        <w:rPr>
+          <w:rFonts w:ascii="Times New Roman" w:hAnsi="Times New Roman" w:cs="Times New Roman"/>
+          <w:sz w:val="24"/>
+        </w:rPr>
+      </w:pPr>
+      <w:hyperlink r:id="rId11" w:history="1">
+        <w:r>
+          <w:rPr>
+            <w:rStyle w:val="Hyperlink"/>
+            <w:rFonts w:ascii="Times New Roman" w:hAnsi="Times New Roman" w:cs="Times New Roman"/>
+            <w:sz w:val="24"/>
+          </w:rPr>
+          <w:t>https://en.wikipedia.org/wiki/Address_Resolution_Protocol</w:t>
+        </w:r>
+      </w:hyperlink>
+    </w:p>
+    <w:p>
+      <w:pPr>
+        <w:pStyle w:val="NoSpacing"/>
+        <w:jc w:val="center"/>
+        <w:rPr>
+          <w:rFonts w:ascii="Times New Roman" w:hAnsi="Times New Roman" w:cs="Times New Roman"/>
+          <w:sz w:val="24"/>
+        </w:rPr>
+      </w:pPr>
     </w:p>
     <w:p>
       <w:pPr>
@@ -855,6 +3023,251 @@
           <w:sz w:val="24"/>
         </w:rPr>
       </w:pPr>
+      <w:r>
+        <w:rPr>
+          <w:rFonts w:ascii="Times New Roman" w:hAnsi="Times New Roman" w:cs="Times New Roman"/>
+          <w:sz w:val="24"/>
+        </w:rPr>
+        <w:t>ARP</w:t>
+      </w:r>
+      <w:r>
+        <w:rPr>
+          <w:rFonts w:ascii="Times New Roman" w:hAnsi="Times New Roman" w:cs="Times New Roman"/>
+          <w:sz w:val="24"/>
+        </w:rPr>
+        <w:t xml:space="preserve"> packets are parsed according to the above image.  The </w:t>
+      </w:r>
+      <w:proofErr w:type="spellStart"/>
+      <w:r>
+        <w:rPr>
+          <w:rFonts w:ascii="Times New Roman" w:hAnsi="Times New Roman" w:cs="Times New Roman"/>
+          <w:sz w:val="24"/>
+        </w:rPr>
+        <w:t>ARPParser</w:t>
+      </w:r>
+      <w:proofErr w:type="spellEnd"/>
+      <w:r>
+        <w:rPr>
+          <w:rFonts w:ascii="Times New Roman" w:hAnsi="Times New Roman" w:cs="Times New Roman"/>
+          <w:sz w:val="24"/>
+        </w:rPr>
+        <w:t xml:space="preserve"> class contains a pair of variables for each different part of the header.</w:t>
+      </w:r>
+      <w:r>
+        <w:rPr>
+          <w:rFonts w:ascii="Times New Roman" w:hAnsi="Times New Roman" w:cs="Times New Roman"/>
+          <w:sz w:val="24"/>
+        </w:rPr>
+        <w:t xml:space="preserve">  </w:t>
+      </w:r>
+      <w:r>
+        <w:rPr>
+          <w:rFonts w:ascii="Times New Roman" w:hAnsi="Times New Roman" w:cs="Times New Roman"/>
+          <w:sz w:val="24"/>
+        </w:rPr>
+        <w:t xml:space="preserve">The first variable stores the value as </w:t>
+      </w:r>
+      <w:r>
+        <w:rPr>
+          <w:rFonts w:ascii="Times New Roman" w:hAnsi="Times New Roman" w:cs="Times New Roman"/>
+          <w:sz w:val="24"/>
+        </w:rPr>
+        <w:t xml:space="preserve">either </w:t>
+      </w:r>
+      <w:r>
+        <w:rPr>
+          <w:rFonts w:ascii="Times New Roman" w:hAnsi="Times New Roman" w:cs="Times New Roman"/>
+          <w:sz w:val="24"/>
+        </w:rPr>
+        <w:t>a byte array</w:t>
+      </w:r>
+      <w:r>
+        <w:rPr>
+          <w:rFonts w:ascii="Times New Roman" w:hAnsi="Times New Roman" w:cs="Times New Roman"/>
+          <w:sz w:val="24"/>
+        </w:rPr>
+        <w:t xml:space="preserve"> or integer</w:t>
+      </w:r>
+      <w:r>
+        <w:rPr>
+          <w:rFonts w:ascii="Times New Roman" w:hAnsi="Times New Roman" w:cs="Times New Roman"/>
+          <w:sz w:val="24"/>
+        </w:rPr>
+        <w:t>, while the second converts it to a string.</w:t>
+      </w:r>
+      <w:r>
+        <w:rPr>
+          <w:rFonts w:ascii="Times New Roman" w:hAnsi="Times New Roman" w:cs="Times New Roman"/>
+          <w:sz w:val="24"/>
+        </w:rPr>
+        <w:t xml:space="preserve">  </w:t>
+      </w:r>
+      <w:r>
+        <w:rPr>
+          <w:rFonts w:ascii="Times New Roman" w:hAnsi="Times New Roman" w:cs="Times New Roman"/>
+          <w:sz w:val="24"/>
+        </w:rPr>
+        <w:t>All</w:t>
+      </w:r>
+      <w:r>
+        <w:rPr>
+          <w:rFonts w:ascii="Times New Roman" w:hAnsi="Times New Roman" w:cs="Times New Roman"/>
+          <w:sz w:val="24"/>
+        </w:rPr>
+        <w:t xml:space="preserve"> the values except for the </w:t>
+      </w:r>
+      <w:r>
+        <w:rPr>
+          <w:rFonts w:ascii="Times New Roman" w:hAnsi="Times New Roman" w:cs="Times New Roman"/>
+          <w:sz w:val="24"/>
+        </w:rPr>
+        <w:t>MAC addresses are converted into decimal.  When converting values</w:t>
+      </w:r>
+      <w:r>
+        <w:rPr>
+          <w:rFonts w:ascii="Times New Roman" w:hAnsi="Times New Roman" w:cs="Times New Roman"/>
+          <w:sz w:val="24"/>
+        </w:rPr>
+        <w:t xml:space="preserve"> from bytes to integer, a bit wise and </w:t>
+      </w:r>
+      <w:r>
+        <w:rPr>
+          <w:rFonts w:ascii="Times New Roman" w:hAnsi="Times New Roman" w:cs="Times New Roman"/>
+          <w:sz w:val="24"/>
+        </w:rPr>
+        <w:t>operation</w:t>
+      </w:r>
+      <w:r>
+        <w:rPr>
+          <w:rFonts w:ascii="Times New Roman" w:hAnsi="Times New Roman" w:cs="Times New Roman"/>
+          <w:sz w:val="24"/>
+        </w:rPr>
+        <w:t xml:space="preserve"> </w:t>
+      </w:r>
+      <w:r>
+        <w:rPr>
+          <w:rFonts w:ascii="Times New Roman" w:hAnsi="Times New Roman" w:cs="Times New Roman"/>
+          <w:sz w:val="24"/>
+        </w:rPr>
+        <w:t>with 0</w:t>
+      </w:r>
+      <w:proofErr w:type="gramStart"/>
+      <w:r>
+        <w:rPr>
+          <w:rFonts w:ascii="Times New Roman" w:hAnsi="Times New Roman" w:cs="Times New Roman"/>
+          <w:sz w:val="24"/>
+        </w:rPr>
+        <w:t xml:space="preserve">xFF </w:t>
+      </w:r>
+      <w:r>
+        <w:rPr>
+          <w:rFonts w:ascii="Times New Roman" w:hAnsi="Times New Roman" w:cs="Times New Roman"/>
+          <w:sz w:val="24"/>
+        </w:rPr>
+        <w:t xml:space="preserve"> was</w:t>
+      </w:r>
+      <w:proofErr w:type="gramEnd"/>
+      <w:r>
+        <w:rPr>
+          <w:rFonts w:ascii="Times New Roman" w:hAnsi="Times New Roman" w:cs="Times New Roman"/>
+          <w:sz w:val="24"/>
+        </w:rPr>
+        <w:t xml:space="preserve"> performed </w:t>
+      </w:r>
+      <w:r>
+        <w:rPr>
+          <w:rFonts w:ascii="Times New Roman" w:hAnsi="Times New Roman" w:cs="Times New Roman"/>
+          <w:sz w:val="24"/>
+        </w:rPr>
+        <w:t xml:space="preserve">with the retrieved byte.  This would get rid of the </w:t>
+      </w:r>
+      <w:r>
+        <w:rPr>
+          <w:rFonts w:ascii="Times New Roman" w:hAnsi="Times New Roman" w:cs="Times New Roman"/>
+          <w:sz w:val="24"/>
+        </w:rPr>
+        <w:lastRenderedPageBreak/>
+        <w:t>sign extension that Java does</w:t>
+      </w:r>
+      <w:r>
+        <w:rPr>
+          <w:rFonts w:ascii="Times New Roman" w:hAnsi="Times New Roman" w:cs="Times New Roman"/>
+          <w:sz w:val="24"/>
+        </w:rPr>
+        <w:t xml:space="preserve"> by default</w:t>
+      </w:r>
+      <w:r>
+        <w:rPr>
+          <w:rFonts w:ascii="Times New Roman" w:hAnsi="Times New Roman" w:cs="Times New Roman"/>
+          <w:sz w:val="24"/>
+        </w:rPr>
+        <w:t>.</w:t>
+      </w:r>
+      <w:r>
+        <w:rPr>
+          <w:rFonts w:ascii="Times New Roman" w:hAnsi="Times New Roman" w:cs="Times New Roman"/>
+          <w:sz w:val="24"/>
+        </w:rPr>
+        <w:t xml:space="preserve">  When retrieving multi byte</w:t>
+      </w:r>
+      <w:r>
+        <w:rPr>
+          <w:rFonts w:ascii="Times New Roman" w:hAnsi="Times New Roman" w:cs="Times New Roman"/>
+          <w:sz w:val="24"/>
+        </w:rPr>
+        <w:t xml:space="preserve"> values, a bit wise shift of 8 is done</w:t>
+      </w:r>
+      <w:r>
+        <w:rPr>
+          <w:rFonts w:ascii="Times New Roman" w:hAnsi="Times New Roman" w:cs="Times New Roman"/>
+          <w:sz w:val="24"/>
+        </w:rPr>
+        <w:t>, and the next retrieved converted byte is added.</w:t>
+      </w:r>
+      <w:r>
+        <w:rPr>
+          <w:rFonts w:ascii="Times New Roman" w:hAnsi="Times New Roman" w:cs="Times New Roman"/>
+          <w:sz w:val="24"/>
+        </w:rPr>
+        <w:t xml:space="preserve">  </w:t>
+      </w:r>
+      <w:r>
+        <w:rPr>
+          <w:rFonts w:ascii="Times New Roman" w:hAnsi="Times New Roman" w:cs="Times New Roman"/>
+          <w:sz w:val="24"/>
+        </w:rPr>
+        <w:t xml:space="preserve">The class also contains getters to retrieve every part of the header as a string.  Furthermore, </w:t>
+      </w:r>
+      <w:r>
+        <w:rPr>
+          <w:rFonts w:ascii="Times New Roman" w:hAnsi="Times New Roman" w:cs="Times New Roman"/>
+          <w:sz w:val="24"/>
+        </w:rPr>
+        <w:t>the</w:t>
+      </w:r>
+      <w:r>
+        <w:rPr>
+          <w:rFonts w:ascii="Times New Roman" w:hAnsi="Times New Roman" w:cs="Times New Roman"/>
+          <w:sz w:val="24"/>
+        </w:rPr>
+        <w:t xml:space="preserve"> functions named </w:t>
+      </w:r>
+      <w:proofErr w:type="spellStart"/>
+      <w:r>
+        <w:rPr>
+          <w:rFonts w:ascii="Times New Roman" w:hAnsi="Times New Roman" w:cs="Times New Roman"/>
+          <w:sz w:val="24"/>
+        </w:rPr>
+        <w:t>printAll</w:t>
+      </w:r>
+      <w:proofErr w:type="spellEnd"/>
+      <w:r>
+        <w:rPr>
+          <w:rFonts w:ascii="Times New Roman" w:hAnsi="Times New Roman" w:cs="Times New Roman"/>
+          <w:sz w:val="24"/>
+        </w:rPr>
+        <w:t xml:space="preserve"> is defined for printing.</w:t>
+      </w:r>
     </w:p>
     <w:p>
       <w:pPr>
@@ -865,34 +3278,209 @@
           <w:sz w:val="24"/>
         </w:rPr>
       </w:pPr>
-      <w:r>
-        <w:rPr>
-          <w:rFonts w:ascii="Times New Roman" w:hAnsi="Times New Roman" w:cs="Times New Roman"/>
-          <w:sz w:val="24"/>
-        </w:rPr>
-        <w:t xml:space="preserve">The packets are retrieved </w:t>
-      </w:r>
-      <w:r>
-        <w:rPr>
-          <w:rFonts w:ascii="Times New Roman" w:hAnsi="Times New Roman" w:cs="Times New Roman"/>
-          <w:sz w:val="24"/>
-        </w:rPr>
-        <w:t xml:space="preserve">though a function that keeps track of whether they are coming from a file or a network interface card.  </w:t>
-      </w:r>
-      <w:r>
-        <w:rPr>
-          <w:rFonts w:ascii="Times New Roman" w:hAnsi="Times New Roman" w:cs="Times New Roman"/>
-          <w:sz w:val="24"/>
-        </w:rPr>
-        <w:t xml:space="preserve">If the </w:t>
-      </w:r>
-      <w:r>
-        <w:rPr>
-          <w:rFonts w:ascii="Times New Roman" w:hAnsi="Times New Roman" w:cs="Times New Roman"/>
-          <w:sz w:val="24"/>
-        </w:rPr>
-        <w:t>type is set to ethernet</w:t>
-      </w:r>
+    </w:p>
+    <w:p>
+      <w:pPr>
+        <w:pStyle w:val="NoSpacing"/>
+        <w:rPr>
+          <w:rFonts w:ascii="Times New Roman" w:hAnsi="Times New Roman" w:cs="Times New Roman"/>
+          <w:b/>
+          <w:sz w:val="32"/>
+        </w:rPr>
+      </w:pPr>
+      <w:proofErr w:type="spellStart"/>
+      <w:r>
+        <w:rPr>
+          <w:rFonts w:ascii="Times New Roman" w:hAnsi="Times New Roman" w:cs="Times New Roman"/>
+          <w:b/>
+          <w:sz w:val="32"/>
+        </w:rPr>
+        <w:t>IPPacketParsing</w:t>
+      </w:r>
+      <w:proofErr w:type="spellEnd"/>
+      <w:r>
+        <w:rPr>
+          <w:rFonts w:ascii="Times New Roman" w:hAnsi="Times New Roman" w:cs="Times New Roman"/>
+          <w:b/>
+          <w:sz w:val="32"/>
+        </w:rPr>
+        <w:t>:</w:t>
+      </w:r>
+    </w:p>
+    <w:p>
+      <w:pPr>
+        <w:pStyle w:val="NoSpacing"/>
+        <w:jc w:val="center"/>
+        <w:rPr>
+          <w:rFonts w:ascii="Times New Roman" w:hAnsi="Times New Roman" w:cs="Times New Roman"/>
+          <w:sz w:val="28"/>
+        </w:rPr>
+      </w:pPr>
+      <w:r>
+        <w:rPr>
+          <w:rFonts w:ascii="Times New Roman" w:hAnsi="Times New Roman" w:cs="Times New Roman"/>
+          <w:sz w:val="28"/>
+        </w:rPr>
+        <w:t>IP Packet</w:t>
+      </w:r>
+    </w:p>
+    <w:p>
+      <w:pPr>
+        <w:pStyle w:val="NoSpacing"/>
+        <w:jc w:val="center"/>
+        <w:rPr>
+          <w:rFonts w:ascii="Times New Roman" w:hAnsi="Times New Roman" w:cs="Times New Roman"/>
+          <w:sz w:val="24"/>
+        </w:rPr>
+      </w:pPr>
+      <w:r>
+        <w:rPr>
+          <w:noProof/>
+        </w:rPr>
+        <w:drawing>
+          <wp:inline distT="0" distB="0" distL="0" distR="0" wp14:anchorId="406ADACF" wp14:editId="7CD4452E">
+            <wp:extent cx="5943600" cy="1719580"/>
+            <wp:effectExtent l="0" t="0" r="0" b="0"/>
+            <wp:docPr id="5" name="Picture 5"/>
+            <wp:cNvGraphicFramePr>
+              <a:graphicFrameLocks xmlns:a="http://schemas.openxmlformats.org/drawingml/2006/main" noChangeAspect="1"/>
+            </wp:cNvGraphicFramePr>
+            <a:graphic xmlns:a="http://schemas.openxmlformats.org/drawingml/2006/main">
+              <a:graphicData uri="http://schemas.openxmlformats.org/drawingml/2006/picture">
+                <pic:pic xmlns:pic="http://schemas.openxmlformats.org/drawingml/2006/picture">
+                  <pic:nvPicPr>
+                    <pic:cNvPr id="1" name=""/>
+                    <pic:cNvPicPr/>
+                  </pic:nvPicPr>
+                  <pic:blipFill>
+                    <a:blip r:embed="rId12"/>
+                    <a:stretch>
+                      <a:fillRect/>
+                    </a:stretch>
+                  </pic:blipFill>
+                  <pic:spPr>
+                    <a:xfrm>
+                      <a:off x="0" y="0"/>
+                      <a:ext cx="5943600" cy="1719580"/>
+                    </a:xfrm>
+                    <a:prstGeom prst="rect">
+                      <a:avLst/>
+                    </a:prstGeom>
+                  </pic:spPr>
+                </pic:pic>
+              </a:graphicData>
+            </a:graphic>
+          </wp:inline>
+        </w:drawing>
+      </w:r>
+    </w:p>
+    <w:p>
+      <w:pPr>
+        <w:pStyle w:val="NoSpacing"/>
+        <w:jc w:val="center"/>
+        <w:rPr>
+          <w:rFonts w:ascii="Times New Roman" w:hAnsi="Times New Roman" w:cs="Times New Roman"/>
+          <w:sz w:val="24"/>
+        </w:rPr>
+      </w:pPr>
+      <w:hyperlink r:id="rId13" w:history="1">
+        <w:r>
+          <w:rPr>
+            <w:rStyle w:val="Hyperlink"/>
+            <w:rFonts w:ascii="Times New Roman" w:hAnsi="Times New Roman" w:cs="Times New Roman"/>
+            <w:sz w:val="24"/>
+          </w:rPr>
+          <w:t>https://en.wikipedia.org/wiki/IPv4</w:t>
+        </w:r>
+      </w:hyperlink>
+    </w:p>
+    <w:p>
+      <w:pPr>
+        <w:pStyle w:val="NoSpacing"/>
+        <w:rPr>
+          <w:rFonts w:ascii="Times New Roman" w:hAnsi="Times New Roman" w:cs="Times New Roman"/>
+          <w:sz w:val="24"/>
+        </w:rPr>
+      </w:pPr>
+    </w:p>
+    <w:p>
+      <w:pPr>
+        <w:pStyle w:val="NoSpacing"/>
+        <w:ind w:firstLine="720"/>
+        <w:rPr>
+          <w:rFonts w:ascii="Times New Roman" w:hAnsi="Times New Roman" w:cs="Times New Roman"/>
+          <w:sz w:val="24"/>
+        </w:rPr>
+      </w:pPr>
+      <w:r>
+        <w:rPr>
+          <w:rFonts w:ascii="Times New Roman" w:hAnsi="Times New Roman" w:cs="Times New Roman"/>
+          <w:sz w:val="24"/>
+        </w:rPr>
+        <w:t>IP</w:t>
+      </w:r>
+      <w:r>
+        <w:rPr>
+          <w:rFonts w:ascii="Times New Roman" w:hAnsi="Times New Roman" w:cs="Times New Roman"/>
+          <w:sz w:val="24"/>
+        </w:rPr>
+        <w:t xml:space="preserve"> packets are parsed according to the above image.  The </w:t>
+      </w:r>
+      <w:proofErr w:type="spellStart"/>
+      <w:r>
+        <w:rPr>
+          <w:rFonts w:ascii="Times New Roman" w:hAnsi="Times New Roman" w:cs="Times New Roman"/>
+          <w:sz w:val="24"/>
+        </w:rPr>
+        <w:t>IPPacketParser</w:t>
+      </w:r>
+      <w:proofErr w:type="spellEnd"/>
+      <w:r>
+        <w:rPr>
+          <w:rFonts w:ascii="Times New Roman" w:hAnsi="Times New Roman" w:cs="Times New Roman"/>
+          <w:sz w:val="24"/>
+        </w:rPr>
+        <w:t xml:space="preserve"> class contains a pair of variables </w:t>
+      </w:r>
+      <w:r>
+        <w:rPr>
+          <w:rFonts w:ascii="Times New Roman" w:hAnsi="Times New Roman" w:cs="Times New Roman"/>
+          <w:sz w:val="24"/>
+        </w:rPr>
+        <w:t>for most of the</w:t>
+      </w:r>
+      <w:r>
+        <w:rPr>
+          <w:rFonts w:ascii="Times New Roman" w:hAnsi="Times New Roman" w:cs="Times New Roman"/>
+          <w:sz w:val="24"/>
+        </w:rPr>
+        <w:t xml:space="preserve"> </w:t>
+      </w:r>
+      <w:proofErr w:type="gramStart"/>
+      <w:r>
+        <w:rPr>
+          <w:rFonts w:ascii="Times New Roman" w:hAnsi="Times New Roman" w:cs="Times New Roman"/>
+          <w:sz w:val="24"/>
+        </w:rPr>
+        <w:t>different parts</w:t>
+      </w:r>
+      <w:proofErr w:type="gramEnd"/>
+      <w:r>
+        <w:rPr>
+          <w:rFonts w:ascii="Times New Roman" w:hAnsi="Times New Roman" w:cs="Times New Roman"/>
+          <w:sz w:val="24"/>
+        </w:rPr>
+        <w:t xml:space="preserve"> of the header.  The exception is version, </w:t>
+      </w:r>
+      <w:proofErr w:type="spellStart"/>
+      <w:r>
+        <w:rPr>
+          <w:rFonts w:ascii="Times New Roman" w:hAnsi="Times New Roman" w:cs="Times New Roman"/>
+          <w:sz w:val="24"/>
+        </w:rPr>
+        <w:t>ihl</w:t>
+      </w:r>
+      <w:proofErr w:type="spellEnd"/>
       <w:r>
         <w:rPr>
           <w:rFonts w:ascii="Times New Roman" w:hAnsi="Times New Roman" w:cs="Times New Roman"/>
@@ -900,26 +3488,254 @@
         </w:rPr>
         <w:t xml:space="preserve">, </w:t>
       </w:r>
-      <w:r>
-        <w:rPr>
-          <w:rFonts w:ascii="Times New Roman" w:hAnsi="Times New Roman" w:cs="Times New Roman"/>
-          <w:sz w:val="24"/>
-        </w:rPr>
-        <w:t xml:space="preserve">the length of the packet is checked to see </w:t>
-      </w:r>
-      <w:r>
-        <w:rPr>
-          <w:rFonts w:ascii="Times New Roman" w:hAnsi="Times New Roman" w:cs="Times New Roman"/>
-          <w:sz w:val="24"/>
-        </w:rPr>
-        <w:t>that it is long enough to parse</w:t>
-      </w:r>
-      <w:r>
-        <w:rPr>
-          <w:rFonts w:ascii="Times New Roman" w:hAnsi="Times New Roman" w:cs="Times New Roman"/>
-          <w:sz w:val="24"/>
-        </w:rPr>
-        <w:t xml:space="preserve"> for this type</w:t>
+      <w:proofErr w:type="spellStart"/>
+      <w:r>
+        <w:rPr>
+          <w:rFonts w:ascii="Times New Roman" w:hAnsi="Times New Roman" w:cs="Times New Roman"/>
+          <w:sz w:val="24"/>
+        </w:rPr>
+        <w:t>dscp</w:t>
+      </w:r>
+      <w:proofErr w:type="spellEnd"/>
+      <w:r>
+        <w:rPr>
+          <w:rFonts w:ascii="Times New Roman" w:hAnsi="Times New Roman" w:cs="Times New Roman"/>
+          <w:sz w:val="24"/>
+        </w:rPr>
+        <w:t>,</w:t>
+      </w:r>
+      <w:r>
+        <w:rPr>
+          <w:rFonts w:ascii="Times New Roman" w:hAnsi="Times New Roman" w:cs="Times New Roman"/>
+          <w:sz w:val="24"/>
+        </w:rPr>
+        <w:t xml:space="preserve"> </w:t>
+      </w:r>
+      <w:proofErr w:type="spellStart"/>
+      <w:r>
+        <w:rPr>
+          <w:rFonts w:ascii="Times New Roman" w:hAnsi="Times New Roman" w:cs="Times New Roman"/>
+          <w:sz w:val="24"/>
+        </w:rPr>
+        <w:t>ecn</w:t>
+      </w:r>
+      <w:proofErr w:type="spellEnd"/>
+      <w:r>
+        <w:rPr>
+          <w:rFonts w:ascii="Times New Roman" w:hAnsi="Times New Roman" w:cs="Times New Roman"/>
+          <w:sz w:val="24"/>
+        </w:rPr>
+        <w:t>, and payload</w:t>
+      </w:r>
+      <w:r>
+        <w:rPr>
+          <w:rFonts w:ascii="Times New Roman" w:hAnsi="Times New Roman" w:cs="Times New Roman"/>
+          <w:sz w:val="24"/>
+        </w:rPr>
+        <w:t xml:space="preserve">. </w:t>
+      </w:r>
+      <w:r>
+        <w:rPr>
+          <w:rFonts w:ascii="Times New Roman" w:hAnsi="Times New Roman" w:cs="Times New Roman"/>
+          <w:sz w:val="24"/>
+        </w:rPr>
+        <w:t xml:space="preserve"> The first four are converted to strings, while payload is kept as a byte array</w:t>
+      </w:r>
+      <w:r>
+        <w:rPr>
+          <w:rFonts w:ascii="Times New Roman" w:hAnsi="Times New Roman" w:cs="Times New Roman"/>
+          <w:sz w:val="24"/>
+        </w:rPr>
+        <w:t xml:space="preserve">.  The first variable stores the value as </w:t>
+      </w:r>
+      <w:r>
+        <w:rPr>
+          <w:rFonts w:ascii="Times New Roman" w:hAnsi="Times New Roman" w:cs="Times New Roman"/>
+          <w:sz w:val="24"/>
+        </w:rPr>
+        <w:t xml:space="preserve">an </w:t>
+      </w:r>
+      <w:r>
+        <w:rPr>
+          <w:rFonts w:ascii="Times New Roman" w:hAnsi="Times New Roman" w:cs="Times New Roman"/>
+          <w:sz w:val="24"/>
+        </w:rPr>
+        <w:t xml:space="preserve">integer, while the second converts it to a string.  </w:t>
+      </w:r>
+      <w:r>
+        <w:rPr>
+          <w:rFonts w:ascii="Times New Roman" w:hAnsi="Times New Roman" w:cs="Times New Roman"/>
+          <w:sz w:val="24"/>
+        </w:rPr>
+        <w:t xml:space="preserve">When converting values from bytes to integer, a bit wise and operation </w:t>
+      </w:r>
+      <w:r>
+        <w:rPr>
+          <w:rFonts w:ascii="Times New Roman" w:hAnsi="Times New Roman" w:cs="Times New Roman"/>
+          <w:sz w:val="24"/>
+        </w:rPr>
+        <w:t xml:space="preserve">with 0xFF </w:t>
+      </w:r>
+      <w:r>
+        <w:rPr>
+          <w:rFonts w:ascii="Times New Roman" w:hAnsi="Times New Roman" w:cs="Times New Roman"/>
+          <w:sz w:val="24"/>
+        </w:rPr>
+        <w:t xml:space="preserve">was performed with the retrieved byte.  This would get rid of the sign extension that Java does by default.  </w:t>
+      </w:r>
+    </w:p>
+    <w:p>
+      <w:pPr>
+        <w:pStyle w:val="NoSpacing"/>
+        <w:ind w:firstLine="720"/>
+        <w:rPr>
+          <w:rFonts w:ascii="Times New Roman" w:hAnsi="Times New Roman" w:cs="Times New Roman"/>
+          <w:sz w:val="24"/>
+        </w:rPr>
+      </w:pPr>
+      <w:r>
+        <w:rPr>
+          <w:rFonts w:ascii="Times New Roman" w:hAnsi="Times New Roman" w:cs="Times New Roman"/>
+          <w:sz w:val="24"/>
+        </w:rPr>
+        <w:t xml:space="preserve">When retrieving multi byte values, a bit wise shift of 8 is done, and the next retrieved converted byte is added.  </w:t>
+      </w:r>
+      <w:r>
+        <w:rPr>
+          <w:rFonts w:ascii="Times New Roman" w:hAnsi="Times New Roman" w:cs="Times New Roman"/>
+          <w:sz w:val="24"/>
+        </w:rPr>
+        <w:t xml:space="preserve">When retrieving values that were less than a byte long, </w:t>
+      </w:r>
+      <w:r>
+        <w:rPr>
+          <w:rFonts w:ascii="Times New Roman" w:hAnsi="Times New Roman" w:cs="Times New Roman"/>
+          <w:sz w:val="24"/>
+        </w:rPr>
+        <w:t>a mask</w:t>
+      </w:r>
+      <w:r>
+        <w:rPr>
+          <w:rFonts w:ascii="Times New Roman" w:hAnsi="Times New Roman" w:cs="Times New Roman"/>
+          <w:sz w:val="24"/>
+        </w:rPr>
+        <w:t>ing</w:t>
+      </w:r>
+      <w:r>
+        <w:rPr>
+          <w:rFonts w:ascii="Times New Roman" w:hAnsi="Times New Roman" w:cs="Times New Roman"/>
+          <w:sz w:val="24"/>
+        </w:rPr>
+        <w:t xml:space="preserve"> technique </w:t>
+      </w:r>
+      <w:r>
+        <w:rPr>
+          <w:rFonts w:ascii="Times New Roman" w:hAnsi="Times New Roman" w:cs="Times New Roman"/>
+          <w:sz w:val="24"/>
+        </w:rPr>
+        <w:t>was</w:t>
+      </w:r>
+      <w:r>
+        <w:rPr>
+          <w:rFonts w:ascii="Times New Roman" w:hAnsi="Times New Roman" w:cs="Times New Roman"/>
+          <w:sz w:val="24"/>
+        </w:rPr>
+        <w:t xml:space="preserve"> used</w:t>
+      </w:r>
+      <w:r>
+        <w:rPr>
+          <w:rFonts w:ascii="Times New Roman" w:hAnsi="Times New Roman" w:cs="Times New Roman"/>
+          <w:sz w:val="24"/>
+        </w:rPr>
+        <w:t xml:space="preserve">.  </w:t>
+      </w:r>
+      <w:r>
+        <w:rPr>
+          <w:rFonts w:ascii="Times New Roman" w:hAnsi="Times New Roman" w:cs="Times New Roman"/>
+          <w:sz w:val="24"/>
+        </w:rPr>
+        <w:t>The class also contains getters to retrieve every part of the header as a string.</w:t>
+      </w:r>
+      <w:r>
+        <w:rPr>
+          <w:rFonts w:ascii="Times New Roman" w:hAnsi="Times New Roman" w:cs="Times New Roman"/>
+          <w:sz w:val="24"/>
+        </w:rPr>
+        <w:t xml:space="preserve">  </w:t>
+      </w:r>
+      <w:r>
+        <w:rPr>
+          <w:rFonts w:ascii="Times New Roman" w:hAnsi="Times New Roman" w:cs="Times New Roman"/>
+          <w:sz w:val="24"/>
+        </w:rPr>
+        <w:t xml:space="preserve">The payload is stored as a byte array copying the packet that was parsed from index </w:t>
+      </w:r>
+      <w:r>
+        <w:rPr>
+          <w:rFonts w:ascii="Times New Roman" w:hAnsi="Times New Roman" w:cs="Times New Roman"/>
+          <w:sz w:val="24"/>
+        </w:rPr>
+        <w:t>34</w:t>
+      </w:r>
+      <w:r>
+        <w:rPr>
+          <w:rFonts w:ascii="Times New Roman" w:hAnsi="Times New Roman" w:cs="Times New Roman"/>
+          <w:sz w:val="24"/>
+        </w:rPr>
+        <w:t xml:space="preserve"> to the end of the array.</w:t>
+      </w:r>
+      <w:r>
+        <w:rPr>
+          <w:rFonts w:ascii="Times New Roman" w:hAnsi="Times New Roman" w:cs="Times New Roman"/>
+          <w:sz w:val="24"/>
+        </w:rPr>
+        <w:t xml:space="preserve">  The payload is converted into a UTF-8 encoding.</w:t>
+      </w:r>
+      <w:r>
+        <w:rPr>
+          <w:rFonts w:ascii="Times New Roman" w:hAnsi="Times New Roman" w:cs="Times New Roman"/>
+          <w:sz w:val="24"/>
+        </w:rPr>
+        <w:t xml:space="preserve">  </w:t>
+      </w:r>
+      <w:r>
+        <w:rPr>
+          <w:rFonts w:ascii="Times New Roman" w:hAnsi="Times New Roman" w:cs="Times New Roman"/>
+          <w:sz w:val="24"/>
+        </w:rPr>
+        <w:t xml:space="preserve">Furthermore, two functions named </w:t>
+      </w:r>
+      <w:proofErr w:type="spellStart"/>
+      <w:r>
+        <w:rPr>
+          <w:rFonts w:ascii="Times New Roman" w:hAnsi="Times New Roman" w:cs="Times New Roman"/>
+          <w:sz w:val="24"/>
+        </w:rPr>
+        <w:t>printAll</w:t>
+      </w:r>
+      <w:proofErr w:type="spellEnd"/>
+      <w:r>
+        <w:rPr>
+          <w:rFonts w:ascii="Times New Roman" w:hAnsi="Times New Roman" w:cs="Times New Roman"/>
+          <w:sz w:val="24"/>
+        </w:rPr>
+        <w:t xml:space="preserve">, and </w:t>
+      </w:r>
+      <w:proofErr w:type="spellStart"/>
+      <w:r>
+        <w:rPr>
+          <w:rFonts w:ascii="Times New Roman" w:hAnsi="Times New Roman" w:cs="Times New Roman"/>
+          <w:sz w:val="24"/>
+        </w:rPr>
+        <w:t>printHeaderOnly</w:t>
+      </w:r>
+      <w:proofErr w:type="spellEnd"/>
+      <w:r>
+        <w:rPr>
+          <w:rFonts w:ascii="Times New Roman" w:hAnsi="Times New Roman" w:cs="Times New Roman"/>
+          <w:sz w:val="24"/>
+        </w:rPr>
+        <w:t xml:space="preserve"> are defined for printing</w:t>
       </w:r>
       <w:r>
         <w:rPr>
@@ -928,49 +3744,395 @@
         </w:rPr>
         <w:t>.</w:t>
       </w:r>
-      <w:r>
-        <w:rPr>
-          <w:rFonts w:ascii="Times New Roman" w:hAnsi="Times New Roman" w:cs="Times New Roman"/>
-          <w:sz w:val="24"/>
-        </w:rPr>
-        <w:t xml:space="preserve">  Then based on whether the user has specified </w:t>
-      </w:r>
-      <w:r>
-        <w:rPr>
-          <w:rFonts w:ascii="Times New Roman" w:hAnsi="Times New Roman" w:cs="Times New Roman"/>
-          <w:sz w:val="24"/>
-        </w:rPr>
-        <w:t>header only or not</w:t>
-      </w:r>
-      <w:r>
-        <w:rPr>
-          <w:rFonts w:ascii="Times New Roman" w:hAnsi="Times New Roman" w:cs="Times New Roman"/>
-          <w:sz w:val="24"/>
-        </w:rPr>
-        <w:t xml:space="preserve">, the </w:t>
-      </w:r>
-      <w:proofErr w:type="spellStart"/>
-      <w:r>
-        <w:rPr>
-          <w:rFonts w:ascii="Times New Roman" w:hAnsi="Times New Roman" w:cs="Times New Roman"/>
-          <w:sz w:val="24"/>
-        </w:rPr>
-        <w:t>OptionHandler</w:t>
-      </w:r>
-      <w:proofErr w:type="spellEnd"/>
-      <w:r>
-        <w:rPr>
-          <w:rFonts w:ascii="Times New Roman" w:hAnsi="Times New Roman" w:cs="Times New Roman"/>
-          <w:sz w:val="24"/>
-        </w:rPr>
-        <w:t xml:space="preserve"> will </w:t>
-      </w:r>
-      <w:r>
-        <w:rPr>
-          <w:rFonts w:ascii="Times New Roman" w:hAnsi="Times New Roman" w:cs="Times New Roman"/>
-          <w:sz w:val="24"/>
-        </w:rPr>
-        <w:t>choose whether to print header only or header plus payload.</w:t>
+    </w:p>
+    <w:p>
+      <w:pPr>
+        <w:pStyle w:val="NoSpacing"/>
+        <w:rPr>
+          <w:rFonts w:ascii="Times New Roman" w:hAnsi="Times New Roman" w:cs="Times New Roman"/>
+          <w:sz w:val="24"/>
+        </w:rPr>
+      </w:pPr>
+      <w:r>
+        <w:rPr>
+          <w:rFonts w:ascii="Times New Roman" w:hAnsi="Times New Roman" w:cs="Times New Roman"/>
+          <w:sz w:val="24"/>
+        </w:rPr>
+        <w:tab/>
+      </w:r>
+    </w:p>
+    <w:p>
+      <w:pPr>
+        <w:pStyle w:val="NoSpacing"/>
+        <w:rPr>
+          <w:rFonts w:ascii="Times New Roman" w:hAnsi="Times New Roman" w:cs="Times New Roman"/>
+          <w:sz w:val="24"/>
+        </w:rPr>
+      </w:pPr>
+    </w:p>
+    <w:p>
+      <w:pPr>
+        <w:pStyle w:val="NoSpacing"/>
+        <w:rPr>
+          <w:rFonts w:ascii="Times New Roman" w:hAnsi="Times New Roman" w:cs="Times New Roman"/>
+          <w:b/>
+          <w:sz w:val="32"/>
+        </w:rPr>
+      </w:pPr>
+      <w:proofErr w:type="spellStart"/>
+      <w:r>
+        <w:rPr>
+          <w:rFonts w:ascii="Times New Roman" w:hAnsi="Times New Roman" w:cs="Times New Roman"/>
+          <w:b/>
+          <w:sz w:val="32"/>
+        </w:rPr>
+        <w:t>TCPParser</w:t>
+      </w:r>
+      <w:proofErr w:type="spellEnd"/>
+      <w:r>
+        <w:rPr>
+          <w:rFonts w:ascii="Times New Roman" w:hAnsi="Times New Roman" w:cs="Times New Roman"/>
+          <w:b/>
+          <w:sz w:val="32"/>
+        </w:rPr>
+        <w:t>:</w:t>
+      </w:r>
+    </w:p>
+    <w:p>
+      <w:pPr>
+        <w:pStyle w:val="NoSpacing"/>
+        <w:jc w:val="center"/>
+        <w:rPr>
+          <w:rFonts w:ascii="Times New Roman" w:hAnsi="Times New Roman" w:cs="Times New Roman"/>
+          <w:sz w:val="28"/>
+        </w:rPr>
+      </w:pPr>
+      <w:r>
+        <w:rPr>
+          <w:rFonts w:ascii="Times New Roman" w:hAnsi="Times New Roman" w:cs="Times New Roman"/>
+          <w:sz w:val="28"/>
+        </w:rPr>
+        <w:t>TCP Packet</w:t>
+      </w:r>
+    </w:p>
+    <w:p>
+      <w:pPr>
+        <w:pStyle w:val="NoSpacing"/>
+        <w:ind w:firstLine="720"/>
+        <w:jc w:val="center"/>
+        <w:rPr>
+          <w:rFonts w:ascii="Times New Roman" w:hAnsi="Times New Roman" w:cs="Times New Roman"/>
+          <w:sz w:val="24"/>
+        </w:rPr>
+      </w:pPr>
+      <w:r>
+        <w:rPr>
+          <w:noProof/>
+        </w:rPr>
+        <w:drawing>
+          <wp:inline distT="0" distB="0" distL="0" distR="0" wp14:anchorId="7805B4F3" wp14:editId="5F7B7D17">
+            <wp:extent cx="4429125" cy="1352871"/>
+            <wp:effectExtent l="0" t="0" r="0" b="0"/>
+            <wp:docPr id="6" name="Picture 6"/>
+            <wp:cNvGraphicFramePr>
+              <a:graphicFrameLocks xmlns:a="http://schemas.openxmlformats.org/drawingml/2006/main" noChangeAspect="1"/>
+            </wp:cNvGraphicFramePr>
+            <a:graphic xmlns:a="http://schemas.openxmlformats.org/drawingml/2006/main">
+              <a:graphicData uri="http://schemas.openxmlformats.org/drawingml/2006/picture">
+                <pic:pic xmlns:pic="http://schemas.openxmlformats.org/drawingml/2006/picture">
+                  <pic:nvPicPr>
+                    <pic:cNvPr id="1" name=""/>
+                    <pic:cNvPicPr/>
+                  </pic:nvPicPr>
+                  <pic:blipFill>
+                    <a:blip r:embed="rId14"/>
+                    <a:stretch>
+                      <a:fillRect/>
+                    </a:stretch>
+                  </pic:blipFill>
+                  <pic:spPr>
+                    <a:xfrm>
+                      <a:off x="0" y="0"/>
+                      <a:ext cx="4457235" cy="1361457"/>
+                    </a:xfrm>
+                    <a:prstGeom prst="rect">
+                      <a:avLst/>
+                    </a:prstGeom>
+                  </pic:spPr>
+                </pic:pic>
+              </a:graphicData>
+            </a:graphic>
+          </wp:inline>
+        </w:drawing>
+      </w:r>
+    </w:p>
+    <w:p>
+      <w:pPr>
+        <w:pStyle w:val="NoSpacing"/>
+        <w:ind w:firstLine="720"/>
+        <w:jc w:val="center"/>
+        <w:rPr>
+          <w:rFonts w:ascii="Times New Roman" w:hAnsi="Times New Roman" w:cs="Times New Roman"/>
+          <w:sz w:val="24"/>
+        </w:rPr>
+      </w:pPr>
+      <w:hyperlink r:id="rId15" w:history="1">
+        <w:r>
+          <w:rPr>
+            <w:rStyle w:val="Hyperlink"/>
+            <w:rFonts w:ascii="Times New Roman" w:hAnsi="Times New Roman" w:cs="Times New Roman"/>
+            <w:sz w:val="24"/>
+          </w:rPr>
+          <w:t>https://en.wikipedia.org/wiki/Transmission_Control_Protocol</w:t>
+        </w:r>
+      </w:hyperlink>
+    </w:p>
+    <w:p>
+      <w:pPr>
+        <w:pStyle w:val="NoSpacing"/>
+        <w:ind w:firstLine="720"/>
+        <w:jc w:val="center"/>
+        <w:rPr>
+          <w:rFonts w:ascii="Times New Roman" w:hAnsi="Times New Roman" w:cs="Times New Roman"/>
+          <w:sz w:val="24"/>
+        </w:rPr>
+      </w:pPr>
+    </w:p>
+    <w:p>
+      <w:pPr>
+        <w:pStyle w:val="NoSpacing"/>
+        <w:ind w:firstLine="720"/>
+        <w:rPr>
+          <w:rFonts w:ascii="Times New Roman" w:hAnsi="Times New Roman" w:cs="Times New Roman"/>
+          <w:sz w:val="24"/>
+        </w:rPr>
+      </w:pPr>
+      <w:r>
+        <w:rPr>
+          <w:rFonts w:ascii="Times New Roman" w:hAnsi="Times New Roman" w:cs="Times New Roman"/>
+          <w:sz w:val="24"/>
+        </w:rPr>
+        <w:lastRenderedPageBreak/>
+        <w:t>TCP</w:t>
+      </w:r>
+      <w:r>
+        <w:rPr>
+          <w:rFonts w:ascii="Times New Roman" w:hAnsi="Times New Roman" w:cs="Times New Roman"/>
+          <w:sz w:val="24"/>
+        </w:rPr>
+        <w:t xml:space="preserve"> packets are parsed according to the above image.  The </w:t>
+      </w:r>
+      <w:proofErr w:type="spellStart"/>
+      <w:r>
+        <w:rPr>
+          <w:rFonts w:ascii="Times New Roman" w:hAnsi="Times New Roman" w:cs="Times New Roman"/>
+          <w:sz w:val="24"/>
+        </w:rPr>
+        <w:t>TCPParser</w:t>
+      </w:r>
+      <w:r>
+        <w:rPr>
+          <w:rFonts w:ascii="Times New Roman" w:hAnsi="Times New Roman" w:cs="Times New Roman"/>
+          <w:sz w:val="24"/>
+        </w:rPr>
+        <w:t xml:space="preserve"> </w:t>
+      </w:r>
+      <w:proofErr w:type="spellEnd"/>
+      <w:r>
+        <w:rPr>
+          <w:rFonts w:ascii="Times New Roman" w:hAnsi="Times New Roman" w:cs="Times New Roman"/>
+          <w:sz w:val="24"/>
+        </w:rPr>
+        <w:t xml:space="preserve">class contains a pair of variables for most of the </w:t>
+      </w:r>
+      <w:proofErr w:type="gramStart"/>
+      <w:r>
+        <w:rPr>
+          <w:rFonts w:ascii="Times New Roman" w:hAnsi="Times New Roman" w:cs="Times New Roman"/>
+          <w:sz w:val="24"/>
+        </w:rPr>
+        <w:t>different parts</w:t>
+      </w:r>
+      <w:proofErr w:type="gramEnd"/>
+      <w:r>
+        <w:rPr>
+          <w:rFonts w:ascii="Times New Roman" w:hAnsi="Times New Roman" w:cs="Times New Roman"/>
+          <w:sz w:val="24"/>
+        </w:rPr>
+        <w:t xml:space="preserve"> of the header</w:t>
+      </w:r>
+      <w:r>
+        <w:rPr>
+          <w:rFonts w:ascii="Times New Roman" w:hAnsi="Times New Roman" w:cs="Times New Roman"/>
+          <w:sz w:val="24"/>
+        </w:rPr>
+        <w:t>, except for the payload</w:t>
+      </w:r>
+      <w:r>
+        <w:rPr>
+          <w:rFonts w:ascii="Times New Roman" w:hAnsi="Times New Roman" w:cs="Times New Roman"/>
+          <w:sz w:val="24"/>
+        </w:rPr>
+        <w:t xml:space="preserve">, and the flags </w:t>
+      </w:r>
+      <w:r>
+        <w:rPr>
+          <w:rFonts w:ascii="Times New Roman" w:hAnsi="Times New Roman" w:cs="Times New Roman"/>
+          <w:sz w:val="24"/>
+        </w:rPr>
+        <w:t>which are all stored in one variabl</w:t>
+      </w:r>
+      <w:r>
+        <w:rPr>
+          <w:rFonts w:ascii="Times New Roman" w:hAnsi="Times New Roman" w:cs="Times New Roman"/>
+          <w:sz w:val="24"/>
+        </w:rPr>
+        <w:t>e</w:t>
+      </w:r>
+      <w:r>
+        <w:rPr>
+          <w:rFonts w:ascii="Times New Roman" w:hAnsi="Times New Roman" w:cs="Times New Roman"/>
+          <w:sz w:val="24"/>
+        </w:rPr>
+        <w:t>.</w:t>
+      </w:r>
+      <w:r>
+        <w:rPr>
+          <w:rFonts w:ascii="Times New Roman" w:hAnsi="Times New Roman" w:cs="Times New Roman"/>
+          <w:sz w:val="24"/>
+        </w:rPr>
+        <w:t xml:space="preserve">  The </w:t>
+      </w:r>
+      <w:r>
+        <w:rPr>
+          <w:rFonts w:ascii="Times New Roman" w:hAnsi="Times New Roman" w:cs="Times New Roman"/>
+          <w:sz w:val="24"/>
+        </w:rPr>
+        <w:t xml:space="preserve">first variable stores the value as </w:t>
+      </w:r>
+      <w:r>
+        <w:rPr>
+          <w:rFonts w:ascii="Times New Roman" w:hAnsi="Times New Roman" w:cs="Times New Roman"/>
+          <w:sz w:val="24"/>
+        </w:rPr>
+        <w:t>either an</w:t>
+      </w:r>
+      <w:r>
+        <w:rPr>
+          <w:rFonts w:ascii="Times New Roman" w:hAnsi="Times New Roman" w:cs="Times New Roman"/>
+          <w:sz w:val="24"/>
+        </w:rPr>
+        <w:t xml:space="preserve"> integer</w:t>
+      </w:r>
+      <w:r>
+        <w:rPr>
+          <w:rFonts w:ascii="Times New Roman" w:hAnsi="Times New Roman" w:cs="Times New Roman"/>
+          <w:sz w:val="24"/>
+        </w:rPr>
+        <w:t xml:space="preserve"> or a long</w:t>
+      </w:r>
+      <w:r>
+        <w:rPr>
+          <w:rFonts w:ascii="Times New Roman" w:hAnsi="Times New Roman" w:cs="Times New Roman"/>
+          <w:sz w:val="24"/>
+        </w:rPr>
+        <w:t xml:space="preserve">, while the second converts it to a string.  When converting values from bytes to integer, a bit wise and operation </w:t>
+      </w:r>
+      <w:r>
+        <w:rPr>
+          <w:rFonts w:ascii="Times New Roman" w:hAnsi="Times New Roman" w:cs="Times New Roman"/>
+          <w:sz w:val="24"/>
+        </w:rPr>
+        <w:t xml:space="preserve">with 0xFF </w:t>
+      </w:r>
+      <w:r>
+        <w:rPr>
+          <w:rFonts w:ascii="Times New Roman" w:hAnsi="Times New Roman" w:cs="Times New Roman"/>
+          <w:sz w:val="24"/>
+        </w:rPr>
+        <w:t xml:space="preserve">was performed with the retrieved byte.  This would get rid of the sign extension that Java does by default.  </w:t>
+      </w:r>
+    </w:p>
+    <w:p>
+      <w:pPr>
+        <w:pStyle w:val="NoSpacing"/>
+        <w:ind w:firstLine="720"/>
+        <w:rPr>
+          <w:rFonts w:ascii="Times New Roman" w:hAnsi="Times New Roman" w:cs="Times New Roman"/>
+          <w:sz w:val="24"/>
+        </w:rPr>
+      </w:pPr>
+      <w:r>
+        <w:rPr>
+          <w:rFonts w:ascii="Times New Roman" w:hAnsi="Times New Roman" w:cs="Times New Roman"/>
+          <w:sz w:val="24"/>
+        </w:rPr>
+        <w:t xml:space="preserve">When retrieving multi byte values, a bit wise shift of 8 is done, and the next retrieved converted byte is added.  </w:t>
+      </w:r>
+      <w:r>
+        <w:rPr>
+          <w:rFonts w:ascii="Times New Roman" w:hAnsi="Times New Roman" w:cs="Times New Roman"/>
+          <w:sz w:val="24"/>
+        </w:rPr>
+        <w:t>When retrieving values that were less than a byte long, a masking technique was used.</w:t>
+      </w:r>
+      <w:r>
+        <w:rPr>
+          <w:rFonts w:ascii="Times New Roman" w:hAnsi="Times New Roman" w:cs="Times New Roman"/>
+          <w:sz w:val="24"/>
+        </w:rPr>
+        <w:t xml:space="preserve">  When parsing </w:t>
+      </w:r>
+      <w:r>
+        <w:rPr>
+          <w:rFonts w:ascii="Times New Roman" w:hAnsi="Times New Roman" w:cs="Times New Roman"/>
+          <w:sz w:val="24"/>
+        </w:rPr>
+        <w:t xml:space="preserve">flags, </w:t>
+      </w:r>
+      <w:r>
+        <w:rPr>
+          <w:rFonts w:ascii="Times New Roman" w:hAnsi="Times New Roman" w:cs="Times New Roman"/>
+          <w:sz w:val="24"/>
+        </w:rPr>
+        <w:t xml:space="preserve">the aggregation of all the flags is stored in one variable, </w:t>
+      </w:r>
+      <w:r>
+        <w:rPr>
+          <w:rFonts w:ascii="Times New Roman" w:hAnsi="Times New Roman" w:cs="Times New Roman"/>
+          <w:sz w:val="24"/>
+        </w:rPr>
+        <w:t xml:space="preserve">the string representation </w:t>
+      </w:r>
+      <w:r>
+        <w:rPr>
+          <w:rFonts w:ascii="Times New Roman" w:hAnsi="Times New Roman" w:cs="Times New Roman"/>
+          <w:sz w:val="24"/>
+        </w:rPr>
+        <w:t xml:space="preserve">has the </w:t>
+      </w:r>
+      <w:proofErr w:type="gramStart"/>
+      <w:r>
+        <w:rPr>
+          <w:rFonts w:ascii="Times New Roman" w:hAnsi="Times New Roman" w:cs="Times New Roman"/>
+          <w:sz w:val="24"/>
+        </w:rPr>
+        <w:t>different types</w:t>
+      </w:r>
+      <w:proofErr w:type="gramEnd"/>
+      <w:r>
+        <w:rPr>
+          <w:rFonts w:ascii="Times New Roman" w:hAnsi="Times New Roman" w:cs="Times New Roman"/>
+          <w:sz w:val="24"/>
+        </w:rPr>
+        <w:t xml:space="preserve"> of flags parsed</w:t>
+      </w:r>
+      <w:r>
+        <w:rPr>
+          <w:rFonts w:ascii="Times New Roman" w:hAnsi="Times New Roman" w:cs="Times New Roman"/>
+          <w:sz w:val="24"/>
+        </w:rPr>
+        <w:t>.</w:t>
       </w:r>
       <w:r>
         <w:rPr>
@@ -984,23 +4146,243 @@
           <w:rFonts w:ascii="Times New Roman" w:hAnsi="Times New Roman" w:cs="Times New Roman"/>
           <w:sz w:val="24"/>
         </w:rPr>
-        <w:t xml:space="preserve">If the type is set to </w:t>
-      </w:r>
-      <w:proofErr w:type="spellStart"/>
-      <w:r>
-        <w:rPr>
-          <w:rFonts w:ascii="Times New Roman" w:hAnsi="Times New Roman" w:cs="Times New Roman"/>
-          <w:sz w:val="24"/>
-        </w:rPr>
-        <w:t>arp</w:t>
-      </w:r>
-      <w:proofErr w:type="spellEnd"/>
-      <w:r>
-        <w:rPr>
-          <w:rFonts w:ascii="Times New Roman" w:hAnsi="Times New Roman" w:cs="Times New Roman"/>
-          <w:sz w:val="24"/>
-        </w:rPr>
-        <w:t xml:space="preserve">, the length is again </w:t>
+        <w:t xml:space="preserve">The class also contains getters to retrieve every part of the header as a string.  The payload is stored as a byte array copying the packet that was parsed from index </w:t>
+      </w:r>
+      <w:r>
+        <w:rPr>
+          <w:rFonts w:ascii="Times New Roman" w:hAnsi="Times New Roman" w:cs="Times New Roman"/>
+          <w:sz w:val="24"/>
+        </w:rPr>
+        <w:t>54</w:t>
+      </w:r>
+      <w:r>
+        <w:rPr>
+          <w:rFonts w:ascii="Times New Roman" w:hAnsi="Times New Roman" w:cs="Times New Roman"/>
+          <w:sz w:val="24"/>
+        </w:rPr>
+        <w:t xml:space="preserve"> to the end of the array.  The payload is converted into a UTF-8 encoding.  Furthermore, two functions named </w:t>
+      </w:r>
+      <w:proofErr w:type="spellStart"/>
+      <w:r>
+        <w:rPr>
+          <w:rFonts w:ascii="Times New Roman" w:hAnsi="Times New Roman" w:cs="Times New Roman"/>
+          <w:sz w:val="24"/>
+        </w:rPr>
+        <w:t>printAll</w:t>
+      </w:r>
+      <w:proofErr w:type="spellEnd"/>
+      <w:r>
+        <w:rPr>
+          <w:rFonts w:ascii="Times New Roman" w:hAnsi="Times New Roman" w:cs="Times New Roman"/>
+          <w:sz w:val="24"/>
+        </w:rPr>
+        <w:t xml:space="preserve">, and </w:t>
+      </w:r>
+      <w:proofErr w:type="spellStart"/>
+      <w:r>
+        <w:rPr>
+          <w:rFonts w:ascii="Times New Roman" w:hAnsi="Times New Roman" w:cs="Times New Roman"/>
+          <w:sz w:val="24"/>
+        </w:rPr>
+        <w:t>printHeaderOnly</w:t>
+      </w:r>
+      <w:proofErr w:type="spellEnd"/>
+      <w:r>
+        <w:rPr>
+          <w:rFonts w:ascii="Times New Roman" w:hAnsi="Times New Roman" w:cs="Times New Roman"/>
+          <w:sz w:val="24"/>
+        </w:rPr>
+        <w:t xml:space="preserve"> are defined for printing.</w:t>
+      </w:r>
+    </w:p>
+    <w:p>
+      <w:pPr>
+        <w:pStyle w:val="NoSpacing"/>
+        <w:ind w:firstLine="720"/>
+        <w:rPr>
+          <w:rFonts w:ascii="Times New Roman" w:hAnsi="Times New Roman" w:cs="Times New Roman"/>
+          <w:sz w:val="24"/>
+        </w:rPr>
+      </w:pPr>
+    </w:p>
+    <w:p>
+      <w:pPr>
+        <w:pStyle w:val="NoSpacing"/>
+        <w:rPr>
+          <w:rFonts w:ascii="Times New Roman" w:hAnsi="Times New Roman" w:cs="Times New Roman"/>
+          <w:b/>
+          <w:sz w:val="32"/>
+        </w:rPr>
+      </w:pPr>
+      <w:proofErr w:type="spellStart"/>
+      <w:r>
+        <w:rPr>
+          <w:rFonts w:ascii="Times New Roman" w:hAnsi="Times New Roman" w:cs="Times New Roman"/>
+          <w:b/>
+          <w:sz w:val="32"/>
+        </w:rPr>
+        <w:t>UDPParser</w:t>
+      </w:r>
+      <w:proofErr w:type="spellEnd"/>
+      <w:r>
+        <w:rPr>
+          <w:rFonts w:ascii="Times New Roman" w:hAnsi="Times New Roman" w:cs="Times New Roman"/>
+          <w:b/>
+          <w:sz w:val="32"/>
+        </w:rPr>
+        <w:t>:</w:t>
+      </w:r>
+    </w:p>
+    <w:p>
+      <w:pPr>
+        <w:pStyle w:val="NoSpacing"/>
+        <w:jc w:val="center"/>
+        <w:rPr>
+          <w:rFonts w:ascii="Times New Roman" w:hAnsi="Times New Roman" w:cs="Times New Roman"/>
+          <w:b/>
+          <w:sz w:val="32"/>
+        </w:rPr>
+      </w:pPr>
+      <w:r>
+        <w:rPr>
+          <w:rFonts w:ascii="Times New Roman" w:hAnsi="Times New Roman" w:cs="Times New Roman"/>
+          <w:sz w:val="28"/>
+        </w:rPr>
+        <w:t>UDP Packet</w:t>
+      </w:r>
+    </w:p>
+    <w:p>
+      <w:pPr>
+        <w:pStyle w:val="NoSpacing"/>
+        <w:jc w:val="center"/>
+        <w:rPr>
+          <w:rFonts w:ascii="Times New Roman" w:hAnsi="Times New Roman" w:cs="Times New Roman"/>
+          <w:b/>
+          <w:sz w:val="32"/>
+        </w:rPr>
+      </w:pPr>
+      <w:r>
+        <w:rPr>
+          <w:noProof/>
+        </w:rPr>
+        <w:drawing>
+          <wp:inline distT="0" distB="0" distL="0" distR="0" wp14:anchorId="0ADAF9B4" wp14:editId="68821D1A">
+            <wp:extent cx="5943600" cy="735330"/>
+            <wp:effectExtent l="0" t="0" r="0" b="7620"/>
+            <wp:docPr id="7" name="Picture 7"/>
+            <wp:cNvGraphicFramePr>
+              <a:graphicFrameLocks xmlns:a="http://schemas.openxmlformats.org/drawingml/2006/main" noChangeAspect="1"/>
+            </wp:cNvGraphicFramePr>
+            <a:graphic xmlns:a="http://schemas.openxmlformats.org/drawingml/2006/main">
+              <a:graphicData uri="http://schemas.openxmlformats.org/drawingml/2006/picture">
+                <pic:pic xmlns:pic="http://schemas.openxmlformats.org/drawingml/2006/picture">
+                  <pic:nvPicPr>
+                    <pic:cNvPr id="1" name=""/>
+                    <pic:cNvPicPr/>
+                  </pic:nvPicPr>
+                  <pic:blipFill>
+                    <a:blip r:embed="rId16"/>
+                    <a:stretch>
+                      <a:fillRect/>
+                    </a:stretch>
+                  </pic:blipFill>
+                  <pic:spPr>
+                    <a:xfrm>
+                      <a:off x="0" y="0"/>
+                      <a:ext cx="5943600" cy="735330"/>
+                    </a:xfrm>
+                    <a:prstGeom prst="rect">
+                      <a:avLst/>
+                    </a:prstGeom>
+                  </pic:spPr>
+                </pic:pic>
+              </a:graphicData>
+            </a:graphic>
+          </wp:inline>
+        </w:drawing>
+      </w:r>
+    </w:p>
+    <w:p>
+      <w:pPr>
+        <w:pStyle w:val="NoSpacing"/>
+        <w:jc w:val="center"/>
+        <w:rPr>
+          <w:rFonts w:ascii="Times New Roman" w:hAnsi="Times New Roman" w:cs="Times New Roman"/>
+          <w:sz w:val="24"/>
+        </w:rPr>
+      </w:pPr>
+      <w:hyperlink r:id="rId17" w:history="1">
+        <w:r>
+          <w:rPr>
+            <w:rStyle w:val="Hyperlink"/>
+            <w:rFonts w:ascii="Times New Roman" w:hAnsi="Times New Roman" w:cs="Times New Roman"/>
+            <w:sz w:val="24"/>
+          </w:rPr>
+          <w:t>https://en.wikipedia.org/wiki/User_Datagram_Protocol</w:t>
+        </w:r>
+      </w:hyperlink>
+    </w:p>
+    <w:p>
+      <w:pPr>
+        <w:pStyle w:val="NoSpacing"/>
+        <w:rPr>
+          <w:rFonts w:ascii="Times New Roman" w:hAnsi="Times New Roman" w:cs="Times New Roman"/>
+          <w:sz w:val="24"/>
+        </w:rPr>
+      </w:pPr>
+    </w:p>
+    <w:p>
+      <w:pPr>
+        <w:pStyle w:val="NoSpacing"/>
+        <w:ind w:firstLine="720"/>
+        <w:rPr>
+          <w:rFonts w:ascii="Times New Roman" w:hAnsi="Times New Roman" w:cs="Times New Roman"/>
+          <w:sz w:val="24"/>
+        </w:rPr>
+      </w:pPr>
+      <w:r>
+        <w:rPr>
+          <w:rFonts w:ascii="Times New Roman" w:hAnsi="Times New Roman" w:cs="Times New Roman"/>
+          <w:sz w:val="24"/>
+        </w:rPr>
+        <w:t>UDP</w:t>
+      </w:r>
+      <w:r>
+        <w:rPr>
+          <w:rFonts w:ascii="Times New Roman" w:hAnsi="Times New Roman" w:cs="Times New Roman"/>
+          <w:sz w:val="24"/>
+        </w:rPr>
+        <w:t xml:space="preserve"> packets are parsed according to the above image.  The</w:t>
+      </w:r>
+      <w:r>
+        <w:rPr>
+          <w:rFonts w:ascii="Times New Roman" w:hAnsi="Times New Roman" w:cs="Times New Roman"/>
+          <w:sz w:val="24"/>
+        </w:rPr>
+        <w:t xml:space="preserve"> </w:t>
+      </w:r>
+      <w:proofErr w:type="spellStart"/>
+      <w:r>
+        <w:rPr>
+          <w:rFonts w:ascii="Times New Roman" w:hAnsi="Times New Roman" w:cs="Times New Roman"/>
+          <w:sz w:val="24"/>
+        </w:rPr>
+        <w:t>UDP</w:t>
+      </w:r>
+      <w:r>
+        <w:rPr>
+          <w:rFonts w:ascii="Times New Roman" w:hAnsi="Times New Roman" w:cs="Times New Roman"/>
+          <w:sz w:val="24"/>
+        </w:rPr>
+        <w:t>Parser</w:t>
+      </w:r>
+      <w:proofErr w:type="spellEnd"/>
+      <w:r>
+        <w:rPr>
+          <w:rFonts w:ascii="Times New Roman" w:hAnsi="Times New Roman" w:cs="Times New Roman"/>
+          <w:sz w:val="24"/>
+        </w:rPr>
+        <w:t xml:space="preserve"> class contains a pair of variables for most of the </w:t>
       </w:r>
       <w:proofErr w:type="gramStart"/>
       <w:r>
@@ -1008,7 +4390,15 @@
           <w:rFonts w:ascii="Times New Roman" w:hAnsi="Times New Roman" w:cs="Times New Roman"/>
           <w:sz w:val="24"/>
         </w:rPr>
-        <w:t>checked</w:t>
+        <w:t>different parts</w:t>
+      </w:r>
+      <w:proofErr w:type="gramEnd"/>
+      <w:r>
+        <w:rPr>
+          <w:rFonts w:ascii="Times New Roman" w:hAnsi="Times New Roman" w:cs="Times New Roman"/>
+          <w:sz w:val="24"/>
+        </w:rPr>
+        <w:t xml:space="preserve"> of the header, except for the payload</w:t>
       </w:r>
       <w:r>
         <w:rPr>
@@ -1017,80 +4407,591 @@
         </w:rPr>
         <w:t xml:space="preserve">.  </w:t>
       </w:r>
+      <w:r>
+        <w:rPr>
+          <w:rFonts w:ascii="Times New Roman" w:hAnsi="Times New Roman" w:cs="Times New Roman"/>
+          <w:sz w:val="24"/>
+        </w:rPr>
+        <w:t xml:space="preserve">The first variable stores the value as an integer, while the second converts it to a string.  </w:t>
+      </w:r>
+      <w:r>
+        <w:rPr>
+          <w:rFonts w:ascii="Times New Roman" w:hAnsi="Times New Roman" w:cs="Times New Roman"/>
+          <w:sz w:val="24"/>
+        </w:rPr>
+        <w:t xml:space="preserve">When converting values from bytes to integer, a bit wise and operation with 0xFF was performed with the retrieved byte.  This would get rid of the sign extension that Java does by default.  </w:t>
+      </w:r>
+    </w:p>
+    <w:p>
+      <w:pPr>
+        <w:pStyle w:val="NoSpacing"/>
+        <w:ind w:firstLine="720"/>
+        <w:rPr>
+          <w:rFonts w:ascii="Times New Roman" w:hAnsi="Times New Roman" w:cs="Times New Roman"/>
+          <w:sz w:val="24"/>
+        </w:rPr>
+      </w:pPr>
+      <w:r>
+        <w:rPr>
+          <w:rFonts w:ascii="Times New Roman" w:hAnsi="Times New Roman" w:cs="Times New Roman"/>
+          <w:sz w:val="24"/>
+        </w:rPr>
+        <w:t>When retrieving multi byte values, a bit wise shift of 8 is done, and the next retrieved converted byte is added.</w:t>
+      </w:r>
+      <w:r>
+        <w:rPr>
+          <w:rFonts w:ascii="Times New Roman" w:hAnsi="Times New Roman" w:cs="Times New Roman"/>
+          <w:sz w:val="24"/>
+        </w:rPr>
+        <w:t xml:space="preserve">  The class also contains getters to retrieve every part of the header as a string.  The payload is stored as a byte array copying the packet that was parsed from index </w:t>
+      </w:r>
+      <w:r>
+        <w:rPr>
+          <w:rFonts w:ascii="Times New Roman" w:hAnsi="Times New Roman" w:cs="Times New Roman"/>
+          <w:sz w:val="24"/>
+        </w:rPr>
+        <w:t>42</w:t>
+      </w:r>
+      <w:r>
+        <w:rPr>
+          <w:rFonts w:ascii="Times New Roman" w:hAnsi="Times New Roman" w:cs="Times New Roman"/>
+          <w:sz w:val="24"/>
+        </w:rPr>
+        <w:t xml:space="preserve"> to the end of the array.</w:t>
+      </w:r>
+      <w:r>
+        <w:rPr>
+          <w:rFonts w:ascii="Times New Roman" w:hAnsi="Times New Roman" w:cs="Times New Roman"/>
+          <w:sz w:val="24"/>
+        </w:rPr>
+        <w:t xml:space="preserve">  The payload is converted into a UTF-8 encoding.  Furthermore, two functions named </w:t>
+      </w:r>
+      <w:proofErr w:type="spellStart"/>
+      <w:r>
+        <w:rPr>
+          <w:rFonts w:ascii="Times New Roman" w:hAnsi="Times New Roman" w:cs="Times New Roman"/>
+          <w:sz w:val="24"/>
+        </w:rPr>
+        <w:t>printAll</w:t>
+      </w:r>
+      <w:proofErr w:type="spellEnd"/>
+      <w:r>
+        <w:rPr>
+          <w:rFonts w:ascii="Times New Roman" w:hAnsi="Times New Roman" w:cs="Times New Roman"/>
+          <w:sz w:val="24"/>
+        </w:rPr>
+        <w:t xml:space="preserve">, and </w:t>
+      </w:r>
+      <w:proofErr w:type="spellStart"/>
+      <w:r>
+        <w:rPr>
+          <w:rFonts w:ascii="Times New Roman" w:hAnsi="Times New Roman" w:cs="Times New Roman"/>
+          <w:sz w:val="24"/>
+        </w:rPr>
+        <w:t>printHeaderOnly</w:t>
+      </w:r>
+      <w:proofErr w:type="spellEnd"/>
+      <w:r>
+        <w:rPr>
+          <w:rFonts w:ascii="Times New Roman" w:hAnsi="Times New Roman" w:cs="Times New Roman"/>
+          <w:sz w:val="24"/>
+        </w:rPr>
+        <w:t xml:space="preserve"> are defined for printing.</w:t>
+      </w:r>
+    </w:p>
+    <w:p>
+      <w:pPr>
+        <w:pStyle w:val="NoSpacing"/>
+        <w:ind w:firstLine="720"/>
+        <w:rPr>
+          <w:rFonts w:ascii="Times New Roman" w:hAnsi="Times New Roman" w:cs="Times New Roman"/>
+          <w:sz w:val="24"/>
+        </w:rPr>
+      </w:pPr>
+    </w:p>
+    <w:p>
+      <w:pPr>
+        <w:pStyle w:val="NoSpacing"/>
+        <w:rPr>
+          <w:rFonts w:ascii="Times New Roman" w:hAnsi="Times New Roman" w:cs="Times New Roman"/>
+          <w:sz w:val="24"/>
+        </w:rPr>
+      </w:pPr>
+      <w:proofErr w:type="spellStart"/>
+      <w:r>
+        <w:rPr>
+          <w:rFonts w:ascii="Times New Roman" w:hAnsi="Times New Roman" w:cs="Times New Roman"/>
+          <w:b/>
+          <w:sz w:val="32"/>
+        </w:rPr>
+        <w:t>ICMPParser</w:t>
+      </w:r>
+      <w:proofErr w:type="spellEnd"/>
+      <w:r>
+        <w:rPr>
+          <w:rFonts w:ascii="Times New Roman" w:hAnsi="Times New Roman" w:cs="Times New Roman"/>
+          <w:b/>
+          <w:sz w:val="32"/>
+        </w:rPr>
+        <w:t>:</w:t>
+      </w:r>
+    </w:p>
+    <w:p>
+      <w:pPr>
+        <w:pStyle w:val="NoSpacing"/>
+        <w:ind w:firstLine="720"/>
+        <w:jc w:val="center"/>
+        <w:rPr>
+          <w:rFonts w:ascii="Times New Roman" w:hAnsi="Times New Roman" w:cs="Times New Roman"/>
+          <w:sz w:val="24"/>
+        </w:rPr>
+      </w:pPr>
+      <w:r>
+        <w:rPr>
+          <w:rFonts w:ascii="Times New Roman" w:hAnsi="Times New Roman" w:cs="Times New Roman"/>
+          <w:sz w:val="24"/>
+        </w:rPr>
+        <w:t>ICMP Packet</w:t>
+      </w:r>
+    </w:p>
+    <w:p>
+      <w:pPr>
+        <w:pStyle w:val="NoSpacing"/>
+        <w:ind w:firstLine="720"/>
+        <w:jc w:val="center"/>
+        <w:rPr>
+          <w:rFonts w:ascii="Times New Roman" w:hAnsi="Times New Roman" w:cs="Times New Roman"/>
+          <w:sz w:val="24"/>
+        </w:rPr>
+      </w:pPr>
+      <w:r>
+        <w:rPr>
+          <w:noProof/>
+        </w:rPr>
+        <w:drawing>
+          <wp:inline distT="0" distB="0" distL="0" distR="0" wp14:anchorId="78F46C1A" wp14:editId="59B3C9F9">
+            <wp:extent cx="5943600" cy="737235"/>
+            <wp:effectExtent l="0" t="0" r="0" b="5715"/>
+            <wp:docPr id="8" name="Picture 8"/>
+            <wp:cNvGraphicFramePr>
+              <a:graphicFrameLocks xmlns:a="http://schemas.openxmlformats.org/drawingml/2006/main" noChangeAspect="1"/>
+            </wp:cNvGraphicFramePr>
+            <a:graphic xmlns:a="http://schemas.openxmlformats.org/drawingml/2006/main">
+              <a:graphicData uri="http://schemas.openxmlformats.org/drawingml/2006/picture">
+                <pic:pic xmlns:pic="http://schemas.openxmlformats.org/drawingml/2006/picture">
+                  <pic:nvPicPr>
+                    <pic:cNvPr id="1" name=""/>
+                    <pic:cNvPicPr/>
+                  </pic:nvPicPr>
+                  <pic:blipFill>
+                    <a:blip r:embed="rId18"/>
+                    <a:stretch>
+                      <a:fillRect/>
+                    </a:stretch>
+                  </pic:blipFill>
+                  <pic:spPr>
+                    <a:xfrm>
+                      <a:off x="0" y="0"/>
+                      <a:ext cx="5943600" cy="737235"/>
+                    </a:xfrm>
+                    <a:prstGeom prst="rect">
+                      <a:avLst/>
+                    </a:prstGeom>
+                  </pic:spPr>
+                </pic:pic>
+              </a:graphicData>
+            </a:graphic>
+          </wp:inline>
+        </w:drawing>
+      </w:r>
+    </w:p>
+    <w:p>
+      <w:pPr>
+        <w:pStyle w:val="NoSpacing"/>
+        <w:ind w:firstLine="720"/>
+        <w:jc w:val="center"/>
+        <w:rPr>
+          <w:rFonts w:ascii="Times New Roman" w:hAnsi="Times New Roman" w:cs="Times New Roman"/>
+          <w:sz w:val="24"/>
+        </w:rPr>
+      </w:pPr>
+      <w:hyperlink r:id="rId19" w:history="1">
+        <w:r>
+          <w:rPr>
+            <w:rStyle w:val="Hyperlink"/>
+            <w:rFonts w:ascii="Times New Roman" w:hAnsi="Times New Roman" w:cs="Times New Roman"/>
+            <w:sz w:val="24"/>
+          </w:rPr>
+          <w:t>https://en.wikipedia.org/wiki/Internet_Control_Message_Protocol</w:t>
+        </w:r>
+      </w:hyperlink>
+    </w:p>
+    <w:p>
+      <w:pPr>
+        <w:pStyle w:val="NoSpacing"/>
+        <w:ind w:firstLine="720"/>
+        <w:jc w:val="center"/>
+        <w:rPr>
+          <w:rFonts w:ascii="Times New Roman" w:hAnsi="Times New Roman" w:cs="Times New Roman"/>
+          <w:sz w:val="24"/>
+        </w:rPr>
+      </w:pPr>
+    </w:p>
+    <w:p>
+      <w:pPr>
+        <w:pStyle w:val="NoSpacing"/>
+        <w:ind w:firstLine="720"/>
+        <w:rPr>
+          <w:rFonts w:ascii="Times New Roman" w:hAnsi="Times New Roman" w:cs="Times New Roman"/>
+          <w:sz w:val="24"/>
+        </w:rPr>
+      </w:pPr>
+      <w:r>
+        <w:rPr>
+          <w:rFonts w:ascii="Times New Roman" w:hAnsi="Times New Roman" w:cs="Times New Roman"/>
+          <w:sz w:val="24"/>
+        </w:rPr>
+        <w:t>ICMP</w:t>
+      </w:r>
+      <w:r>
+        <w:rPr>
+          <w:rFonts w:ascii="Times New Roman" w:hAnsi="Times New Roman" w:cs="Times New Roman"/>
+          <w:sz w:val="24"/>
+        </w:rPr>
+        <w:t xml:space="preserve"> packets are parsed according to the above image.  The </w:t>
+      </w:r>
+      <w:proofErr w:type="spellStart"/>
+      <w:r>
+        <w:rPr>
+          <w:rFonts w:ascii="Times New Roman" w:hAnsi="Times New Roman" w:cs="Times New Roman"/>
+          <w:sz w:val="24"/>
+        </w:rPr>
+        <w:t>ICMPParser</w:t>
+      </w:r>
+      <w:proofErr w:type="spellEnd"/>
+      <w:r>
+        <w:rPr>
+          <w:rFonts w:ascii="Times New Roman" w:hAnsi="Times New Roman" w:cs="Times New Roman"/>
+          <w:sz w:val="24"/>
+        </w:rPr>
+        <w:t xml:space="preserve"> class contains a pair of variables for most of the </w:t>
+      </w:r>
+      <w:proofErr w:type="gramStart"/>
+      <w:r>
+        <w:rPr>
+          <w:rFonts w:ascii="Times New Roman" w:hAnsi="Times New Roman" w:cs="Times New Roman"/>
+          <w:sz w:val="24"/>
+        </w:rPr>
+        <w:t>different parts</w:t>
+      </w:r>
       <w:proofErr w:type="gramEnd"/>
       <w:r>
         <w:rPr>
           <w:rFonts w:ascii="Times New Roman" w:hAnsi="Times New Roman" w:cs="Times New Roman"/>
           <w:sz w:val="24"/>
         </w:rPr>
-        <w:t>The packet will first go through the ethernet parser</w:t>
-      </w:r>
-      <w:r>
-        <w:rPr>
-          <w:rFonts w:ascii="Times New Roman" w:hAnsi="Times New Roman" w:cs="Times New Roman"/>
-          <w:sz w:val="24"/>
-        </w:rPr>
-        <w:t>.  T</w:t>
-      </w:r>
-      <w:r>
-        <w:rPr>
-          <w:rFonts w:ascii="Times New Roman" w:hAnsi="Times New Roman" w:cs="Times New Roman"/>
-          <w:sz w:val="24"/>
-        </w:rPr>
-        <w:t>he type of packet is retrieved</w:t>
-      </w:r>
-      <w:r>
-        <w:rPr>
-          <w:rFonts w:ascii="Times New Roman" w:hAnsi="Times New Roman" w:cs="Times New Roman"/>
-          <w:sz w:val="24"/>
-        </w:rPr>
-        <w:t xml:space="preserve"> from the parser, </w:t>
-      </w:r>
-      <w:r>
-        <w:rPr>
-          <w:rFonts w:ascii="Times New Roman" w:hAnsi="Times New Roman" w:cs="Times New Roman"/>
-          <w:sz w:val="24"/>
-        </w:rPr>
-        <w:t xml:space="preserve">and compared to </w:t>
-      </w:r>
-      <w:r>
-        <w:rPr>
-          <w:rFonts w:ascii="Times New Roman" w:hAnsi="Times New Roman" w:cs="Times New Roman"/>
-          <w:sz w:val="24"/>
-        </w:rPr>
-        <w:t>0x</w:t>
-      </w:r>
-      <w:r>
-        <w:rPr>
-          <w:rFonts w:ascii="Times New Roman" w:hAnsi="Times New Roman" w:cs="Times New Roman"/>
-          <w:sz w:val="24"/>
-        </w:rPr>
-        <w:t>0806</w:t>
-      </w:r>
-      <w:r>
-        <w:rPr>
-          <w:rFonts w:ascii="Times New Roman" w:hAnsi="Times New Roman" w:cs="Times New Roman"/>
-          <w:sz w:val="24"/>
-        </w:rPr>
-        <w:t xml:space="preserve"> which is </w:t>
-      </w:r>
-      <w:r>
-        <w:rPr>
-          <w:rFonts w:ascii="Times New Roman" w:hAnsi="Times New Roman" w:cs="Times New Roman"/>
-          <w:sz w:val="24"/>
-        </w:rPr>
-        <w:t xml:space="preserve">for </w:t>
-      </w:r>
-      <w:proofErr w:type="spellStart"/>
-      <w:proofErr w:type="gramStart"/>
-      <w:r>
-        <w:rPr>
-          <w:rFonts w:ascii="Times New Roman" w:hAnsi="Times New Roman" w:cs="Times New Roman"/>
-          <w:sz w:val="24"/>
-        </w:rPr>
-        <w:t>arp</w:t>
-      </w:r>
-      <w:proofErr w:type="spellEnd"/>
+        <w:t xml:space="preserve"> of the header, except for the payload.  The first variable stores the value as </w:t>
+      </w:r>
+      <w:r>
+        <w:rPr>
+          <w:rFonts w:ascii="Times New Roman" w:hAnsi="Times New Roman" w:cs="Times New Roman"/>
+          <w:sz w:val="24"/>
+        </w:rPr>
+        <w:t xml:space="preserve">either </w:t>
+      </w:r>
+      <w:r>
+        <w:rPr>
+          <w:rFonts w:ascii="Times New Roman" w:hAnsi="Times New Roman" w:cs="Times New Roman"/>
+          <w:sz w:val="24"/>
+        </w:rPr>
+        <w:t>an integer</w:t>
+      </w:r>
+      <w:r>
+        <w:rPr>
+          <w:rFonts w:ascii="Times New Roman" w:hAnsi="Times New Roman" w:cs="Times New Roman"/>
+          <w:sz w:val="24"/>
+        </w:rPr>
+        <w:t xml:space="preserve"> or a byte array</w:t>
+      </w:r>
+      <w:r>
+        <w:rPr>
+          <w:rFonts w:ascii="Times New Roman" w:hAnsi="Times New Roman" w:cs="Times New Roman"/>
+          <w:sz w:val="24"/>
+        </w:rPr>
+        <w:t xml:space="preserve">, while the second converts it to a </w:t>
+      </w:r>
+      <w:r>
+        <w:rPr>
+          <w:rFonts w:ascii="Times New Roman" w:hAnsi="Times New Roman" w:cs="Times New Roman"/>
+          <w:sz w:val="24"/>
+        </w:rPr>
+        <w:lastRenderedPageBreak/>
+        <w:t>string.  When converting values from bytes to integer, a bit wise and operation with 0xFF was performed with the retrieved byte.  This would get rid of the sign extension that Java does by default.  When retrieving multi byte values, a bit wise shift of 8 is done, and the next retrieved converted byte is added.</w:t>
+      </w:r>
+    </w:p>
+    <w:p>
+      <w:pPr>
+        <w:pStyle w:val="NoSpacing"/>
+        <w:ind w:firstLine="720"/>
+        <w:rPr>
+          <w:rFonts w:ascii="Times New Roman" w:hAnsi="Times New Roman" w:cs="Times New Roman"/>
+          <w:sz w:val="24"/>
+        </w:rPr>
+      </w:pPr>
+      <w:r>
+        <w:rPr>
+          <w:rFonts w:ascii="Times New Roman" w:hAnsi="Times New Roman" w:cs="Times New Roman"/>
+          <w:sz w:val="24"/>
+        </w:rPr>
+        <w:t xml:space="preserve">The </w:t>
+      </w:r>
+      <w:r>
+        <w:rPr>
+          <w:rFonts w:ascii="Times New Roman" w:hAnsi="Times New Roman" w:cs="Times New Roman"/>
+          <w:sz w:val="24"/>
+        </w:rPr>
+        <w:t>“</w:t>
+      </w:r>
+      <w:r>
+        <w:rPr>
+          <w:rFonts w:ascii="Times New Roman" w:hAnsi="Times New Roman" w:cs="Times New Roman"/>
+          <w:sz w:val="24"/>
+        </w:rPr>
+        <w:t>R</w:t>
+      </w:r>
+      <w:r>
+        <w:rPr>
+          <w:rFonts w:ascii="Times New Roman" w:hAnsi="Times New Roman" w:cs="Times New Roman"/>
+          <w:sz w:val="24"/>
+        </w:rPr>
+        <w:t xml:space="preserve">est of </w:t>
+      </w:r>
+      <w:r>
+        <w:rPr>
+          <w:rFonts w:ascii="Times New Roman" w:hAnsi="Times New Roman" w:cs="Times New Roman"/>
+          <w:sz w:val="24"/>
+        </w:rPr>
+        <w:t>H</w:t>
+      </w:r>
+      <w:r>
+        <w:rPr>
+          <w:rFonts w:ascii="Times New Roman" w:hAnsi="Times New Roman" w:cs="Times New Roman"/>
+          <w:sz w:val="24"/>
+        </w:rPr>
+        <w:t>eader</w:t>
+      </w:r>
+      <w:r>
+        <w:rPr>
+          <w:rFonts w:ascii="Times New Roman" w:hAnsi="Times New Roman" w:cs="Times New Roman"/>
+          <w:sz w:val="24"/>
+        </w:rPr>
+        <w:t xml:space="preserve">” </w:t>
+      </w:r>
+      <w:r>
+        <w:rPr>
+          <w:rFonts w:ascii="Times New Roman" w:hAnsi="Times New Roman" w:cs="Times New Roman"/>
+          <w:sz w:val="24"/>
+        </w:rPr>
+        <w:t xml:space="preserve">part of the </w:t>
+      </w:r>
+      <w:proofErr w:type="spellStart"/>
+      <w:r>
+        <w:rPr>
+          <w:rFonts w:ascii="Times New Roman" w:hAnsi="Times New Roman" w:cs="Times New Roman"/>
+          <w:sz w:val="24"/>
+        </w:rPr>
+        <w:t>icmp</w:t>
+      </w:r>
+      <w:proofErr w:type="spellEnd"/>
+      <w:r>
+        <w:rPr>
+          <w:rFonts w:ascii="Times New Roman" w:hAnsi="Times New Roman" w:cs="Times New Roman"/>
+          <w:sz w:val="24"/>
+        </w:rPr>
+        <w:t xml:space="preserve"> packet is maintained a</w:t>
+      </w:r>
+      <w:r>
+        <w:rPr>
+          <w:rFonts w:ascii="Times New Roman" w:hAnsi="Times New Roman" w:cs="Times New Roman"/>
+          <w:sz w:val="24"/>
+        </w:rPr>
+        <w:t>s</w:t>
+      </w:r>
+      <w:r>
+        <w:rPr>
+          <w:rFonts w:ascii="Times New Roman" w:hAnsi="Times New Roman" w:cs="Times New Roman"/>
+          <w:sz w:val="24"/>
+        </w:rPr>
+        <w:t xml:space="preserve"> byte array, and a getter to retrieve it a</w:t>
+      </w:r>
+      <w:r>
+        <w:rPr>
+          <w:rFonts w:ascii="Times New Roman" w:hAnsi="Times New Roman" w:cs="Times New Roman"/>
+          <w:sz w:val="24"/>
+        </w:rPr>
+        <w:t xml:space="preserve">s such is provided.  This is to facilitate further processing that this project doesn’t </w:t>
+      </w:r>
+      <w:r>
+        <w:rPr>
+          <w:rFonts w:ascii="Times New Roman" w:hAnsi="Times New Roman" w:cs="Times New Roman"/>
+          <w:sz w:val="24"/>
+        </w:rPr>
+        <w:t xml:space="preserve">do but might be needed in a later project.  </w:t>
+      </w:r>
+      <w:r>
+        <w:rPr>
+          <w:rFonts w:ascii="Times New Roman" w:hAnsi="Times New Roman" w:cs="Times New Roman"/>
+          <w:sz w:val="24"/>
+        </w:rPr>
+        <w:t xml:space="preserve">When retrieving multi byte values, a bit wise shift of 8 is done, and the next retrieved converted byte is added.  The class also contains getters to retrieve every part of the header as a string.  The payload is stored as a byte array copying the packet that was parsed from index 42 to the end of the array.  The payload is converted into a UTF-8 encoding.  Furthermore, two functions named </w:t>
+      </w:r>
+      <w:proofErr w:type="spellStart"/>
+      <w:r>
+        <w:rPr>
+          <w:rFonts w:ascii="Times New Roman" w:hAnsi="Times New Roman" w:cs="Times New Roman"/>
+          <w:sz w:val="24"/>
+        </w:rPr>
+        <w:t>printAll</w:t>
+      </w:r>
+      <w:proofErr w:type="spellEnd"/>
+      <w:r>
+        <w:rPr>
+          <w:rFonts w:ascii="Times New Roman" w:hAnsi="Times New Roman" w:cs="Times New Roman"/>
+          <w:sz w:val="24"/>
+        </w:rPr>
+        <w:t xml:space="preserve">, and </w:t>
+      </w:r>
+      <w:proofErr w:type="spellStart"/>
+      <w:r>
+        <w:rPr>
+          <w:rFonts w:ascii="Times New Roman" w:hAnsi="Times New Roman" w:cs="Times New Roman"/>
+          <w:sz w:val="24"/>
+        </w:rPr>
+        <w:t>printHeaderOnly</w:t>
+      </w:r>
+      <w:proofErr w:type="spellEnd"/>
+      <w:r>
+        <w:rPr>
+          <w:rFonts w:ascii="Times New Roman" w:hAnsi="Times New Roman" w:cs="Times New Roman"/>
+          <w:sz w:val="24"/>
+        </w:rPr>
+        <w:t xml:space="preserve"> are defined for printing.</w:t>
+      </w:r>
+    </w:p>
+    <w:p>
+      <w:pPr>
+        <w:pStyle w:val="NoSpacing"/>
+        <w:ind w:firstLine="720"/>
+        <w:rPr>
+          <w:rFonts w:ascii="Times New Roman" w:hAnsi="Times New Roman" w:cs="Times New Roman"/>
+          <w:sz w:val="24"/>
+        </w:rPr>
+      </w:pPr>
+    </w:p>
+    <w:p>
+      <w:pPr>
+        <w:pStyle w:val="NoSpacing"/>
+        <w:rPr>
+          <w:rFonts w:ascii="Times New Roman" w:hAnsi="Times New Roman" w:cs="Times New Roman"/>
+          <w:b/>
+          <w:sz w:val="32"/>
+        </w:rPr>
+      </w:pPr>
+      <w:proofErr w:type="spellStart"/>
+      <w:r>
+        <w:rPr>
+          <w:rFonts w:ascii="Times New Roman" w:hAnsi="Times New Roman" w:cs="Times New Roman"/>
+          <w:b/>
+          <w:sz w:val="32"/>
+        </w:rPr>
+        <w:t>PacketGenerator</w:t>
+      </w:r>
+      <w:proofErr w:type="spellEnd"/>
+      <w:r>
+        <w:rPr>
+          <w:rFonts w:ascii="Times New Roman" w:hAnsi="Times New Roman" w:cs="Times New Roman"/>
+          <w:b/>
+          <w:sz w:val="32"/>
+        </w:rPr>
+        <w:t>:</w:t>
+      </w:r>
+    </w:p>
+    <w:p>
+      <w:pPr>
+        <w:pStyle w:val="NoSpacing"/>
+        <w:rPr>
+          <w:rFonts w:ascii="Times New Roman" w:hAnsi="Times New Roman" w:cs="Times New Roman"/>
+          <w:sz w:val="24"/>
+        </w:rPr>
+      </w:pPr>
+    </w:p>
+    <w:p>
+      <w:pPr>
+        <w:pStyle w:val="NoSpacing"/>
+        <w:ind w:firstLine="720"/>
+        <w:rPr>
+          <w:rFonts w:ascii="Times New Roman" w:hAnsi="Times New Roman" w:cs="Times New Roman"/>
+          <w:sz w:val="24"/>
+        </w:rPr>
+      </w:pPr>
+      <w:r>
+        <w:rPr>
+          <w:rFonts w:ascii="Times New Roman" w:hAnsi="Times New Roman" w:cs="Times New Roman"/>
+          <w:sz w:val="24"/>
+        </w:rPr>
+        <w:t xml:space="preserve">The </w:t>
+      </w:r>
+      <w:proofErr w:type="spellStart"/>
+      <w:r>
+        <w:rPr>
+          <w:rFonts w:ascii="Times New Roman" w:hAnsi="Times New Roman" w:cs="Times New Roman"/>
+          <w:sz w:val="24"/>
+        </w:rPr>
+        <w:t>PacketGenerator</w:t>
+      </w:r>
+      <w:proofErr w:type="spellEnd"/>
+      <w:r>
+        <w:rPr>
+          <w:rFonts w:ascii="Times New Roman" w:hAnsi="Times New Roman" w:cs="Times New Roman"/>
+          <w:sz w:val="24"/>
+        </w:rPr>
+        <w:t xml:space="preserve"> class </w:t>
+      </w:r>
+      <w:r>
+        <w:rPr>
+          <w:rFonts w:ascii="Times New Roman" w:hAnsi="Times New Roman" w:cs="Times New Roman"/>
+          <w:sz w:val="24"/>
+        </w:rPr>
+        <w:t xml:space="preserve">starts off by </w:t>
+      </w:r>
+      <w:r>
+        <w:rPr>
+          <w:rFonts w:ascii="Times New Roman" w:hAnsi="Times New Roman" w:cs="Times New Roman"/>
+          <w:sz w:val="24"/>
+        </w:rPr>
+        <w:t>scanning for network interface cards, and once found it will prompt the user to choose one.  After a NIC has been chosen the</w:t>
+      </w:r>
+      <w:r>
+        <w:rPr>
+          <w:rFonts w:ascii="Times New Roman" w:hAnsi="Times New Roman" w:cs="Times New Roman"/>
+          <w:sz w:val="24"/>
+        </w:rPr>
+        <w:t xml:space="preserve"> user will be prompted to enter the name of a file that has the packets to be sent.  The class will then retrieve </w:t>
+      </w:r>
+      <w:r>
+        <w:rPr>
+          <w:rFonts w:ascii="Times New Roman" w:hAnsi="Times New Roman" w:cs="Times New Roman"/>
+          <w:sz w:val="24"/>
+        </w:rPr>
+        <w:t>all</w:t>
+      </w:r>
+      <w:r>
+        <w:rPr>
+          <w:rFonts w:ascii="Times New Roman" w:hAnsi="Times New Roman" w:cs="Times New Roman"/>
+          <w:sz w:val="24"/>
+        </w:rPr>
+        <w:t xml:space="preserve"> the packets and put them on the network</w:t>
+      </w:r>
       <w:r>
         <w:rPr>
           <w:rFonts w:ascii="Times New Roman" w:hAnsi="Times New Roman" w:cs="Times New Roman"/>
@@ -1098,84 +4999,68 @@
         </w:rPr>
         <w:t xml:space="preserve">.  </w:t>
       </w:r>
-      <w:proofErr w:type="gramEnd"/>
-      <w:r>
-        <w:rPr>
-          <w:rFonts w:ascii="Times New Roman" w:hAnsi="Times New Roman" w:cs="Times New Roman"/>
-          <w:sz w:val="24"/>
-        </w:rPr>
-        <w:t xml:space="preserve">The packet is then passed through the </w:t>
-      </w:r>
-      <w:proofErr w:type="spellStart"/>
-      <w:r>
-        <w:rPr>
-          <w:rFonts w:ascii="Times New Roman" w:hAnsi="Times New Roman" w:cs="Times New Roman"/>
-          <w:sz w:val="24"/>
-        </w:rPr>
-        <w:t>ARPParser</w:t>
-      </w:r>
-      <w:proofErr w:type="spellEnd"/>
-      <w:r>
-        <w:rPr>
-          <w:rFonts w:ascii="Times New Roman" w:hAnsi="Times New Roman" w:cs="Times New Roman"/>
-          <w:sz w:val="24"/>
-        </w:rPr>
-        <w:t xml:space="preserve"> instantiation</w:t>
-      </w:r>
-      <w:r>
-        <w:rPr>
-          <w:rFonts w:ascii="Times New Roman" w:hAnsi="Times New Roman" w:cs="Times New Roman"/>
-          <w:sz w:val="24"/>
-        </w:rPr>
-        <w:t>.</w:t>
-      </w:r>
-      <w:r>
-        <w:rPr>
-          <w:rFonts w:ascii="Times New Roman" w:hAnsi="Times New Roman" w:cs="Times New Roman"/>
-          <w:sz w:val="24"/>
-        </w:rPr>
-        <w:t xml:space="preserve">  </w:t>
-      </w:r>
-      <w:r>
-        <w:rPr>
-          <w:rFonts w:ascii="Times New Roman" w:hAnsi="Times New Roman" w:cs="Times New Roman"/>
-          <w:sz w:val="24"/>
-        </w:rPr>
-        <w:t>S</w:t>
-      </w:r>
-      <w:r>
-        <w:rPr>
-          <w:rFonts w:ascii="Times New Roman" w:hAnsi="Times New Roman" w:cs="Times New Roman"/>
-          <w:sz w:val="24"/>
-        </w:rPr>
-        <w:t>ince this kind of packet only h</w:t>
-      </w:r>
-      <w:r>
-        <w:rPr>
-          <w:rFonts w:ascii="Times New Roman" w:hAnsi="Times New Roman" w:cs="Times New Roman"/>
-          <w:sz w:val="24"/>
-        </w:rPr>
-        <w:t>as a header that is all that is printed</w:t>
-      </w:r>
-      <w:r>
-        <w:rPr>
-          <w:rFonts w:ascii="Times New Roman" w:hAnsi="Times New Roman" w:cs="Times New Roman"/>
-          <w:sz w:val="24"/>
-        </w:rPr>
-        <w:t>.</w:t>
-      </w:r>
-      <w:r>
-        <w:rPr>
-          <w:rFonts w:ascii="Times New Roman" w:hAnsi="Times New Roman" w:cs="Times New Roman"/>
-          <w:sz w:val="24"/>
-        </w:rPr>
-        <w:t xml:space="preserve">  If the </w:t>
-      </w:r>
-      <w:bookmarkStart w:id="0" w:name="_GoBack"/>
-      <w:bookmarkEnd w:id="0"/>
+    </w:p>
+    <w:p>
+      <w:pPr>
+        <w:pStyle w:val="NoSpacing"/>
+        <w:ind w:firstLine="720"/>
+        <w:rPr>
+          <w:rFonts w:ascii="Times New Roman" w:hAnsi="Times New Roman" w:cs="Times New Roman"/>
+          <w:b/>
+          <w:sz w:val="32"/>
+        </w:rPr>
+      </w:pPr>
+    </w:p>
+    <w:p>
+      <w:pPr>
+        <w:pStyle w:val="NoSpacing"/>
+        <w:rPr>
+          <w:rFonts w:ascii="Times New Roman" w:hAnsi="Times New Roman" w:cs="Times New Roman"/>
+          <w:sz w:val="24"/>
+        </w:rPr>
+      </w:pPr>
+      <w:r>
+        <w:rPr>
+          <w:rFonts w:ascii="Times New Roman" w:hAnsi="Times New Roman" w:cs="Times New Roman"/>
+          <w:b/>
+          <w:sz w:val="32"/>
+        </w:rPr>
+        <w:t>Lab Packet Retrieval:</w:t>
+      </w:r>
+    </w:p>
+    <w:p>
+      <w:pPr>
+        <w:pStyle w:val="NoSpacing"/>
+        <w:rPr>
+          <w:rFonts w:ascii="Times New Roman" w:hAnsi="Times New Roman" w:cs="Times New Roman"/>
+          <w:sz w:val="24"/>
+        </w:rPr>
+      </w:pPr>
+      <w:bookmarkStart w:id="1" w:name="_GoBack"/>
+      <w:bookmarkEnd w:id="1"/>
+    </w:p>
+    <w:p>
+      <w:pPr>
+        <w:pStyle w:val="NoSpacing"/>
+        <w:ind w:firstLine="720"/>
+        <w:rPr>
+          <w:rFonts w:ascii="Times New Roman" w:hAnsi="Times New Roman" w:cs="Times New Roman"/>
+          <w:sz w:val="24"/>
+        </w:rPr>
+      </w:pPr>
+    </w:p>
+    <w:p>
+      <w:pPr>
+        <w:pStyle w:val="NoSpacing"/>
+        <w:ind w:firstLine="720"/>
+        <w:rPr>
+          <w:rFonts w:ascii="Times New Roman" w:hAnsi="Times New Roman" w:cs="Times New Roman"/>
+          <w:sz w:val="24"/>
+        </w:rPr>
+      </w:pPr>
     </w:p>
     <w:sectPr>
-      <w:headerReference w:type="default" r:id="rId8"/>
+      <w:headerReference w:type="default" r:id="rId20"/>
       <w:pgSz w:w="12240" w:h="15840"/>
       <w:pgMar w:top="1440" w:right="1440" w:bottom="1440" w:left="1440" w:header="720" w:footer="720" w:gutter="0"/>
       <w:cols w:space="720"/>
@@ -1779,6 +5664,29 @@
       <w:spacing w:after="0" w:line="240" w:lineRule="auto"/>
     </w:pPr>
   </w:style>
+  <w:style w:type="character" w:styleId="Hyperlink">
+    <w:name w:val="Hyperlink"/>
+    <w:basedOn w:val="DefaultParagraphFont"/>
+    <w:uiPriority w:val="99"/>
+    <w:unhideWhenUsed/>
+    <w:rsid w:val="00B77480"/>
+    <w:rPr>
+      <w:color w:val="0563C1" w:themeColor="hyperlink"/>
+      <w:u w:val="single"/>
+    </w:rPr>
+  </w:style>
+  <w:style w:type="character" w:styleId="UnresolvedMention">
+    <w:name w:val="Unresolved Mention"/>
+    <w:basedOn w:val="DefaultParagraphFont"/>
+    <w:uiPriority w:val="99"/>
+    <w:semiHidden/>
+    <w:unhideWhenUsed/>
+    <w:rsid w:val="00B77480"/>
+    <w:rPr>
+      <w:color w:val="808080"/>
+      <w:shd w:val="clear" w:color="auto" w:fill="E6E6E6"/>
+    </w:rPr>
+  </w:style>
 </w:styles>
 </file>
 

</xml_diff>